<commit_message>
knitr to doc and html format for review, conditional link depending on output
</commit_message>
<xml_diff>
--- a/docs/review.docx
+++ b/docs/review.docx
@@ -58,13 +58,13 @@
         <w:pStyle w:val="Date"/>
       </w:pPr>
       <w:r>
-        <w:t xml:space="preserve">2021-10-11</w:t>
+        <w:t xml:space="preserve">2021-10-15</w:t>
       </w:r>
       <w:r>
         <w:t xml:space="preserve"> </w:t>
       </w:r>
       <w:r>
-        <w:t xml:space="preserve">17:35:05</w:t>
+        <w:t xml:space="preserve">09:02:53</w:t>
       </w:r>
     </w:p>
     <w:sdt>
@@ -93,7 +93,26 @@
         </w:p>
       </w:sdtContent>
     </w:sdt>
-    <w:bookmarkStart w:id="22" w:name="document-overview"/>
+    <w:p>
+      <w:pPr>
+        <w:pStyle w:val="FirstParagraph"/>
+      </w:pPr>
+      <w:r>
+        <w:t xml:space="preserve">View as</w:t>
+      </w:r>
+      <w:r>
+        <w:t xml:space="preserve"> </w:t>
+      </w:r>
+      <w:hyperlink r:id="rId21">
+        <w:r>
+          <w:rPr>
+            <w:rStyle w:val="Hyperlink"/>
+          </w:rPr>
+          <w:t xml:space="preserve">HTML document</w:t>
+        </w:r>
+      </w:hyperlink>
+    </w:p>
+    <w:bookmarkStart w:id="23" w:name="document-overview"/>
     <w:p>
       <w:pPr>
         <w:pStyle w:val="Heading1"/>
@@ -129,7 +148,7 @@
       <w:r>
         <w:t xml:space="preserve"> </w:t>
       </w:r>
-      <w:hyperlink r:id="rId21">
+      <w:hyperlink r:id="rId22">
         <w:r>
           <w:rPr>
             <w:rStyle w:val="Hyperlink"/>
@@ -149,8 +168,8 @@
         <w:t xml:space="preserve">This review is delivered as a bulleted outline for each script describing the objective, required inputs, processing steps, and output (e.g., graphic, summary table). The tests run or summaries created are described. The extent to which each indicator fulfills the requirements for the applicable trend test is also assessed, e.g., by describing available years of data or if data are insufficient. Each script is also reviewed for coding best practices to identify areas that can be improved or shortened for efficiency and to identify potential mistakes or errors in calculation. Specific lines are referenced as needed to identify areas in need of improvement or further review. Outputs, such as graphics or tabular summaries, are also reviewed to identify potential improvements in future versions of the code.</w:t>
       </w:r>
     </w:p>
-    <w:bookmarkEnd w:id="22"/>
-    <w:bookmarkStart w:id="72" w:name="comments-by-habitat-type"/>
+    <w:bookmarkEnd w:id="23"/>
+    <w:bookmarkStart w:id="73" w:name="comments-by-habitat-type"/>
     <w:p>
       <w:pPr>
         <w:pStyle w:val="Heading1"/>
@@ -168,7 +187,7 @@
         <w:t xml:space="preserve">Comments by habitat type</w:t>
       </w:r>
     </w:p>
-    <w:bookmarkStart w:id="36" w:name="water-column"/>
+    <w:bookmarkStart w:id="37" w:name="water-column"/>
     <w:p>
       <w:pPr>
         <w:pStyle w:val="Heading2"/>
@@ -186,7 +205,7 @@
         <w:t xml:space="preserve">Water column</w:t>
       </w:r>
     </w:p>
-    <w:bookmarkStart w:id="34" w:name="scripts"/>
+    <w:bookmarkStart w:id="35" w:name="scripts"/>
     <w:p>
       <w:pPr>
         <w:pStyle w:val="Heading3"/>
@@ -266,46 +285,6 @@
               <w:pStyle w:val="Compact"/>
               <w:jc w:val="left"/>
             </w:pPr>
-            <w:hyperlink r:id="rId23">
-              <w:r>
-                <w:rPr>
-                  <w:rStyle w:val="Hyperlink"/>
-                </w:rPr>
-                <w:t xml:space="preserve">link</w:t>
-              </w:r>
-            </w:hyperlink>
-          </w:p>
-        </w:tc>
-      </w:tr>
-      <w:tr>
-        <w:tc>
-          <w:p>
-            <w:pPr>
-              <w:pStyle w:val="Compact"/>
-              <w:jc w:val="left"/>
-            </w:pPr>
-            <w:r>
-              <w:t xml:space="preserve">2</w:t>
-            </w:r>
-          </w:p>
-        </w:tc>
-        <w:tc>
-          <w:p>
-            <w:pPr>
-              <w:pStyle w:val="Compact"/>
-              <w:jc w:val="left"/>
-            </w:pPr>
-            <w:r>
-              <w:t xml:space="preserve">2021.08.21_FINAL_SEACAR_Water Clarity_CDOM_Final.R</w:t>
-            </w:r>
-          </w:p>
-        </w:tc>
-        <w:tc>
-          <w:p>
-            <w:pPr>
-              <w:pStyle w:val="Compact"/>
-              <w:jc w:val="left"/>
-            </w:pPr>
             <w:hyperlink r:id="rId24">
               <w:r>
                 <w:rPr>
@@ -325,18 +304,18 @@
               <w:jc w:val="left"/>
             </w:pPr>
             <w:r>
-              <w:t xml:space="preserve">3</w:t>
-            </w:r>
-          </w:p>
-        </w:tc>
-        <w:tc>
-          <w:p>
-            <w:pPr>
-              <w:pStyle w:val="Compact"/>
-              <w:jc w:val="left"/>
-            </w:pPr>
-            <w:r>
-              <w:t xml:space="preserve">2021.08.21_FINAL_SEACAR_Water Clarity_chla_Final.R</w:t>
+              <w:t xml:space="preserve">2</w:t>
+            </w:r>
+          </w:p>
+        </w:tc>
+        <w:tc>
+          <w:p>
+            <w:pPr>
+              <w:pStyle w:val="Compact"/>
+              <w:jc w:val="left"/>
+            </w:pPr>
+            <w:r>
+              <w:t xml:space="preserve">2021.08.21_FINAL_SEACAR_Water Clarity_CDOM_Final.R</w:t>
             </w:r>
           </w:p>
         </w:tc>
@@ -365,18 +344,18 @@
               <w:jc w:val="left"/>
             </w:pPr>
             <w:r>
-              <w:t xml:space="preserve">4</w:t>
-            </w:r>
-          </w:p>
-        </w:tc>
-        <w:tc>
-          <w:p>
-            <w:pPr>
-              <w:pStyle w:val="Compact"/>
-              <w:jc w:val="left"/>
-            </w:pPr>
-            <w:r>
-              <w:t xml:space="preserve">2021.08.21_FINAL_SEACAR_Water Clarity_Turbidity_Final.R</w:t>
+              <w:t xml:space="preserve">3</w:t>
+            </w:r>
+          </w:p>
+        </w:tc>
+        <w:tc>
+          <w:p>
+            <w:pPr>
+              <w:pStyle w:val="Compact"/>
+              <w:jc w:val="left"/>
+            </w:pPr>
+            <w:r>
+              <w:t xml:space="preserve">2021.08.21_FINAL_SEACAR_Water Clarity_chla_Final.R</w:t>
             </w:r>
           </w:p>
         </w:tc>
@@ -405,18 +384,18 @@
               <w:jc w:val="left"/>
             </w:pPr>
             <w:r>
-              <w:t xml:space="preserve">5</w:t>
-            </w:r>
-          </w:p>
-        </w:tc>
-        <w:tc>
-          <w:p>
-            <w:pPr>
-              <w:pStyle w:val="Compact"/>
-              <w:jc w:val="left"/>
-            </w:pPr>
-            <w:r>
-              <w:t xml:space="preserve">2021.08.21_FINAL_SEACAR_Water Nutrients_Nitrogen_Final.R</w:t>
+              <w:t xml:space="preserve">4</w:t>
+            </w:r>
+          </w:p>
+        </w:tc>
+        <w:tc>
+          <w:p>
+            <w:pPr>
+              <w:pStyle w:val="Compact"/>
+              <w:jc w:val="left"/>
+            </w:pPr>
+            <w:r>
+              <w:t xml:space="preserve">2021.08.21_FINAL_SEACAR_Water Clarity_Turbidity_Final.R</w:t>
             </w:r>
           </w:p>
         </w:tc>
@@ -445,18 +424,18 @@
               <w:jc w:val="left"/>
             </w:pPr>
             <w:r>
-              <w:t xml:space="preserve">6</w:t>
-            </w:r>
-          </w:p>
-        </w:tc>
-        <w:tc>
-          <w:p>
-            <w:pPr>
-              <w:pStyle w:val="Compact"/>
-              <w:jc w:val="left"/>
-            </w:pPr>
-            <w:r>
-              <w:t xml:space="preserve">2021.08.22_FINAL SEACAR_WaterQuality_DOsaturation_Final.R</w:t>
+              <w:t xml:space="preserve">5</w:t>
+            </w:r>
+          </w:p>
+        </w:tc>
+        <w:tc>
+          <w:p>
+            <w:pPr>
+              <w:pStyle w:val="Compact"/>
+              <w:jc w:val="left"/>
+            </w:pPr>
+            <w:r>
+              <w:t xml:space="preserve">2021.08.21_FINAL_SEACAR_Water Nutrients_Nitrogen_Final.R</w:t>
             </w:r>
           </w:p>
         </w:tc>
@@ -485,18 +464,18 @@
               <w:jc w:val="left"/>
             </w:pPr>
             <w:r>
-              <w:t xml:space="preserve">7</w:t>
-            </w:r>
-          </w:p>
-        </w:tc>
-        <w:tc>
-          <w:p>
-            <w:pPr>
-              <w:pStyle w:val="Compact"/>
-              <w:jc w:val="left"/>
-            </w:pPr>
-            <w:r>
-              <w:t xml:space="preserve">2021.08.22_FINAL_SEACAR_WaterQuality_DOmgL_Final.R</w:t>
+              <w:t xml:space="preserve">6</w:t>
+            </w:r>
+          </w:p>
+        </w:tc>
+        <w:tc>
+          <w:p>
+            <w:pPr>
+              <w:pStyle w:val="Compact"/>
+              <w:jc w:val="left"/>
+            </w:pPr>
+            <w:r>
+              <w:t xml:space="preserve">2021.08.22_FINAL SEACAR_WaterQuality_DOsaturation_Final.R</w:t>
             </w:r>
           </w:p>
         </w:tc>
@@ -525,18 +504,18 @@
               <w:jc w:val="left"/>
             </w:pPr>
             <w:r>
-              <w:t xml:space="preserve">8</w:t>
-            </w:r>
-          </w:p>
-        </w:tc>
-        <w:tc>
-          <w:p>
-            <w:pPr>
-              <w:pStyle w:val="Compact"/>
-              <w:jc w:val="left"/>
-            </w:pPr>
-            <w:r>
-              <w:t xml:space="preserve">2021.08.22_FINAL_SEACAR_WaterQuality_pH_Final.R</w:t>
+              <w:t xml:space="preserve">7</w:t>
+            </w:r>
+          </w:p>
+        </w:tc>
+        <w:tc>
+          <w:p>
+            <w:pPr>
+              <w:pStyle w:val="Compact"/>
+              <w:jc w:val="left"/>
+            </w:pPr>
+            <w:r>
+              <w:t xml:space="preserve">2021.08.22_FINAL_SEACAR_WaterQuality_DOmgL_Final.R</w:t>
             </w:r>
           </w:p>
         </w:tc>
@@ -565,18 +544,18 @@
               <w:jc w:val="left"/>
             </w:pPr>
             <w:r>
-              <w:t xml:space="preserve">9</w:t>
-            </w:r>
-          </w:p>
-        </w:tc>
-        <w:tc>
-          <w:p>
-            <w:pPr>
-              <w:pStyle w:val="Compact"/>
-              <w:jc w:val="left"/>
-            </w:pPr>
-            <w:r>
-              <w:t xml:space="preserve">2021.08.22_FINAL_SEACAR_WaterQuality_Salinity.R</w:t>
+              <w:t xml:space="preserve">8</w:t>
+            </w:r>
+          </w:p>
+        </w:tc>
+        <w:tc>
+          <w:p>
+            <w:pPr>
+              <w:pStyle w:val="Compact"/>
+              <w:jc w:val="left"/>
+            </w:pPr>
+            <w:r>
+              <w:t xml:space="preserve">2021.08.22_FINAL_SEACAR_WaterQuality_pH_Final.R</w:t>
             </w:r>
           </w:p>
         </w:tc>
@@ -605,18 +584,18 @@
               <w:jc w:val="left"/>
             </w:pPr>
             <w:r>
-              <w:t xml:space="preserve">10</w:t>
-            </w:r>
-          </w:p>
-        </w:tc>
-        <w:tc>
-          <w:p>
-            <w:pPr>
-              <w:pStyle w:val="Compact"/>
-              <w:jc w:val="left"/>
-            </w:pPr>
-            <w:r>
-              <w:t xml:space="preserve">2021.08.22_FINAL_SEACAR_WATERQUALITY_Temperature_Final.R</w:t>
+              <w:t xml:space="preserve">9</w:t>
+            </w:r>
+          </w:p>
+        </w:tc>
+        <w:tc>
+          <w:p>
+            <w:pPr>
+              <w:pStyle w:val="Compact"/>
+              <w:jc w:val="left"/>
+            </w:pPr>
+            <w:r>
+              <w:t xml:space="preserve">2021.08.22_FINAL_SEACAR_WaterQuality_Salinity.R</w:t>
             </w:r>
           </w:p>
         </w:tc>
@@ -645,18 +624,18 @@
               <w:jc w:val="left"/>
             </w:pPr>
             <w:r>
-              <w:t xml:space="preserve">11</w:t>
-            </w:r>
-          </w:p>
-        </w:tc>
-        <w:tc>
-          <w:p>
-            <w:pPr>
-              <w:pStyle w:val="Compact"/>
-              <w:jc w:val="left"/>
-            </w:pPr>
-            <w:r>
-              <w:t xml:space="preserve">FINAL 2021.09.19_WaterNekton_SppRichnessbyMA.R</w:t>
+              <w:t xml:space="preserve">10</w:t>
+            </w:r>
+          </w:p>
+        </w:tc>
+        <w:tc>
+          <w:p>
+            <w:pPr>
+              <w:pStyle w:val="Compact"/>
+              <w:jc w:val="left"/>
+            </w:pPr>
+            <w:r>
+              <w:t xml:space="preserve">2021.08.22_FINAL_SEACAR_WATERQUALITY_Temperature_Final.R</w:t>
             </w:r>
           </w:p>
         </w:tc>
@@ -677,9 +656,49 @@
           </w:p>
         </w:tc>
       </w:tr>
+      <w:tr>
+        <w:tc>
+          <w:p>
+            <w:pPr>
+              <w:pStyle w:val="Compact"/>
+              <w:jc w:val="left"/>
+            </w:pPr>
+            <w:r>
+              <w:t xml:space="preserve">11</w:t>
+            </w:r>
+          </w:p>
+        </w:tc>
+        <w:tc>
+          <w:p>
+            <w:pPr>
+              <w:pStyle w:val="Compact"/>
+              <w:jc w:val="left"/>
+            </w:pPr>
+            <w:r>
+              <w:t xml:space="preserve">FINAL 2021.09.19_WaterNekton_SppRichnessbyMA.R</w:t>
+            </w:r>
+          </w:p>
+        </w:tc>
+        <w:tc>
+          <w:p>
+            <w:pPr>
+              <w:pStyle w:val="Compact"/>
+              <w:jc w:val="left"/>
+            </w:pPr>
+            <w:hyperlink r:id="rId34">
+              <w:r>
+                <w:rPr>
+                  <w:rStyle w:val="Hyperlink"/>
+                </w:rPr>
+                <w:t xml:space="preserve">link</w:t>
+              </w:r>
+            </w:hyperlink>
+          </w:p>
+        </w:tc>
+      </w:tr>
     </w:tbl>
-    <w:bookmarkEnd w:id="34"/>
-    <w:bookmarkStart w:id="35" w:name="summaries"/>
+    <w:bookmarkEnd w:id="35"/>
+    <w:bookmarkStart w:id="36" w:name="summaries"/>
     <w:p>
       <w:pPr>
         <w:pStyle w:val="Heading3"/>
@@ -3592,9 +3611,9 @@
         <w:t xml:space="preserve">There are some outlier values for one of the managed areas in the species richness vs year plot that should be verified.</w:t>
       </w:r>
     </w:p>
-    <w:bookmarkEnd w:id="35"/>
     <w:bookmarkEnd w:id="36"/>
-    <w:bookmarkStart w:id="49" w:name="coral-reef"/>
+    <w:bookmarkEnd w:id="37"/>
+    <w:bookmarkStart w:id="50" w:name="coral-reef"/>
     <w:p>
       <w:pPr>
         <w:pStyle w:val="Heading2"/>
@@ -3612,7 +3631,7 @@
         <w:t xml:space="preserve">Coral reef</w:t>
       </w:r>
     </w:p>
-    <w:bookmarkStart w:id="47" w:name="scripts-1"/>
+    <w:bookmarkStart w:id="48" w:name="scripts-1"/>
     <w:p>
       <w:pPr>
         <w:pStyle w:val="Heading3"/>
@@ -3692,46 +3711,6 @@
               <w:pStyle w:val="Compact"/>
               <w:jc w:val="left"/>
             </w:pPr>
-            <w:hyperlink r:id="rId37">
-              <w:r>
-                <w:rPr>
-                  <w:rStyle w:val="Hyperlink"/>
-                </w:rPr>
-                <w:t xml:space="preserve">link</w:t>
-              </w:r>
-            </w:hyperlink>
-          </w:p>
-        </w:tc>
-      </w:tr>
-      <w:tr>
-        <w:tc>
-          <w:p>
-            <w:pPr>
-              <w:pStyle w:val="Compact"/>
-              <w:jc w:val="left"/>
-            </w:pPr>
-            <w:r>
-              <w:t xml:space="preserve">2</w:t>
-            </w:r>
-          </w:p>
-        </w:tc>
-        <w:tc>
-          <w:p>
-            <w:pPr>
-              <w:pStyle w:val="Compact"/>
-              <w:jc w:val="left"/>
-            </w:pPr>
-            <w:r>
-              <w:t xml:space="preserve">FINAL_2021.09.18_DryTort Region_Any Corals.R</w:t>
-            </w:r>
-          </w:p>
-        </w:tc>
-        <w:tc>
-          <w:p>
-            <w:pPr>
-              <w:pStyle w:val="Compact"/>
-              <w:jc w:val="left"/>
-            </w:pPr>
             <w:hyperlink r:id="rId38">
               <w:r>
                 <w:rPr>
@@ -3751,18 +3730,18 @@
               <w:jc w:val="left"/>
             </w:pPr>
             <w:r>
-              <w:t xml:space="preserve">3</w:t>
-            </w:r>
-          </w:p>
-        </w:tc>
-        <w:tc>
-          <w:p>
-            <w:pPr>
-              <w:pStyle w:val="Compact"/>
-              <w:jc w:val="left"/>
-            </w:pPr>
-            <w:r>
-              <w:t xml:space="preserve">FINAL_2021.09.18_DryTortugas Region_Genus.R</w:t>
+              <w:t xml:space="preserve">2</w:t>
+            </w:r>
+          </w:p>
+        </w:tc>
+        <w:tc>
+          <w:p>
+            <w:pPr>
+              <w:pStyle w:val="Compact"/>
+              <w:jc w:val="left"/>
+            </w:pPr>
+            <w:r>
+              <w:t xml:space="preserve">FINAL_2021.09.18_DryTort Region_Any Corals.R</w:t>
             </w:r>
           </w:p>
         </w:tc>
@@ -3791,18 +3770,18 @@
               <w:jc w:val="left"/>
             </w:pPr>
             <w:r>
-              <w:t xml:space="preserve">4</w:t>
-            </w:r>
-          </w:p>
-        </w:tc>
-        <w:tc>
-          <w:p>
-            <w:pPr>
-              <w:pStyle w:val="Compact"/>
-              <w:jc w:val="left"/>
-            </w:pPr>
-            <w:r>
-              <w:t xml:space="preserve">FINAL_2021.09.18_DryTortugas Region_Group1.R</w:t>
+              <w:t xml:space="preserve">3</w:t>
+            </w:r>
+          </w:p>
+        </w:tc>
+        <w:tc>
+          <w:p>
+            <w:pPr>
+              <w:pStyle w:val="Compact"/>
+              <w:jc w:val="left"/>
+            </w:pPr>
+            <w:r>
+              <w:t xml:space="preserve">FINAL_2021.09.18_DryTortugas Region_Genus.R</w:t>
             </w:r>
           </w:p>
         </w:tc>
@@ -3831,18 +3810,18 @@
               <w:jc w:val="left"/>
             </w:pPr>
             <w:r>
-              <w:t xml:space="preserve">5</w:t>
-            </w:r>
-          </w:p>
-        </w:tc>
-        <w:tc>
-          <w:p>
-            <w:pPr>
-              <w:pStyle w:val="Compact"/>
-              <w:jc w:val="left"/>
-            </w:pPr>
-            <w:r>
-              <w:t xml:space="preserve">FINAL_2021.09.18_FLAKEYS_AnyCorals.R</w:t>
+              <w:t xml:space="preserve">4</w:t>
+            </w:r>
+          </w:p>
+        </w:tc>
+        <w:tc>
+          <w:p>
+            <w:pPr>
+              <w:pStyle w:val="Compact"/>
+              <w:jc w:val="left"/>
+            </w:pPr>
+            <w:r>
+              <w:t xml:space="preserve">FINAL_2021.09.18_DryTortugas Region_Group1.R</w:t>
             </w:r>
           </w:p>
         </w:tc>
@@ -3871,18 +3850,18 @@
               <w:jc w:val="left"/>
             </w:pPr>
             <w:r>
-              <w:t xml:space="preserve">6</w:t>
-            </w:r>
-          </w:p>
-        </w:tc>
-        <w:tc>
-          <w:p>
-            <w:pPr>
-              <w:pStyle w:val="Compact"/>
-              <w:jc w:val="left"/>
-            </w:pPr>
-            <w:r>
-              <w:t xml:space="preserve">FINAL_2021.09.18_FLKeysRegion_Group1.R</w:t>
+              <w:t xml:space="preserve">5</w:t>
+            </w:r>
+          </w:p>
+        </w:tc>
+        <w:tc>
+          <w:p>
+            <w:pPr>
+              <w:pStyle w:val="Compact"/>
+              <w:jc w:val="left"/>
+            </w:pPr>
+            <w:r>
+              <w:t xml:space="preserve">FINAL_2021.09.18_FLAKEYS_AnyCorals.R</w:t>
             </w:r>
           </w:p>
         </w:tc>
@@ -3911,18 +3890,18 @@
               <w:jc w:val="left"/>
             </w:pPr>
             <w:r>
-              <w:t xml:space="preserve">7</w:t>
-            </w:r>
-          </w:p>
-        </w:tc>
-        <w:tc>
-          <w:p>
-            <w:pPr>
-              <w:pStyle w:val="Compact"/>
-              <w:jc w:val="left"/>
-            </w:pPr>
-            <w:r>
-              <w:t xml:space="preserve">FINAL_2021.09.18_Keys Region_Genus.R</w:t>
+              <w:t xml:space="preserve">6</w:t>
+            </w:r>
+          </w:p>
+        </w:tc>
+        <w:tc>
+          <w:p>
+            <w:pPr>
+              <w:pStyle w:val="Compact"/>
+              <w:jc w:val="left"/>
+            </w:pPr>
+            <w:r>
+              <w:t xml:space="preserve">FINAL_2021.09.18_FLKeysRegion_Group1.R</w:t>
             </w:r>
           </w:p>
         </w:tc>
@@ -3951,18 +3930,18 @@
               <w:jc w:val="left"/>
             </w:pPr>
             <w:r>
-              <w:t xml:space="preserve">8</w:t>
-            </w:r>
-          </w:p>
-        </w:tc>
-        <w:tc>
-          <w:p>
-            <w:pPr>
-              <w:pStyle w:val="Compact"/>
-              <w:jc w:val="left"/>
-            </w:pPr>
-            <w:r>
-              <w:t xml:space="preserve">FINAL_2021.09.18_SE Region_AnyCorals.R</w:t>
+              <w:t xml:space="preserve">7</w:t>
+            </w:r>
+          </w:p>
+        </w:tc>
+        <w:tc>
+          <w:p>
+            <w:pPr>
+              <w:pStyle w:val="Compact"/>
+              <w:jc w:val="left"/>
+            </w:pPr>
+            <w:r>
+              <w:t xml:space="preserve">FINAL_2021.09.18_Keys Region_Genus.R</w:t>
             </w:r>
           </w:p>
         </w:tc>
@@ -3991,18 +3970,18 @@
               <w:jc w:val="left"/>
             </w:pPr>
             <w:r>
-              <w:t xml:space="preserve">9</w:t>
-            </w:r>
-          </w:p>
-        </w:tc>
-        <w:tc>
-          <w:p>
-            <w:pPr>
-              <w:pStyle w:val="Compact"/>
-              <w:jc w:val="left"/>
-            </w:pPr>
-            <w:r>
-              <w:t xml:space="preserve">FINAL_2021.09.18_SE_Genus.R</w:t>
+              <w:t xml:space="preserve">8</w:t>
+            </w:r>
+          </w:p>
+        </w:tc>
+        <w:tc>
+          <w:p>
+            <w:pPr>
+              <w:pStyle w:val="Compact"/>
+              <w:jc w:val="left"/>
+            </w:pPr>
+            <w:r>
+              <w:t xml:space="preserve">FINAL_2021.09.18_SE Region_AnyCorals.R</w:t>
             </w:r>
           </w:p>
         </w:tc>
@@ -4031,18 +4010,18 @@
               <w:jc w:val="left"/>
             </w:pPr>
             <w:r>
-              <w:t xml:space="preserve">10</w:t>
-            </w:r>
-          </w:p>
-        </w:tc>
-        <w:tc>
-          <w:p>
-            <w:pPr>
-              <w:pStyle w:val="Compact"/>
-              <w:jc w:val="left"/>
-            </w:pPr>
-            <w:r>
-              <w:t xml:space="preserve">FINAL_2021.09.18_SERegion_Group1.R</w:t>
+              <w:t xml:space="preserve">9</w:t>
+            </w:r>
+          </w:p>
+        </w:tc>
+        <w:tc>
+          <w:p>
+            <w:pPr>
+              <w:pStyle w:val="Compact"/>
+              <w:jc w:val="left"/>
+            </w:pPr>
+            <w:r>
+              <w:t xml:space="preserve">FINAL_2021.09.18_SE_Genus.R</w:t>
             </w:r>
           </w:p>
         </w:tc>
@@ -4063,9 +4042,49 @@
           </w:p>
         </w:tc>
       </w:tr>
+      <w:tr>
+        <w:tc>
+          <w:p>
+            <w:pPr>
+              <w:pStyle w:val="Compact"/>
+              <w:jc w:val="left"/>
+            </w:pPr>
+            <w:r>
+              <w:t xml:space="preserve">10</w:t>
+            </w:r>
+          </w:p>
+        </w:tc>
+        <w:tc>
+          <w:p>
+            <w:pPr>
+              <w:pStyle w:val="Compact"/>
+              <w:jc w:val="left"/>
+            </w:pPr>
+            <w:r>
+              <w:t xml:space="preserve">FINAL_2021.09.18_SERegion_Group1.R</w:t>
+            </w:r>
+          </w:p>
+        </w:tc>
+        <w:tc>
+          <w:p>
+            <w:pPr>
+              <w:pStyle w:val="Compact"/>
+              <w:jc w:val="left"/>
+            </w:pPr>
+            <w:hyperlink r:id="rId47">
+              <w:r>
+                <w:rPr>
+                  <w:rStyle w:val="Hyperlink"/>
+                </w:rPr>
+                <w:t xml:space="preserve">link</w:t>
+              </w:r>
+            </w:hyperlink>
+          </w:p>
+        </w:tc>
+      </w:tr>
     </w:tbl>
-    <w:bookmarkEnd w:id="47"/>
-    <w:bookmarkStart w:id="48" w:name="summaries-1"/>
+    <w:bookmarkEnd w:id="48"/>
+    <w:bookmarkStart w:id="49" w:name="summaries-1"/>
     <w:p>
       <w:pPr>
         <w:pStyle w:val="Heading3"/>
@@ -4089,6 +4108,102 @@
     <w:p>
       <w:pPr>
         <w:numPr>
+          <w:ilvl w:val="1"/>
+          <w:numId w:val="1036"/>
+        </w:numPr>
+        <w:pStyle w:val="Compact"/>
+      </w:pPr>
+      <w:r>
+        <w:t xml:space="preserve">Objective: .</w:t>
+      </w:r>
+    </w:p>
+    <w:p>
+      <w:pPr>
+        <w:numPr>
+          <w:ilvl w:val="1"/>
+          <w:numId w:val="1036"/>
+        </w:numPr>
+        <w:pStyle w:val="Compact"/>
+      </w:pPr>
+      <w:r>
+        <w:t xml:space="preserve">Packages: dplyr, gt, nlme, tidyverse</w:t>
+      </w:r>
+    </w:p>
+    <w:p>
+      <w:pPr>
+        <w:numPr>
+          <w:ilvl w:val="1"/>
+          <w:numId w:val="1036"/>
+        </w:numPr>
+        <w:pStyle w:val="Compact"/>
+      </w:pPr>
+      <w:r>
+        <w:t xml:space="preserve">File inputs: CorSE.csv, CorFLKeys.csv, CorDryTortugas.csv, Nekton_SE-2021-Jul-26.csv, Nekton2.csv</w:t>
+      </w:r>
+    </w:p>
+    <w:p>
+      <w:pPr>
+        <w:numPr>
+          <w:ilvl w:val="1"/>
+          <w:numId w:val="1036"/>
+        </w:numPr>
+        <w:pStyle w:val="Compact"/>
+      </w:pPr>
+      <w:r>
+        <w:t xml:space="preserve">Steps by line number:</w:t>
+      </w:r>
+    </w:p>
+    <w:p>
+      <w:pPr>
+        <w:numPr>
+          <w:ilvl w:val="2"/>
+          <w:numId w:val="1037"/>
+        </w:numPr>
+        <w:pStyle w:val="Compact"/>
+      </w:pPr>
+      <w:r>
+        <w:t xml:space="preserve">Lines 1 - :</w:t>
+      </w:r>
+    </w:p>
+    <w:p>
+      <w:pPr>
+        <w:numPr>
+          <w:ilvl w:val="1"/>
+          <w:numId w:val="1036"/>
+        </w:numPr>
+        <w:pStyle w:val="Compact"/>
+      </w:pPr>
+      <w:r>
+        <w:t xml:space="preserve">File outputs: Nekton2.csv, CoralNektonlmeSERegion.csv, CoralNektonlmebyMA.csv, NektonCoral_SppRichnessbyMAmodelPlot.pdf, NektonCoral_SppRichnessbyMAmodelTable.csv</w:t>
+      </w:r>
+    </w:p>
+    <w:p>
+      <w:pPr>
+        <w:numPr>
+          <w:ilvl w:val="1"/>
+          <w:numId w:val="1036"/>
+        </w:numPr>
+        <w:pStyle w:val="Compact"/>
+      </w:pPr>
+      <w:r>
+        <w:t xml:space="preserve">Potential issues:</w:t>
+      </w:r>
+    </w:p>
+    <w:p>
+      <w:pPr>
+        <w:numPr>
+          <w:ilvl w:val="2"/>
+          <w:numId w:val="1038"/>
+        </w:numPr>
+        <w:pStyle w:val="Compact"/>
+      </w:pPr>
+      <w:r>
+        <w:t xml:space="preserve">Requires data inputs created in files FINAL 2021.09.18_SE Region_AnyCorals.R, FINAL_2021.09.18_FLAKEYS_AnyCorals.R, FINAL_2021.09.18_DryTort Region_Any Corals.R. Could not locate the file Nekton2.csv.</w:t>
+      </w:r>
+    </w:p>
+    <w:p>
+      <w:pPr>
+        <w:numPr>
           <w:ilvl w:val="0"/>
           <w:numId w:val="1035"/>
         </w:numPr>
@@ -4101,6 +4216,90 @@
     <w:p>
       <w:pPr>
         <w:numPr>
+          <w:ilvl w:val="1"/>
+          <w:numId w:val="1039"/>
+        </w:numPr>
+        <w:pStyle w:val="Compact"/>
+      </w:pPr>
+      <w:r>
+        <w:t xml:space="preserve">Objective: .</w:t>
+      </w:r>
+    </w:p>
+    <w:p>
+      <w:pPr>
+        <w:numPr>
+          <w:ilvl w:val="1"/>
+          <w:numId w:val="1039"/>
+        </w:numPr>
+        <w:pStyle w:val="Compact"/>
+      </w:pPr>
+      <w:r>
+        <w:t xml:space="preserve">Packages: dplyr, gt, nlme, tidyverse</w:t>
+      </w:r>
+    </w:p>
+    <w:p>
+      <w:pPr>
+        <w:numPr>
+          <w:ilvl w:val="1"/>
+          <w:numId w:val="1039"/>
+        </w:numPr>
+        <w:pStyle w:val="Compact"/>
+      </w:pPr>
+      <w:r>
+        <w:t xml:space="preserve">File inputs: Percent Cover - DRY TORT-2021-Jul-26.csv</w:t>
+      </w:r>
+    </w:p>
+    <w:p>
+      <w:pPr>
+        <w:numPr>
+          <w:ilvl w:val="1"/>
+          <w:numId w:val="1039"/>
+        </w:numPr>
+        <w:pStyle w:val="Compact"/>
+      </w:pPr>
+      <w:r>
+        <w:t xml:space="preserve">Steps by line number:</w:t>
+      </w:r>
+    </w:p>
+    <w:p>
+      <w:pPr>
+        <w:numPr>
+          <w:ilvl w:val="2"/>
+          <w:numId w:val="1040"/>
+        </w:numPr>
+        <w:pStyle w:val="Compact"/>
+      </w:pPr>
+      <w:r>
+        <w:t xml:space="preserve">Lines 1 - :</w:t>
+      </w:r>
+    </w:p>
+    <w:p>
+      <w:pPr>
+        <w:numPr>
+          <w:ilvl w:val="1"/>
+          <w:numId w:val="1039"/>
+        </w:numPr>
+        <w:pStyle w:val="Compact"/>
+      </w:pPr>
+      <w:r>
+        <w:t xml:space="preserve">File outputs: CorDRYTORTUGASPerccovRegionList.csv, CoralSummaryStatisticsTable_AnyCoral_DRYTORTUGASRegion.csv, CoralSummaryStatisticsPlots_AnyCoral_DRYTORTUGASRegion.pdf, CoralBoxplots_AnyCoral_DRYTORTUGASRegion.pdf, CorDryTortugas.csv, Corallme_AnyCoral_DRYTORTUGASRegion.csv, CorallmePlot_AnyCoral_DRYTORTUGASRegion.pdf, Coral_lmeResults_AnyCoral_DRYTORTUGASRegion.csv</w:t>
+      </w:r>
+    </w:p>
+    <w:p>
+      <w:pPr>
+        <w:numPr>
+          <w:ilvl w:val="1"/>
+          <w:numId w:val="1039"/>
+        </w:numPr>
+        <w:pStyle w:val="Compact"/>
+      </w:pPr>
+      <w:r>
+        <w:t xml:space="preserve">Potential issues:</w:t>
+      </w:r>
+    </w:p>
+    <w:p>
+      <w:pPr>
+        <w:numPr>
           <w:ilvl w:val="0"/>
           <w:numId w:val="1035"/>
         </w:numPr>
@@ -4113,6 +4312,90 @@
     <w:p>
       <w:pPr>
         <w:numPr>
+          <w:ilvl w:val="1"/>
+          <w:numId w:val="1042"/>
+        </w:numPr>
+        <w:pStyle w:val="Compact"/>
+      </w:pPr>
+      <w:r>
+        <w:t xml:space="preserve">Objective: .</w:t>
+      </w:r>
+    </w:p>
+    <w:p>
+      <w:pPr>
+        <w:numPr>
+          <w:ilvl w:val="1"/>
+          <w:numId w:val="1042"/>
+        </w:numPr>
+        <w:pStyle w:val="Compact"/>
+      </w:pPr>
+      <w:r>
+        <w:t xml:space="preserve">Packages: dplyr, gt, nlme, tidyverse</w:t>
+      </w:r>
+    </w:p>
+    <w:p>
+      <w:pPr>
+        <w:numPr>
+          <w:ilvl w:val="1"/>
+          <w:numId w:val="1042"/>
+        </w:numPr>
+        <w:pStyle w:val="Compact"/>
+      </w:pPr>
+      <w:r>
+        <w:t xml:space="preserve">File inputs: Percent Cover - DRY TORT-2021-Jul-26.csv</w:t>
+      </w:r>
+    </w:p>
+    <w:p>
+      <w:pPr>
+        <w:numPr>
+          <w:ilvl w:val="1"/>
+          <w:numId w:val="1042"/>
+        </w:numPr>
+        <w:pStyle w:val="Compact"/>
+      </w:pPr>
+      <w:r>
+        <w:t xml:space="preserve">Steps by line number:</w:t>
+      </w:r>
+    </w:p>
+    <w:p>
+      <w:pPr>
+        <w:numPr>
+          <w:ilvl w:val="2"/>
+          <w:numId w:val="1043"/>
+        </w:numPr>
+        <w:pStyle w:val="Compact"/>
+      </w:pPr>
+      <w:r>
+        <w:t xml:space="preserve">Lines 1 - :</w:t>
+      </w:r>
+    </w:p>
+    <w:p>
+      <w:pPr>
+        <w:numPr>
+          <w:ilvl w:val="1"/>
+          <w:numId w:val="1042"/>
+        </w:numPr>
+        <w:pStyle w:val="Compact"/>
+      </w:pPr>
+      <w:r>
+        <w:t xml:space="preserve">File outputs: CorDRYPerccovRegionList.csv, CoralSummaryStatisticsTable_Genus_DRYRegion.csv, CoralBoxplots_ByGenus_DRYRegion.pdf, Corallme_ByGenus_DRYRegion.csv, CorallmePlot_ByGenus_DRYRegion.pdf, Coral_lmeResults_ByGenus_DRYRegion.csv</w:t>
+      </w:r>
+    </w:p>
+    <w:p>
+      <w:pPr>
+        <w:numPr>
+          <w:ilvl w:val="1"/>
+          <w:numId w:val="1042"/>
+        </w:numPr>
+        <w:pStyle w:val="Compact"/>
+      </w:pPr>
+      <w:r>
+        <w:t xml:space="preserve">Potential issues:</w:t>
+      </w:r>
+    </w:p>
+    <w:p>
+      <w:pPr>
+        <w:numPr>
           <w:ilvl w:val="0"/>
           <w:numId w:val="1035"/>
         </w:numPr>
@@ -4125,6 +4408,90 @@
     <w:p>
       <w:pPr>
         <w:numPr>
+          <w:ilvl w:val="1"/>
+          <w:numId w:val="1045"/>
+        </w:numPr>
+        <w:pStyle w:val="Compact"/>
+      </w:pPr>
+      <w:r>
+        <w:t xml:space="preserve">Objective: .</w:t>
+      </w:r>
+    </w:p>
+    <w:p>
+      <w:pPr>
+        <w:numPr>
+          <w:ilvl w:val="1"/>
+          <w:numId w:val="1045"/>
+        </w:numPr>
+        <w:pStyle w:val="Compact"/>
+      </w:pPr>
+      <w:r>
+        <w:t xml:space="preserve">Packages: dplyr, gt, nlme, tidyverse</w:t>
+      </w:r>
+    </w:p>
+    <w:p>
+      <w:pPr>
+        <w:numPr>
+          <w:ilvl w:val="1"/>
+          <w:numId w:val="1045"/>
+        </w:numPr>
+        <w:pStyle w:val="Compact"/>
+      </w:pPr>
+      <w:r>
+        <w:t xml:space="preserve">File inputs: Percent Cover - DRY TORT-2021-Jul-26.csv</w:t>
+      </w:r>
+    </w:p>
+    <w:p>
+      <w:pPr>
+        <w:numPr>
+          <w:ilvl w:val="1"/>
+          <w:numId w:val="1045"/>
+        </w:numPr>
+        <w:pStyle w:val="Compact"/>
+      </w:pPr>
+      <w:r>
+        <w:t xml:space="preserve">Steps by line number:</w:t>
+      </w:r>
+    </w:p>
+    <w:p>
+      <w:pPr>
+        <w:numPr>
+          <w:ilvl w:val="2"/>
+          <w:numId w:val="1046"/>
+        </w:numPr>
+        <w:pStyle w:val="Compact"/>
+      </w:pPr>
+      <w:r>
+        <w:t xml:space="preserve">Lines 1 - :</w:t>
+      </w:r>
+    </w:p>
+    <w:p>
+      <w:pPr>
+        <w:numPr>
+          <w:ilvl w:val="1"/>
+          <w:numId w:val="1045"/>
+        </w:numPr>
+        <w:pStyle w:val="Compact"/>
+      </w:pPr>
+      <w:r>
+        <w:t xml:space="preserve">File outputs: CorDRYPerccovRegionList.csv, CoralSummaryStatisticsTable_Group1_DryTortugasRegion.csv, CoralBoxplots_ByGroup1_DRYRegion.pdf, Corallme_ByGroup1_DRYRegion.csv, CorallmePlot_ByGroup1_DRYRegion.pdf, Coral_lmeResults_ByGroup1_DryTortugasRegion.csv</w:t>
+      </w:r>
+    </w:p>
+    <w:p>
+      <w:pPr>
+        <w:numPr>
+          <w:ilvl w:val="1"/>
+          <w:numId w:val="1045"/>
+        </w:numPr>
+        <w:pStyle w:val="Compact"/>
+      </w:pPr>
+      <w:r>
+        <w:t xml:space="preserve">Potential issues:</w:t>
+      </w:r>
+    </w:p>
+    <w:p>
+      <w:pPr>
+        <w:numPr>
           <w:ilvl w:val="0"/>
           <w:numId w:val="1035"/>
         </w:numPr>
@@ -4137,6 +4504,90 @@
     <w:p>
       <w:pPr>
         <w:numPr>
+          <w:ilvl w:val="1"/>
+          <w:numId w:val="1048"/>
+        </w:numPr>
+        <w:pStyle w:val="Compact"/>
+      </w:pPr>
+      <w:r>
+        <w:t xml:space="preserve">Objective: .</w:t>
+      </w:r>
+    </w:p>
+    <w:p>
+      <w:pPr>
+        <w:numPr>
+          <w:ilvl w:val="1"/>
+          <w:numId w:val="1048"/>
+        </w:numPr>
+        <w:pStyle w:val="Compact"/>
+      </w:pPr>
+      <w:r>
+        <w:t xml:space="preserve">Packages: dplyr, gt, nlme, tidyverse</w:t>
+      </w:r>
+    </w:p>
+    <w:p>
+      <w:pPr>
+        <w:numPr>
+          <w:ilvl w:val="1"/>
+          <w:numId w:val="1048"/>
+        </w:numPr>
+        <w:pStyle w:val="Compact"/>
+      </w:pPr>
+      <w:r>
+        <w:t xml:space="preserve">File inputs: Percent Cover - FLA KEYS-2021-Jul-26.csv</w:t>
+      </w:r>
+    </w:p>
+    <w:p>
+      <w:pPr>
+        <w:numPr>
+          <w:ilvl w:val="1"/>
+          <w:numId w:val="1048"/>
+        </w:numPr>
+        <w:pStyle w:val="Compact"/>
+      </w:pPr>
+      <w:r>
+        <w:t xml:space="preserve">Steps by line number:</w:t>
+      </w:r>
+    </w:p>
+    <w:p>
+      <w:pPr>
+        <w:numPr>
+          <w:ilvl w:val="2"/>
+          <w:numId w:val="1049"/>
+        </w:numPr>
+        <w:pStyle w:val="Compact"/>
+      </w:pPr>
+      <w:r>
+        <w:t xml:space="preserve">Lines 1 - :</w:t>
+      </w:r>
+    </w:p>
+    <w:p>
+      <w:pPr>
+        <w:numPr>
+          <w:ilvl w:val="1"/>
+          <w:numId w:val="1048"/>
+        </w:numPr>
+        <w:pStyle w:val="Compact"/>
+      </w:pPr>
+      <w:r>
+        <w:t xml:space="preserve">File outputs: CorFLKEYSPerccovRegionList.csv, CoralSummaryStatisticsTable_AnyCoral_FLKEYSRegion.csv, CoralSummaryStatisticsPlots_AnyCoral_FLKEYSRegion.pdf, CorFLKeys.csv, CoralBoxplots_AnyCoral_FLKEYSRegion.pdf, Corallme_AnyCoral_FLKEYSRegion.csv, CorallmePlot_AnyCoral_FLKEYSRegion.pdf, Coral_lmeResults_AnyCoral_FLKEYSRegion.csv</w:t>
+      </w:r>
+    </w:p>
+    <w:p>
+      <w:pPr>
+        <w:numPr>
+          <w:ilvl w:val="1"/>
+          <w:numId w:val="1048"/>
+        </w:numPr>
+        <w:pStyle w:val="Compact"/>
+      </w:pPr>
+      <w:r>
+        <w:t xml:space="preserve">Potential issues:</w:t>
+      </w:r>
+    </w:p>
+    <w:p>
+      <w:pPr>
+        <w:numPr>
           <w:ilvl w:val="0"/>
           <w:numId w:val="1035"/>
         </w:numPr>
@@ -4149,6 +4600,90 @@
     <w:p>
       <w:pPr>
         <w:numPr>
+          <w:ilvl w:val="1"/>
+          <w:numId w:val="1051"/>
+        </w:numPr>
+        <w:pStyle w:val="Compact"/>
+      </w:pPr>
+      <w:r>
+        <w:t xml:space="preserve">Objective: .</w:t>
+      </w:r>
+    </w:p>
+    <w:p>
+      <w:pPr>
+        <w:numPr>
+          <w:ilvl w:val="1"/>
+          <w:numId w:val="1051"/>
+        </w:numPr>
+        <w:pStyle w:val="Compact"/>
+      </w:pPr>
+      <w:r>
+        <w:t xml:space="preserve">Packages: dplyr, gt, nlme, tidyverse</w:t>
+      </w:r>
+    </w:p>
+    <w:p>
+      <w:pPr>
+        <w:numPr>
+          <w:ilvl w:val="1"/>
+          <w:numId w:val="1051"/>
+        </w:numPr>
+        <w:pStyle w:val="Compact"/>
+      </w:pPr>
+      <w:r>
+        <w:t xml:space="preserve">File inputs: Percent Cover - FLA KEYS-2021-Jul-26.csv</w:t>
+      </w:r>
+    </w:p>
+    <w:p>
+      <w:pPr>
+        <w:numPr>
+          <w:ilvl w:val="1"/>
+          <w:numId w:val="1051"/>
+        </w:numPr>
+        <w:pStyle w:val="Compact"/>
+      </w:pPr>
+      <w:r>
+        <w:t xml:space="preserve">Steps by line number:</w:t>
+      </w:r>
+    </w:p>
+    <w:p>
+      <w:pPr>
+        <w:numPr>
+          <w:ilvl w:val="2"/>
+          <w:numId w:val="1052"/>
+        </w:numPr>
+        <w:pStyle w:val="Compact"/>
+      </w:pPr>
+      <w:r>
+        <w:t xml:space="preserve">Lines 1 - :</w:t>
+      </w:r>
+    </w:p>
+    <w:p>
+      <w:pPr>
+        <w:numPr>
+          <w:ilvl w:val="1"/>
+          <w:numId w:val="1051"/>
+        </w:numPr>
+        <w:pStyle w:val="Compact"/>
+      </w:pPr>
+      <w:r>
+        <w:t xml:space="preserve">File outputs: CorKEYSPerccovRegionList.csv, CoralSummaryStatisticsTable_Group1_KEYSRegion.csv, CoralBoxplots_ByGroup1_KEYSRegion.pdf, Corallme_ByGroup1_KEYSRegion.csv, CorallmePlot_ByGroup1_KEYSRegion.pdf, Coral_lmeResults_ByGroup1_KEYSRegion.csv</w:t>
+      </w:r>
+    </w:p>
+    <w:p>
+      <w:pPr>
+        <w:numPr>
+          <w:ilvl w:val="1"/>
+          <w:numId w:val="1051"/>
+        </w:numPr>
+        <w:pStyle w:val="Compact"/>
+      </w:pPr>
+      <w:r>
+        <w:t xml:space="preserve">Potential issues:</w:t>
+      </w:r>
+    </w:p>
+    <w:p>
+      <w:pPr>
+        <w:numPr>
           <w:ilvl w:val="0"/>
           <w:numId w:val="1035"/>
         </w:numPr>
@@ -4161,6 +4696,90 @@
     <w:p>
       <w:pPr>
         <w:numPr>
+          <w:ilvl w:val="1"/>
+          <w:numId w:val="1054"/>
+        </w:numPr>
+        <w:pStyle w:val="Compact"/>
+      </w:pPr>
+      <w:r>
+        <w:t xml:space="preserve">Objective: .</w:t>
+      </w:r>
+    </w:p>
+    <w:p>
+      <w:pPr>
+        <w:numPr>
+          <w:ilvl w:val="1"/>
+          <w:numId w:val="1054"/>
+        </w:numPr>
+        <w:pStyle w:val="Compact"/>
+      </w:pPr>
+      <w:r>
+        <w:t xml:space="preserve">Packages: dplyr, gt, nlme, tidyverse</w:t>
+      </w:r>
+    </w:p>
+    <w:p>
+      <w:pPr>
+        <w:numPr>
+          <w:ilvl w:val="1"/>
+          <w:numId w:val="1054"/>
+        </w:numPr>
+        <w:pStyle w:val="Compact"/>
+      </w:pPr>
+      <w:r>
+        <w:t xml:space="preserve">File inputs: Percent Cover - FLA KEYS-2021-Jul-26.csv</w:t>
+      </w:r>
+    </w:p>
+    <w:p>
+      <w:pPr>
+        <w:numPr>
+          <w:ilvl w:val="1"/>
+          <w:numId w:val="1054"/>
+        </w:numPr>
+        <w:pStyle w:val="Compact"/>
+      </w:pPr>
+      <w:r>
+        <w:t xml:space="preserve">Steps by line number:</w:t>
+      </w:r>
+    </w:p>
+    <w:p>
+      <w:pPr>
+        <w:numPr>
+          <w:ilvl w:val="2"/>
+          <w:numId w:val="1055"/>
+        </w:numPr>
+        <w:pStyle w:val="Compact"/>
+      </w:pPr>
+      <w:r>
+        <w:t xml:space="preserve">Lines 1 - :</w:t>
+      </w:r>
+    </w:p>
+    <w:p>
+      <w:pPr>
+        <w:numPr>
+          <w:ilvl w:val="1"/>
+          <w:numId w:val="1054"/>
+        </w:numPr>
+        <w:pStyle w:val="Compact"/>
+      </w:pPr>
+      <w:r>
+        <w:t xml:space="preserve">File outputs: CorKEYSPerccovRegionList.csv, CoralSummaryStatisticsTable_Genus_KEYSRegion.csv, CoralBoxplots_ByGenus_KEYSRegion.pdf, Corallme_ByGenus_KEYSRegion.csv, CorallmePlot_ByGenus_KEYSRegion.pdf, Coral_lmeResults_ByGenus_KEYSRegion.csv</w:t>
+      </w:r>
+    </w:p>
+    <w:p>
+      <w:pPr>
+        <w:numPr>
+          <w:ilvl w:val="1"/>
+          <w:numId w:val="1054"/>
+        </w:numPr>
+        <w:pStyle w:val="Compact"/>
+      </w:pPr>
+      <w:r>
+        <w:t xml:space="preserve">Potential issues:</w:t>
+      </w:r>
+    </w:p>
+    <w:p>
+      <w:pPr>
+        <w:numPr>
           <w:ilvl w:val="0"/>
           <w:numId w:val="1035"/>
         </w:numPr>
@@ -4173,6 +4792,90 @@
     <w:p>
       <w:pPr>
         <w:numPr>
+          <w:ilvl w:val="1"/>
+          <w:numId w:val="1057"/>
+        </w:numPr>
+        <w:pStyle w:val="Compact"/>
+      </w:pPr>
+      <w:r>
+        <w:t xml:space="preserve">Objective: .</w:t>
+      </w:r>
+    </w:p>
+    <w:p>
+      <w:pPr>
+        <w:numPr>
+          <w:ilvl w:val="1"/>
+          <w:numId w:val="1057"/>
+        </w:numPr>
+        <w:pStyle w:val="Compact"/>
+      </w:pPr>
+      <w:r>
+        <w:t xml:space="preserve">Packages: dplyr, gt, nlme, tidyverse</w:t>
+      </w:r>
+    </w:p>
+    <w:p>
+      <w:pPr>
+        <w:numPr>
+          <w:ilvl w:val="1"/>
+          <w:numId w:val="1057"/>
+        </w:numPr>
+        <w:pStyle w:val="Compact"/>
+      </w:pPr>
+      <w:r>
+        <w:t xml:space="preserve">File inputs: Percent Cover - SE FL-2021-Jul-26.csv</w:t>
+      </w:r>
+    </w:p>
+    <w:p>
+      <w:pPr>
+        <w:numPr>
+          <w:ilvl w:val="1"/>
+          <w:numId w:val="1057"/>
+        </w:numPr>
+        <w:pStyle w:val="Compact"/>
+      </w:pPr>
+      <w:r>
+        <w:t xml:space="preserve">Steps by line number:</w:t>
+      </w:r>
+    </w:p>
+    <w:p>
+      <w:pPr>
+        <w:numPr>
+          <w:ilvl w:val="2"/>
+          <w:numId w:val="1058"/>
+        </w:numPr>
+        <w:pStyle w:val="Compact"/>
+      </w:pPr>
+      <w:r>
+        <w:t xml:space="preserve">Lines 1 - :</w:t>
+      </w:r>
+    </w:p>
+    <w:p>
+      <w:pPr>
+        <w:numPr>
+          <w:ilvl w:val="1"/>
+          <w:numId w:val="1057"/>
+        </w:numPr>
+        <w:pStyle w:val="Compact"/>
+      </w:pPr>
+      <w:r>
+        <w:t xml:space="preserve">File outputs: CorSEPerccovRegionList.csv, CoralSummaryStatisticsTable_AnyCoral_SERegion.csv, CoralSummaryStatisticsPlots_AnyCoral_SERegion.pdf, CorSE.csv, CoralBoxplots_AnyCoral_SERegion.pdf, Corallme_AnyCoral_SERegion.csv, CorallmePlot_AnyCoral_SERegion.pdf, Coral_lmeResults_AnyCoral_SERegion.csv</w:t>
+      </w:r>
+    </w:p>
+    <w:p>
+      <w:pPr>
+        <w:numPr>
+          <w:ilvl w:val="1"/>
+          <w:numId w:val="1057"/>
+        </w:numPr>
+        <w:pStyle w:val="Compact"/>
+      </w:pPr>
+      <w:r>
+        <w:t xml:space="preserve">Potential issues:</w:t>
+      </w:r>
+    </w:p>
+    <w:p>
+      <w:pPr>
+        <w:numPr>
           <w:ilvl w:val="0"/>
           <w:numId w:val="1035"/>
         </w:numPr>
@@ -4185,6 +4888,90 @@
     <w:p>
       <w:pPr>
         <w:numPr>
+          <w:ilvl w:val="1"/>
+          <w:numId w:val="1060"/>
+        </w:numPr>
+        <w:pStyle w:val="Compact"/>
+      </w:pPr>
+      <w:r>
+        <w:t xml:space="preserve">Objective: .</w:t>
+      </w:r>
+    </w:p>
+    <w:p>
+      <w:pPr>
+        <w:numPr>
+          <w:ilvl w:val="1"/>
+          <w:numId w:val="1060"/>
+        </w:numPr>
+        <w:pStyle w:val="Compact"/>
+      </w:pPr>
+      <w:r>
+        <w:t xml:space="preserve">Packages: dplyr, gt, nlme, tidyverse</w:t>
+      </w:r>
+    </w:p>
+    <w:p>
+      <w:pPr>
+        <w:numPr>
+          <w:ilvl w:val="1"/>
+          <w:numId w:val="1060"/>
+        </w:numPr>
+        <w:pStyle w:val="Compact"/>
+      </w:pPr>
+      <w:r>
+        <w:t xml:space="preserve">File inputs: Percent Cover - FLA SE-2021-Jul-26.csv</w:t>
+      </w:r>
+    </w:p>
+    <w:p>
+      <w:pPr>
+        <w:numPr>
+          <w:ilvl w:val="1"/>
+          <w:numId w:val="1060"/>
+        </w:numPr>
+        <w:pStyle w:val="Compact"/>
+      </w:pPr>
+      <w:r>
+        <w:t xml:space="preserve">Steps by line number:</w:t>
+      </w:r>
+    </w:p>
+    <w:p>
+      <w:pPr>
+        <w:numPr>
+          <w:ilvl w:val="2"/>
+          <w:numId w:val="1061"/>
+        </w:numPr>
+        <w:pStyle w:val="Compact"/>
+      </w:pPr>
+      <w:r>
+        <w:t xml:space="preserve">Lines 1 - :</w:t>
+      </w:r>
+    </w:p>
+    <w:p>
+      <w:pPr>
+        <w:numPr>
+          <w:ilvl w:val="1"/>
+          <w:numId w:val="1060"/>
+        </w:numPr>
+        <w:pStyle w:val="Compact"/>
+      </w:pPr>
+      <w:r>
+        <w:t xml:space="preserve">File outputs: CorSEPerccovRegionList.csv, CoralSummaryStatisticsTable_Genus_SERegion.csv, CoralBoxplots_ByGenus_SERegion.pdf, Corallme_ByGenus_SERegion.csv, CorallmePlot_ByGenus_SERegion.pdf, Coral_lmeResults_ByGenus_SERegion.csv</w:t>
+      </w:r>
+    </w:p>
+    <w:p>
+      <w:pPr>
+        <w:numPr>
+          <w:ilvl w:val="1"/>
+          <w:numId w:val="1060"/>
+        </w:numPr>
+        <w:pStyle w:val="Compact"/>
+      </w:pPr>
+      <w:r>
+        <w:t xml:space="preserve">Potential issues:</w:t>
+      </w:r>
+    </w:p>
+    <w:p>
+      <w:pPr>
+        <w:numPr>
           <w:ilvl w:val="0"/>
           <w:numId w:val="1035"/>
         </w:numPr>
@@ -4194,9 +4981,93 @@
         <w:t xml:space="preserve">FINAL_2021.09.18_SERegion_Group1.R</w:t>
       </w:r>
     </w:p>
-    <w:bookmarkEnd w:id="48"/>
+    <w:p>
+      <w:pPr>
+        <w:numPr>
+          <w:ilvl w:val="1"/>
+          <w:numId w:val="1063"/>
+        </w:numPr>
+        <w:pStyle w:val="Compact"/>
+      </w:pPr>
+      <w:r>
+        <w:t xml:space="preserve">Objective: .</w:t>
+      </w:r>
+    </w:p>
+    <w:p>
+      <w:pPr>
+        <w:numPr>
+          <w:ilvl w:val="1"/>
+          <w:numId w:val="1063"/>
+        </w:numPr>
+        <w:pStyle w:val="Compact"/>
+      </w:pPr>
+      <w:r>
+        <w:t xml:space="preserve">Packages: dplyr, gt, nlme, tidyverse</w:t>
+      </w:r>
+    </w:p>
+    <w:p>
+      <w:pPr>
+        <w:numPr>
+          <w:ilvl w:val="1"/>
+          <w:numId w:val="1063"/>
+        </w:numPr>
+        <w:pStyle w:val="Compact"/>
+      </w:pPr>
+      <w:r>
+        <w:t xml:space="preserve">File inputs: Percent Cover - SE FL-2021-Jul-26.csv</w:t>
+      </w:r>
+    </w:p>
+    <w:p>
+      <w:pPr>
+        <w:numPr>
+          <w:ilvl w:val="1"/>
+          <w:numId w:val="1063"/>
+        </w:numPr>
+        <w:pStyle w:val="Compact"/>
+      </w:pPr>
+      <w:r>
+        <w:t xml:space="preserve">Steps by line number:</w:t>
+      </w:r>
+    </w:p>
+    <w:p>
+      <w:pPr>
+        <w:numPr>
+          <w:ilvl w:val="2"/>
+          <w:numId w:val="1064"/>
+        </w:numPr>
+        <w:pStyle w:val="Compact"/>
+      </w:pPr>
+      <w:r>
+        <w:t xml:space="preserve">Lines 1 - :</w:t>
+      </w:r>
+    </w:p>
+    <w:p>
+      <w:pPr>
+        <w:numPr>
+          <w:ilvl w:val="1"/>
+          <w:numId w:val="1063"/>
+        </w:numPr>
+        <w:pStyle w:val="Compact"/>
+      </w:pPr>
+      <w:r>
+        <w:t xml:space="preserve">File outputs: CorSEPerccovRegionList.csv, CoralSummaryStatisticsTable_Group1_SERegion.csv, CoralBoxplots_ByGroup1_SERegion.pdf, Corallme_ByGroup1_SERegion.csv, CorallmePlot_ByGroup1_SERegion.pdf, Coral_lmeResults_ByGroup1_SERegion.csv</w:t>
+      </w:r>
+    </w:p>
+    <w:p>
+      <w:pPr>
+        <w:numPr>
+          <w:ilvl w:val="1"/>
+          <w:numId w:val="1063"/>
+        </w:numPr>
+        <w:pStyle w:val="Compact"/>
+      </w:pPr>
+      <w:r>
+        <w:t xml:space="preserve">Potential issues:</w:t>
+      </w:r>
+    </w:p>
     <w:bookmarkEnd w:id="49"/>
-    <w:bookmarkStart w:id="54" w:name="coastal-wetlands"/>
+    <w:bookmarkEnd w:id="50"/>
+    <w:bookmarkStart w:id="55" w:name="coastal-wetlands"/>
     <w:p>
       <w:pPr>
         <w:pStyle w:val="Heading2"/>
@@ -4214,7 +5085,7 @@
         <w:t xml:space="preserve">Coastal wetlands</w:t>
       </w:r>
     </w:p>
-    <w:bookmarkStart w:id="52" w:name="scripts-2"/>
+    <w:bookmarkStart w:id="53" w:name="scripts-2"/>
     <w:p>
       <w:pPr>
         <w:pStyle w:val="Heading3"/>
@@ -4294,46 +5165,6 @@
               <w:pStyle w:val="Compact"/>
               <w:jc w:val="left"/>
             </w:pPr>
-            <w:hyperlink r:id="rId50">
-              <w:r>
-                <w:rPr>
-                  <w:rStyle w:val="Hyperlink"/>
-                </w:rPr>
-                <w:t xml:space="preserve">link</w:t>
-              </w:r>
-            </w:hyperlink>
-          </w:p>
-        </w:tc>
-      </w:tr>
-      <w:tr>
-        <w:tc>
-          <w:p>
-            <w:pPr>
-              <w:pStyle w:val="Compact"/>
-              <w:jc w:val="left"/>
-            </w:pPr>
-            <w:r>
-              <w:t xml:space="preserve">2</w:t>
-            </w:r>
-          </w:p>
-        </w:tc>
-        <w:tc>
-          <w:p>
-            <w:pPr>
-              <w:pStyle w:val="Compact"/>
-              <w:jc w:val="left"/>
-            </w:pPr>
-            <w:r>
-              <w:t xml:space="preserve">FINAL 2021.09.19_SEACAR_CoastalWetlands_SppRich_Region.R</w:t>
-            </w:r>
-          </w:p>
-        </w:tc>
-        <w:tc>
-          <w:p>
-            <w:pPr>
-              <w:pStyle w:val="Compact"/>
-              <w:jc w:val="left"/>
-            </w:pPr>
             <w:hyperlink r:id="rId51">
               <w:r>
                 <w:rPr>
@@ -4345,9 +5176,49 @@
           </w:p>
         </w:tc>
       </w:tr>
+      <w:tr>
+        <w:tc>
+          <w:p>
+            <w:pPr>
+              <w:pStyle w:val="Compact"/>
+              <w:jc w:val="left"/>
+            </w:pPr>
+            <w:r>
+              <w:t xml:space="preserve">2</w:t>
+            </w:r>
+          </w:p>
+        </w:tc>
+        <w:tc>
+          <w:p>
+            <w:pPr>
+              <w:pStyle w:val="Compact"/>
+              <w:jc w:val="left"/>
+            </w:pPr>
+            <w:r>
+              <w:t xml:space="preserve">FINAL 2021.09.19_SEACAR_CoastalWetlands_SppRich_Region.R</w:t>
+            </w:r>
+          </w:p>
+        </w:tc>
+        <w:tc>
+          <w:p>
+            <w:pPr>
+              <w:pStyle w:val="Compact"/>
+              <w:jc w:val="left"/>
+            </w:pPr>
+            <w:hyperlink r:id="rId52">
+              <w:r>
+                <w:rPr>
+                  <w:rStyle w:val="Hyperlink"/>
+                </w:rPr>
+                <w:t xml:space="preserve">link</w:t>
+              </w:r>
+            </w:hyperlink>
+          </w:p>
+        </w:tc>
+      </w:tr>
     </w:tbl>
-    <w:bookmarkEnd w:id="52"/>
-    <w:bookmarkStart w:id="53" w:name="summaries-2"/>
+    <w:bookmarkEnd w:id="53"/>
+    <w:bookmarkStart w:id="54" w:name="summaries-2"/>
     <w:p>
       <w:pPr>
         <w:pStyle w:val="Heading3"/>
@@ -4360,7 +5231,7 @@
       <w:pPr>
         <w:numPr>
           <w:ilvl w:val="0"/>
-          <w:numId w:val="1036"/>
+          <w:numId w:val="1066"/>
         </w:numPr>
         <w:pStyle w:val="Compact"/>
       </w:pPr>
@@ -4372,7 +5243,7 @@
       <w:pPr>
         <w:numPr>
           <w:ilvl w:val="0"/>
-          <w:numId w:val="1036"/>
+          <w:numId w:val="1066"/>
         </w:numPr>
         <w:pStyle w:val="Compact"/>
       </w:pPr>
@@ -4380,9 +5251,9 @@
         <w:t xml:space="preserve">FINAL 2021.09.19_SEACAR_CoastalWetlands_SppRich_Region.R</w:t>
       </w:r>
     </w:p>
-    <w:bookmarkEnd w:id="53"/>
     <w:bookmarkEnd w:id="54"/>
-    <w:bookmarkStart w:id="71" w:name="submered-aquatic-vegetation"/>
+    <w:bookmarkEnd w:id="55"/>
+    <w:bookmarkStart w:id="72" w:name="submered-aquatic-vegetation"/>
     <w:p>
       <w:pPr>
         <w:pStyle w:val="Heading2"/>
@@ -4400,7 +5271,7 @@
         <w:t xml:space="preserve">Submered aquatic vegetation</w:t>
       </w:r>
     </w:p>
-    <w:bookmarkStart w:id="69" w:name="scripts-3"/>
+    <w:bookmarkStart w:id="70" w:name="scripts-3"/>
     <w:p>
       <w:pPr>
         <w:pStyle w:val="Heading3"/>
@@ -4484,46 +5355,6 @@
               <w:pStyle w:val="Compact"/>
               <w:jc w:val="left"/>
             </w:pPr>
-            <w:hyperlink r:id="rId55">
-              <w:r>
-                <w:rPr>
-                  <w:rStyle w:val="Hyperlink"/>
-                </w:rPr>
-                <w:t xml:space="preserve">link</w:t>
-              </w:r>
-            </w:hyperlink>
-          </w:p>
-        </w:tc>
-      </w:tr>
-      <w:tr>
-        <w:tc>
-          <w:p>
-            <w:pPr>
-              <w:pStyle w:val="Compact"/>
-              <w:jc w:val="left"/>
-            </w:pPr>
-            <w:r>
-              <w:t xml:space="preserve">2</w:t>
-            </w:r>
-          </w:p>
-        </w:tc>
-        <w:tc>
-          <w:p>
-            <w:pPr>
-              <w:pStyle w:val="Compact"/>
-              <w:jc w:val="left"/>
-            </w:pPr>
-            <w:r>
-              <w:t xml:space="preserve">FINAL 2021.09.20_SAV_Subsetting data by sampling method.R</w:t>
-            </w:r>
-          </w:p>
-        </w:tc>
-        <w:tc>
-          <w:p>
-            <w:pPr>
-              <w:pStyle w:val="Compact"/>
-              <w:jc w:val="left"/>
-            </w:pPr>
             <w:hyperlink r:id="rId56">
               <w:r>
                 <w:rPr>
@@ -4543,18 +5374,18 @@
               <w:jc w:val="left"/>
             </w:pPr>
             <w:r>
-              <w:t xml:space="preserve">3</w:t>
-            </w:r>
-          </w:p>
-        </w:tc>
-        <w:tc>
-          <w:p>
-            <w:pPr>
-              <w:pStyle w:val="Compact"/>
-              <w:jc w:val="left"/>
-            </w:pPr>
-            <w:r>
-              <w:t xml:space="preserve">FINAL Percent Cover by Secchi.R</w:t>
+              <w:t xml:space="preserve">2</w:t>
+            </w:r>
+          </w:p>
+        </w:tc>
+        <w:tc>
+          <w:p>
+            <w:pPr>
+              <w:pStyle w:val="Compact"/>
+              <w:jc w:val="left"/>
+            </w:pPr>
+            <w:r>
+              <w:t xml:space="preserve">FINAL 2021.09.20_SAV_Subsetting data by sampling method.R</w:t>
             </w:r>
           </w:p>
         </w:tc>
@@ -4583,18 +5414,18 @@
               <w:jc w:val="left"/>
             </w:pPr>
             <w:r>
-              <w:t xml:space="preserve">4</w:t>
-            </w:r>
-          </w:p>
-        </w:tc>
-        <w:tc>
-          <w:p>
-            <w:pPr>
-              <w:pStyle w:val="Compact"/>
-              <w:jc w:val="left"/>
-            </w:pPr>
-            <w:r>
-              <w:t xml:space="preserve">FINAL Percent Cover by Turbidity.R</w:t>
+              <w:t xml:space="preserve">3</w:t>
+            </w:r>
+          </w:p>
+        </w:tc>
+        <w:tc>
+          <w:p>
+            <w:pPr>
+              <w:pStyle w:val="Compact"/>
+              <w:jc w:val="left"/>
+            </w:pPr>
+            <w:r>
+              <w:t xml:space="preserve">FINAL Percent Cover by Secchi.R</w:t>
             </w:r>
           </w:p>
         </w:tc>
@@ -4623,18 +5454,18 @@
               <w:jc w:val="left"/>
             </w:pPr>
             <w:r>
-              <w:t xml:space="preserve">5</w:t>
-            </w:r>
-          </w:p>
-        </w:tc>
-        <w:tc>
-          <w:p>
-            <w:pPr>
-              <w:pStyle w:val="Compact"/>
-              <w:jc w:val="left"/>
-            </w:pPr>
-            <w:r>
-              <w:t xml:space="preserve">FINAL SEACAR ALG ModBB.R</w:t>
+              <w:t xml:space="preserve">4</w:t>
+            </w:r>
+          </w:p>
+        </w:tc>
+        <w:tc>
+          <w:p>
+            <w:pPr>
+              <w:pStyle w:val="Compact"/>
+              <w:jc w:val="left"/>
+            </w:pPr>
+            <w:r>
+              <w:t xml:space="preserve">FINAL Percent Cover by Turbidity.R</w:t>
             </w:r>
           </w:p>
         </w:tc>
@@ -4663,18 +5494,18 @@
               <w:jc w:val="left"/>
             </w:pPr>
             <w:r>
-              <w:t xml:space="preserve">6</w:t>
-            </w:r>
-          </w:p>
-        </w:tc>
-        <w:tc>
-          <w:p>
-            <w:pPr>
-              <w:pStyle w:val="Compact"/>
-              <w:jc w:val="left"/>
-            </w:pPr>
-            <w:r>
-              <w:t xml:space="preserve">FINAL SEACAR SAV ModifiedBraunBlanquet_script.R</w:t>
+              <w:t xml:space="preserve">5</w:t>
+            </w:r>
+          </w:p>
+        </w:tc>
+        <w:tc>
+          <w:p>
+            <w:pPr>
+              <w:pStyle w:val="Compact"/>
+              <w:jc w:val="left"/>
+            </w:pPr>
+            <w:r>
+              <w:t xml:space="preserve">FINAL SEACAR ALG ModBB.R</w:t>
             </w:r>
           </w:p>
         </w:tc>
@@ -4703,18 +5534,18 @@
               <w:jc w:val="left"/>
             </w:pPr>
             <w:r>
-              <w:t xml:space="preserve">7</w:t>
-            </w:r>
-          </w:p>
-        </w:tc>
-        <w:tc>
-          <w:p>
-            <w:pPr>
-              <w:pStyle w:val="Compact"/>
-              <w:jc w:val="left"/>
-            </w:pPr>
-            <w:r>
-              <w:t xml:space="preserve">FINAL SEACAR_ALG__Frequency of Occurence Plotting_FINAL_2021.07.25.R</w:t>
+              <w:t xml:space="preserve">6</w:t>
+            </w:r>
+          </w:p>
+        </w:tc>
+        <w:tc>
+          <w:p>
+            <w:pPr>
+              <w:pStyle w:val="Compact"/>
+              <w:jc w:val="left"/>
+            </w:pPr>
+            <w:r>
+              <w:t xml:space="preserve">FINAL SEACAR SAV ModifiedBraunBlanquet_script.R</w:t>
             </w:r>
           </w:p>
         </w:tc>
@@ -4743,18 +5574,18 @@
               <w:jc w:val="left"/>
             </w:pPr>
             <w:r>
-              <w:t xml:space="preserve">8</w:t>
-            </w:r>
-          </w:p>
-        </w:tc>
-        <w:tc>
-          <w:p>
-            <w:pPr>
-              <w:pStyle w:val="Compact"/>
-              <w:jc w:val="left"/>
-            </w:pPr>
-            <w:r>
-              <w:t xml:space="preserve">FINAL SEACAR_ALG__Frequency of Occurence Plotting_FINAL_2021.08.13.R</w:t>
+              <w:t xml:space="preserve">7</w:t>
+            </w:r>
+          </w:p>
+        </w:tc>
+        <w:tc>
+          <w:p>
+            <w:pPr>
+              <w:pStyle w:val="Compact"/>
+              <w:jc w:val="left"/>
+            </w:pPr>
+            <w:r>
+              <w:t xml:space="preserve">FINAL SEACAR_ALG__Frequency of Occurence Plotting_FINAL_2021.07.25.R</w:t>
             </w:r>
           </w:p>
         </w:tc>
@@ -4783,18 +5614,18 @@
               <w:jc w:val="left"/>
             </w:pPr>
             <w:r>
-              <w:t xml:space="preserve">9</w:t>
-            </w:r>
-          </w:p>
-        </w:tc>
-        <w:tc>
-          <w:p>
-            <w:pPr>
-              <w:pStyle w:val="Compact"/>
-              <w:jc w:val="left"/>
-            </w:pPr>
-            <w:r>
-              <w:t xml:space="preserve">FINAL_SEACAR_ALG_FrequencyofOccurrenceAnalysisCode_FINAL_2021.08.16.R</w:t>
+              <w:t xml:space="preserve">8</w:t>
+            </w:r>
+          </w:p>
+        </w:tc>
+        <w:tc>
+          <w:p>
+            <w:pPr>
+              <w:pStyle w:val="Compact"/>
+              <w:jc w:val="left"/>
+            </w:pPr>
+            <w:r>
+              <w:t xml:space="preserve">FINAL SEACAR_ALG__Frequency of Occurence Plotting_FINAL_2021.08.13.R</w:t>
             </w:r>
           </w:p>
         </w:tc>
@@ -4823,18 +5654,18 @@
               <w:jc w:val="left"/>
             </w:pPr>
             <w:r>
-              <w:t xml:space="preserve">10</w:t>
-            </w:r>
-          </w:p>
-        </w:tc>
-        <w:tc>
-          <w:p>
-            <w:pPr>
-              <w:pStyle w:val="Compact"/>
-              <w:jc w:val="left"/>
-            </w:pPr>
-            <w:r>
-              <w:t xml:space="preserve">FINAL_SEACAR_SAV_BB_script.R</w:t>
+              <w:t xml:space="preserve">9</w:t>
+            </w:r>
+          </w:p>
+        </w:tc>
+        <w:tc>
+          <w:p>
+            <w:pPr>
+              <w:pStyle w:val="Compact"/>
+              <w:jc w:val="left"/>
+            </w:pPr>
+            <w:r>
+              <w:t xml:space="preserve">FINAL_SEACAR_ALG_FrequencyofOccurrenceAnalysisCode_FINAL_2021.08.16.R</w:t>
             </w:r>
           </w:p>
         </w:tc>
@@ -4863,18 +5694,18 @@
               <w:jc w:val="left"/>
             </w:pPr>
             <w:r>
-              <w:t xml:space="preserve">11</w:t>
-            </w:r>
-          </w:p>
-        </w:tc>
-        <w:tc>
-          <w:p>
-            <w:pPr>
-              <w:pStyle w:val="Compact"/>
-              <w:jc w:val="left"/>
-            </w:pPr>
-            <w:r>
-              <w:t xml:space="preserve">FINAL_SEACAR_SAV_Frequency of Ocurrence Plotting_FINAL_2021.07.29.R</w:t>
+              <w:t xml:space="preserve">10</w:t>
+            </w:r>
+          </w:p>
+        </w:tc>
+        <w:tc>
+          <w:p>
+            <w:pPr>
+              <w:pStyle w:val="Compact"/>
+              <w:jc w:val="left"/>
+            </w:pPr>
+            <w:r>
+              <w:t xml:space="preserve">FINAL_SEACAR_SAV_BB_script.R</w:t>
             </w:r>
           </w:p>
         </w:tc>
@@ -4903,18 +5734,18 @@
               <w:jc w:val="left"/>
             </w:pPr>
             <w:r>
-              <w:t xml:space="preserve">12</w:t>
-            </w:r>
-          </w:p>
-        </w:tc>
-        <w:tc>
-          <w:p>
-            <w:pPr>
-              <w:pStyle w:val="Compact"/>
-              <w:jc w:val="left"/>
-            </w:pPr>
-            <w:r>
-              <w:t xml:space="preserve">FINAL_SEACAR_SAV_Frequency of Ocurrence Plotting_FINAL_2021.08.18.R</w:t>
+              <w:t xml:space="preserve">11</w:t>
+            </w:r>
+          </w:p>
+        </w:tc>
+        <w:tc>
+          <w:p>
+            <w:pPr>
+              <w:pStyle w:val="Compact"/>
+              <w:jc w:val="left"/>
+            </w:pPr>
+            <w:r>
+              <w:t xml:space="preserve">FINAL_SEACAR_SAV_Frequency of Ocurrence Plotting_FINAL_2021.07.29.R</w:t>
             </w:r>
           </w:p>
         </w:tc>
@@ -4943,18 +5774,18 @@
               <w:jc w:val="left"/>
             </w:pPr>
             <w:r>
-              <w:t xml:space="preserve">13</w:t>
-            </w:r>
-          </w:p>
-        </w:tc>
-        <w:tc>
-          <w:p>
-            <w:pPr>
-              <w:pStyle w:val="Compact"/>
-              <w:jc w:val="left"/>
-            </w:pPr>
-            <w:r>
-              <w:t xml:space="preserve">FINAL_SEACAR_SAV_FrequencyofOccurrenceAnalysisCode_FINAL_2021.08.02.R</w:t>
+              <w:t xml:space="preserve">12</w:t>
+            </w:r>
+          </w:p>
+        </w:tc>
+        <w:tc>
+          <w:p>
+            <w:pPr>
+              <w:pStyle w:val="Compact"/>
+              <w:jc w:val="left"/>
+            </w:pPr>
+            <w:r>
+              <w:t xml:space="preserve">FINAL_SEACAR_SAV_Frequency of Ocurrence Plotting_FINAL_2021.08.18.R</w:t>
             </w:r>
           </w:p>
         </w:tc>
@@ -4983,18 +5814,18 @@
               <w:jc w:val="left"/>
             </w:pPr>
             <w:r>
-              <w:t xml:space="preserve">14</w:t>
-            </w:r>
-          </w:p>
-        </w:tc>
-        <w:tc>
-          <w:p>
-            <w:pPr>
-              <w:pStyle w:val="Compact"/>
-              <w:jc w:val="left"/>
-            </w:pPr>
-            <w:r>
-              <w:t xml:space="preserve">FINAL_SEACAR_SAV_PercentCover_FINAL.R</w:t>
+              <w:t xml:space="preserve">13</w:t>
+            </w:r>
+          </w:p>
+        </w:tc>
+        <w:tc>
+          <w:p>
+            <w:pPr>
+              <w:pStyle w:val="Compact"/>
+              <w:jc w:val="left"/>
+            </w:pPr>
+            <w:r>
+              <w:t xml:space="preserve">FINAL_SEACAR_SAV_FrequencyofOccurrenceAnalysisCode_FINAL_2021.08.02.R</w:t>
             </w:r>
           </w:p>
         </w:tc>
@@ -5015,9 +5846,49 @@
           </w:p>
         </w:tc>
       </w:tr>
+      <w:tr>
+        <w:tc>
+          <w:p>
+            <w:pPr>
+              <w:pStyle w:val="Compact"/>
+              <w:jc w:val="left"/>
+            </w:pPr>
+            <w:r>
+              <w:t xml:space="preserve">14</w:t>
+            </w:r>
+          </w:p>
+        </w:tc>
+        <w:tc>
+          <w:p>
+            <w:pPr>
+              <w:pStyle w:val="Compact"/>
+              <w:jc w:val="left"/>
+            </w:pPr>
+            <w:r>
+              <w:t xml:space="preserve">FINAL_SEACAR_SAV_PercentCover_FINAL.R</w:t>
+            </w:r>
+          </w:p>
+        </w:tc>
+        <w:tc>
+          <w:p>
+            <w:pPr>
+              <w:pStyle w:val="Compact"/>
+              <w:jc w:val="left"/>
+            </w:pPr>
+            <w:hyperlink r:id="rId69">
+              <w:r>
+                <w:rPr>
+                  <w:rStyle w:val="Hyperlink"/>
+                </w:rPr>
+                <w:t xml:space="preserve">link</w:t>
+              </w:r>
+            </w:hyperlink>
+          </w:p>
+        </w:tc>
+      </w:tr>
     </w:tbl>
-    <w:bookmarkEnd w:id="69"/>
-    <w:bookmarkStart w:id="70" w:name="summaries-3"/>
+    <w:bookmarkEnd w:id="70"/>
+    <w:bookmarkStart w:id="71" w:name="summaries-3"/>
     <w:p>
       <w:pPr>
         <w:pStyle w:val="Heading3"/>
@@ -5030,7 +5901,7 @@
       <w:pPr>
         <w:numPr>
           <w:ilvl w:val="0"/>
-          <w:numId w:val="1037"/>
+          <w:numId w:val="1067"/>
         </w:numPr>
         <w:pStyle w:val="Compact"/>
       </w:pPr>
@@ -5042,7 +5913,7 @@
       <w:pPr>
         <w:numPr>
           <w:ilvl w:val="0"/>
-          <w:numId w:val="1037"/>
+          <w:numId w:val="1067"/>
         </w:numPr>
         <w:pStyle w:val="Compact"/>
       </w:pPr>
@@ -5054,7 +5925,7 @@
       <w:pPr>
         <w:numPr>
           <w:ilvl w:val="0"/>
-          <w:numId w:val="1037"/>
+          <w:numId w:val="1067"/>
         </w:numPr>
         <w:pStyle w:val="Compact"/>
       </w:pPr>
@@ -5066,7 +5937,7 @@
       <w:pPr>
         <w:numPr>
           <w:ilvl w:val="0"/>
-          <w:numId w:val="1037"/>
+          <w:numId w:val="1067"/>
         </w:numPr>
         <w:pStyle w:val="Compact"/>
       </w:pPr>
@@ -5078,7 +5949,7 @@
       <w:pPr>
         <w:numPr>
           <w:ilvl w:val="0"/>
-          <w:numId w:val="1037"/>
+          <w:numId w:val="1067"/>
         </w:numPr>
         <w:pStyle w:val="Compact"/>
       </w:pPr>
@@ -5090,7 +5961,7 @@
       <w:pPr>
         <w:numPr>
           <w:ilvl w:val="0"/>
-          <w:numId w:val="1037"/>
+          <w:numId w:val="1067"/>
         </w:numPr>
         <w:pStyle w:val="Compact"/>
       </w:pPr>
@@ -5102,7 +5973,7 @@
       <w:pPr>
         <w:numPr>
           <w:ilvl w:val="0"/>
-          <w:numId w:val="1037"/>
+          <w:numId w:val="1067"/>
         </w:numPr>
         <w:pStyle w:val="Compact"/>
       </w:pPr>
@@ -5114,7 +5985,7 @@
       <w:pPr>
         <w:numPr>
           <w:ilvl w:val="0"/>
-          <w:numId w:val="1037"/>
+          <w:numId w:val="1067"/>
         </w:numPr>
         <w:pStyle w:val="Compact"/>
       </w:pPr>
@@ -5126,7 +5997,7 @@
       <w:pPr>
         <w:numPr>
           <w:ilvl w:val="0"/>
-          <w:numId w:val="1037"/>
+          <w:numId w:val="1067"/>
         </w:numPr>
         <w:pStyle w:val="Compact"/>
       </w:pPr>
@@ -5138,7 +6009,7 @@
       <w:pPr>
         <w:numPr>
           <w:ilvl w:val="0"/>
-          <w:numId w:val="1037"/>
+          <w:numId w:val="1067"/>
         </w:numPr>
         <w:pStyle w:val="Compact"/>
       </w:pPr>
@@ -5150,7 +6021,7 @@
       <w:pPr>
         <w:numPr>
           <w:ilvl w:val="0"/>
-          <w:numId w:val="1037"/>
+          <w:numId w:val="1067"/>
         </w:numPr>
         <w:pStyle w:val="Compact"/>
       </w:pPr>
@@ -5162,7 +6033,7 @@
       <w:pPr>
         <w:numPr>
           <w:ilvl w:val="0"/>
-          <w:numId w:val="1037"/>
+          <w:numId w:val="1067"/>
         </w:numPr>
         <w:pStyle w:val="Compact"/>
       </w:pPr>
@@ -5174,7 +6045,7 @@
       <w:pPr>
         <w:numPr>
           <w:ilvl w:val="0"/>
-          <w:numId w:val="1037"/>
+          <w:numId w:val="1067"/>
         </w:numPr>
         <w:pStyle w:val="Compact"/>
       </w:pPr>
@@ -5186,7 +6057,7 @@
       <w:pPr>
         <w:numPr>
           <w:ilvl w:val="0"/>
-          <w:numId w:val="1037"/>
+          <w:numId w:val="1067"/>
         </w:numPr>
         <w:pStyle w:val="Compact"/>
       </w:pPr>
@@ -5194,10 +6065,10 @@
         <w:t xml:space="preserve">FINAL_SEACAR_SAV_PercentCover_FINAL.R</w:t>
       </w:r>
     </w:p>
-    <w:bookmarkEnd w:id="70"/>
     <w:bookmarkEnd w:id="71"/>
     <w:bookmarkEnd w:id="72"/>
-    <w:bookmarkStart w:id="73" w:name="general-comments"/>
+    <w:bookmarkEnd w:id="73"/>
+    <w:bookmarkStart w:id="74" w:name="general-comments"/>
     <w:p>
       <w:pPr>
         <w:pStyle w:val="Heading1"/>
@@ -5227,7 +6098,7 @@
       <w:pPr>
         <w:numPr>
           <w:ilvl w:val="0"/>
-          <w:numId w:val="1038"/>
+          <w:numId w:val="1068"/>
         </w:numPr>
         <w:pStyle w:val="Compact"/>
       </w:pPr>
@@ -5269,7 +6140,7 @@
       <w:pPr>
         <w:numPr>
           <w:ilvl w:val="0"/>
-          <w:numId w:val="1038"/>
+          <w:numId w:val="1068"/>
         </w:numPr>
         <w:pStyle w:val="Compact"/>
       </w:pPr>
@@ -5284,7 +6155,7 @@
       <w:pPr>
         <w:numPr>
           <w:ilvl w:val="0"/>
-          <w:numId w:val="1038"/>
+          <w:numId w:val="1068"/>
         </w:numPr>
         <w:pStyle w:val="Compact"/>
       </w:pPr>
@@ -5314,7 +6185,7 @@
       <w:pPr>
         <w:numPr>
           <w:ilvl w:val="0"/>
-          <w:numId w:val="1038"/>
+          <w:numId w:val="1068"/>
         </w:numPr>
         <w:pStyle w:val="Compact"/>
       </w:pPr>
@@ -5341,7 +6212,7 @@
       <w:pPr>
         <w:numPr>
           <w:ilvl w:val="0"/>
-          <w:numId w:val="1038"/>
+          <w:numId w:val="1068"/>
         </w:numPr>
         <w:pStyle w:val="Compact"/>
       </w:pPr>
@@ -5351,7 +6222,7 @@
       <w:r>
         <w:t xml:space="preserve"> </w:t>
       </w:r>
-      <w:hyperlink r:id="rId23">
+      <w:hyperlink r:id="rId24">
         <w:r>
           <w:rPr>
             <w:rStyle w:val="Hyperlink"/>
@@ -5367,7 +6238,7 @@
       <w:pPr>
         <w:numPr>
           <w:ilvl w:val="0"/>
-          <w:numId w:val="1038"/>
+          <w:numId w:val="1068"/>
         </w:numPr>
         <w:pStyle w:val="Compact"/>
       </w:pPr>
@@ -5377,7 +6248,7 @@
       <w:r>
         <w:t xml:space="preserve"> </w:t>
       </w:r>
-      <w:hyperlink r:id="rId23">
+      <w:hyperlink r:id="rId24">
         <w:r>
           <w:rPr>
             <w:rStyle w:val="Hyperlink"/>
@@ -5417,7 +6288,7 @@
       <w:pPr>
         <w:numPr>
           <w:ilvl w:val="0"/>
-          <w:numId w:val="1038"/>
+          <w:numId w:val="1068"/>
         </w:numPr>
         <w:pStyle w:val="Compact"/>
       </w:pPr>
@@ -5429,7 +6300,7 @@
       <w:pPr>
         <w:numPr>
           <w:ilvl w:val="0"/>
-          <w:numId w:val="1038"/>
+          <w:numId w:val="1068"/>
         </w:numPr>
         <w:pStyle w:val="Compact"/>
       </w:pPr>
@@ -5441,7 +6312,7 @@
       <w:pPr>
         <w:numPr>
           <w:ilvl w:val="0"/>
-          <w:numId w:val="1038"/>
+          <w:numId w:val="1068"/>
         </w:numPr>
         <w:pStyle w:val="Compact"/>
       </w:pPr>
@@ -5451,7 +6322,7 @@
       <w:r>
         <w:t xml:space="preserve"> </w:t>
       </w:r>
-      <w:hyperlink r:id="rId25">
+      <w:hyperlink r:id="rId26">
         <w:r>
           <w:rPr>
             <w:rStyle w:val="Hyperlink"/>
@@ -5467,7 +6338,7 @@
       <w:pPr>
         <w:numPr>
           <w:ilvl w:val="0"/>
-          <w:numId w:val="1038"/>
+          <w:numId w:val="1068"/>
         </w:numPr>
         <w:pStyle w:val="Compact"/>
       </w:pPr>
@@ -5479,7 +6350,7 @@
       <w:pPr>
         <w:numPr>
           <w:ilvl w:val="0"/>
-          <w:numId w:val="1038"/>
+          <w:numId w:val="1068"/>
         </w:numPr>
         <w:pStyle w:val="Compact"/>
       </w:pPr>
@@ -5487,7 +6358,7 @@
         <w:t xml:space="preserve">Data I/O needs to be evaluated. All scripts use files from a local path and outputs are saved in the working directory. This is an issue to be solved in production.</w:t>
       </w:r>
     </w:p>
-    <w:bookmarkEnd w:id="73"/>
+    <w:bookmarkEnd w:id="74"/>
     <w:sectPr/>
   </w:body>
 </w:document>
@@ -5918,6 +6789,96 @@
     </w:lvlOverride>
   </w:num>
   <w:num w:numId="1036">
+    <w:abstractNumId w:val="991"/>
+  </w:num>
+  <w:num w:numId="1037">
+    <w:abstractNumId w:val="991"/>
+  </w:num>
+  <w:num w:numId="1038">
+    <w:abstractNumId w:val="991"/>
+  </w:num>
+  <w:num w:numId="1039">
+    <w:abstractNumId w:val="991"/>
+  </w:num>
+  <w:num w:numId="1040">
+    <w:abstractNumId w:val="991"/>
+  </w:num>
+  <w:num w:numId="1041">
+    <w:abstractNumId w:val="991"/>
+  </w:num>
+  <w:num w:numId="1042">
+    <w:abstractNumId w:val="991"/>
+  </w:num>
+  <w:num w:numId="1043">
+    <w:abstractNumId w:val="991"/>
+  </w:num>
+  <w:num w:numId="1044">
+    <w:abstractNumId w:val="991"/>
+  </w:num>
+  <w:num w:numId="1045">
+    <w:abstractNumId w:val="991"/>
+  </w:num>
+  <w:num w:numId="1046">
+    <w:abstractNumId w:val="991"/>
+  </w:num>
+  <w:num w:numId="1047">
+    <w:abstractNumId w:val="991"/>
+  </w:num>
+  <w:num w:numId="1048">
+    <w:abstractNumId w:val="991"/>
+  </w:num>
+  <w:num w:numId="1049">
+    <w:abstractNumId w:val="991"/>
+  </w:num>
+  <w:num w:numId="1050">
+    <w:abstractNumId w:val="991"/>
+  </w:num>
+  <w:num w:numId="1051">
+    <w:abstractNumId w:val="991"/>
+  </w:num>
+  <w:num w:numId="1052">
+    <w:abstractNumId w:val="991"/>
+  </w:num>
+  <w:num w:numId="1053">
+    <w:abstractNumId w:val="991"/>
+  </w:num>
+  <w:num w:numId="1054">
+    <w:abstractNumId w:val="991"/>
+  </w:num>
+  <w:num w:numId="1055">
+    <w:abstractNumId w:val="991"/>
+  </w:num>
+  <w:num w:numId="1056">
+    <w:abstractNumId w:val="991"/>
+  </w:num>
+  <w:num w:numId="1057">
+    <w:abstractNumId w:val="991"/>
+  </w:num>
+  <w:num w:numId="1058">
+    <w:abstractNumId w:val="991"/>
+  </w:num>
+  <w:num w:numId="1059">
+    <w:abstractNumId w:val="991"/>
+  </w:num>
+  <w:num w:numId="1060">
+    <w:abstractNumId w:val="991"/>
+  </w:num>
+  <w:num w:numId="1061">
+    <w:abstractNumId w:val="991"/>
+  </w:num>
+  <w:num w:numId="1062">
+    <w:abstractNumId w:val="991"/>
+  </w:num>
+  <w:num w:numId="1063">
+    <w:abstractNumId w:val="991"/>
+  </w:num>
+  <w:num w:numId="1064">
+    <w:abstractNumId w:val="991"/>
+  </w:num>
+  <w:num w:numId="1065">
+    <w:abstractNumId w:val="991"/>
+  </w:num>
+  <w:num w:numId="1066">
     <w:abstractNumId w:val="99411"/>
     <w:lvlOverride w:ilvl="0">
       <w:startOverride w:val="1"/>
@@ -5947,7 +6908,7 @@
       <w:startOverride w:val="1"/>
     </w:lvlOverride>
   </w:num>
-  <w:num w:numId="1037">
+  <w:num w:numId="1067">
     <w:abstractNumId w:val="99411"/>
     <w:lvlOverride w:ilvl="0">
       <w:startOverride w:val="1"/>
@@ -5977,7 +6938,7 @@
       <w:startOverride w:val="1"/>
     </w:lvlOverride>
   </w:num>
-  <w:num w:numId="1038">
+  <w:num w:numId="1068">
     <w:abstractNumId w:val="991"/>
   </w:num>
 </w:numbering>

</xml_diff>

<commit_message>
reorg seacarfiles, review of dry tortug coral
</commit_message>
<xml_diff>
--- a/docs/review.docx
+++ b/docs/review.docx
@@ -64,7 +64,7 @@
         <w:t xml:space="preserve"> </w:t>
       </w:r>
       <w:r>
-        <w:t xml:space="preserve">09:02:53</w:t>
+        <w:t xml:space="preserve">11:12:12</w:t>
       </w:r>
     </w:p>
     <w:sdt>
@@ -169,7 +169,7 @@
       </w:r>
     </w:p>
     <w:bookmarkEnd w:id="23"/>
-    <w:bookmarkStart w:id="73" w:name="comments-by-habitat-type"/>
+    <w:bookmarkStart w:id="61" w:name="comments-by-habitat-type"/>
     <w:p>
       <w:pPr>
         <w:pStyle w:val="Heading1"/>
@@ -836,7 +836,7 @@
         <w:pStyle w:val="Compact"/>
       </w:pPr>
       <w:r>
-        <w:t xml:space="preserve">Lines 240 - 264: Average phosphorus by year, month, managed area to prep for trend test</w:t>
+        <w:t xml:space="preserve">Lines 240 - 264: average phosphorus by year, month, managed area to prep for trend test</w:t>
       </w:r>
     </w:p>
     <w:p>
@@ -848,7 +848,7 @@
         <w:pStyle w:val="Compact"/>
       </w:pPr>
       <w:r>
-        <w:t xml:space="preserve">Lines 265 - 322: Identify number of unique years in each dataset, remove those with &lt; 10</w:t>
+        <w:t xml:space="preserve">Lines 265 - 322: identify number of unique years in each dataset, remove those with &lt; 10</w:t>
       </w:r>
     </w:p>
     <w:p>
@@ -1121,7 +1121,7 @@
         <w:pStyle w:val="Compact"/>
       </w:pPr>
       <w:r>
-        <w:t xml:space="preserve">Lines 239 - 262: Average CDOM by year, month, managed area to prep for trend test</w:t>
+        <w:t xml:space="preserve">Lines 239 - 262: average CDOM by year, month, managed area to prep for trend test</w:t>
       </w:r>
     </w:p>
     <w:p>
@@ -1133,7 +1133,7 @@
         <w:pStyle w:val="Compact"/>
       </w:pPr>
       <w:r>
-        <w:t xml:space="preserve">Lines 263 - 320: Identify number of unique years in each dataset, remove those with &lt; 10</w:t>
+        <w:t xml:space="preserve">Lines 263 - 320: identify number of unique years in each dataset, remove those with &lt; 10</w:t>
       </w:r>
     </w:p>
     <w:p>
@@ -1415,7 +1415,7 @@
         <w:pStyle w:val="Compact"/>
       </w:pPr>
       <w:r>
-        <w:t xml:space="preserve">Lines 238 - 261: Average chlorophyll by year, month, managed area to prep for trend test</w:t>
+        <w:t xml:space="preserve">Lines 238 - 261: average chlorophyll by year, month, managed area to prep for trend test</w:t>
       </w:r>
     </w:p>
     <w:p>
@@ -1427,7 +1427,7 @@
         <w:pStyle w:val="Compact"/>
       </w:pPr>
       <w:r>
-        <w:t xml:space="preserve">Lines 262 - 319: Identify number of unique years in each dataset, remove those with &lt; 10</w:t>
+        <w:t xml:space="preserve">Lines 262 - 319: identify number of unique years in each dataset, remove those with &lt; 10</w:t>
       </w:r>
     </w:p>
     <w:p>
@@ -1673,7 +1673,7 @@
         <w:pStyle w:val="Compact"/>
       </w:pPr>
       <w:r>
-        <w:t xml:space="preserve">Lines 239 - 262: Average turbidity by year, month, managed area to prep for trend test</w:t>
+        <w:t xml:space="preserve">Lines 239 - 262: average turbidity by year, month, managed area to prep for trend test</w:t>
       </w:r>
     </w:p>
     <w:p>
@@ -1685,7 +1685,7 @@
         <w:pStyle w:val="Compact"/>
       </w:pPr>
       <w:r>
-        <w:t xml:space="preserve">Lines 263 - 320: Identify number of unique years in each dataset, remove those with &lt; 10</w:t>
+        <w:t xml:space="preserve">Lines 263 - 320: identify number of unique years in each dataset, remove those with &lt; 10</w:t>
       </w:r>
     </w:p>
     <w:p>
@@ -1931,7 +1931,7 @@
         <w:pStyle w:val="Compact"/>
       </w:pPr>
       <w:r>
-        <w:t xml:space="preserve">Lines 273 - 296: Average nitrogen by year, month, managed area to prep for trend test</w:t>
+        <w:t xml:space="preserve">Lines 273 - 296: average nitrogen by year, month, managed area to prep for trend test</w:t>
       </w:r>
     </w:p>
     <w:p>
@@ -1943,7 +1943,7 @@
         <w:pStyle w:val="Compact"/>
       </w:pPr>
       <w:r>
-        <w:t xml:space="preserve">Lines 297 - 354: Identify number of unique years in each dataset, remove those with &lt; 10</w:t>
+        <w:t xml:space="preserve">Lines 297 - 354: identify number of unique years in each dataset, remove those with &lt; 10</w:t>
       </w:r>
     </w:p>
     <w:p>
@@ -2228,7 +2228,7 @@
         <w:pStyle w:val="Compact"/>
       </w:pPr>
       <w:r>
-        <w:t xml:space="preserve">Lines 246 - 269: Average dissolved oxygen saturation by year, month, managed area to prep for trend test</w:t>
+        <w:t xml:space="preserve">Lines 246 - 269: average dissolved oxygen saturation by year, month, managed area to prep for trend test</w:t>
       </w:r>
     </w:p>
     <w:p>
@@ -2240,7 +2240,7 @@
         <w:pStyle w:val="Compact"/>
       </w:pPr>
       <w:r>
-        <w:t xml:space="preserve">Lines 270 - 327: Identify number of unique years in each dataset, remove those with &lt; 10</w:t>
+        <w:t xml:space="preserve">Lines 270 - 327: identify number of unique years in each dataset, remove those with &lt; 10</w:t>
       </w:r>
     </w:p>
     <w:p>
@@ -2474,7 +2474,7 @@
         <w:pStyle w:val="Compact"/>
       </w:pPr>
       <w:r>
-        <w:t xml:space="preserve">Lines 246 - 269: Average dissolved oxygen concentration by year, month, managed area to prep for trend test</w:t>
+        <w:t xml:space="preserve">Lines 246 - 269: average dissolved oxygen concentration by year, month, managed area to prep for trend test</w:t>
       </w:r>
     </w:p>
     <w:p>
@@ -2486,7 +2486,7 @@
         <w:pStyle w:val="Compact"/>
       </w:pPr>
       <w:r>
-        <w:t xml:space="preserve">Lines 270 - 327: Identify number of unique years in each dataset, remove those with &lt; 10</w:t>
+        <w:t xml:space="preserve">Lines 270 - 327: identify number of unique years in each dataset, remove those with &lt; 10</w:t>
       </w:r>
     </w:p>
     <w:p>
@@ -2720,7 +2720,7 @@
         <w:pStyle w:val="Compact"/>
       </w:pPr>
       <w:r>
-        <w:t xml:space="preserve">Lines 246 - 269: Average pH by year, month, managed area to prep for trend test</w:t>
+        <w:t xml:space="preserve">Lines 246 - 269: average pH by year, month, managed area to prep for trend test</w:t>
       </w:r>
     </w:p>
     <w:p>
@@ -2732,7 +2732,7 @@
         <w:pStyle w:val="Compact"/>
       </w:pPr>
       <w:r>
-        <w:t xml:space="preserve">Lines 270 - 327: Identify number of unique years in each dataset, remove those with &lt; 10</w:t>
+        <w:t xml:space="preserve">Lines 270 - 327: identify number of unique years in each dataset, remove those with &lt; 10</w:t>
       </w:r>
     </w:p>
     <w:p>
@@ -2981,7 +2981,7 @@
         <w:pStyle w:val="Compact"/>
       </w:pPr>
       <w:r>
-        <w:t xml:space="preserve">Lines 246 - 269: Average salinity by year, month, managed area to prep for trend test</w:t>
+        <w:t xml:space="preserve">Lines 246 - 269: average salinity by year, month, managed area to prep for trend test</w:t>
       </w:r>
     </w:p>
     <w:p>
@@ -2993,7 +2993,7 @@
         <w:pStyle w:val="Compact"/>
       </w:pPr>
       <w:r>
-        <w:t xml:space="preserve">Lines 270 - 327: Identify number of unique years in each dataset, remove those with &lt; 10</w:t>
+        <w:t xml:space="preserve">Lines 270 - 327: identify number of unique years in each dataset, remove those with &lt; 10</w:t>
       </w:r>
     </w:p>
     <w:p>
@@ -3227,7 +3227,7 @@
         <w:pStyle w:val="Compact"/>
       </w:pPr>
       <w:r>
-        <w:t xml:space="preserve">Lines 246 - 269: Average temperature by year, month, managed area to prep for trend test</w:t>
+        <w:t xml:space="preserve">Lines 246 - 269: average temperature by year, month, managed area to prep for trend test</w:t>
       </w:r>
     </w:p>
     <w:p>
@@ -3239,7 +3239,7 @@
         <w:pStyle w:val="Compact"/>
       </w:pPr>
       <w:r>
-        <w:t xml:space="preserve">Lines 270 - 327: Identify number of unique years in each dataset, remove those with &lt; 10</w:t>
+        <w:t xml:space="preserve">Lines 270 - 327: identify number of unique years in each dataset, remove those with &lt; 10</w:t>
       </w:r>
     </w:p>
     <w:p>
@@ -3437,7 +3437,7 @@
         <w:pStyle w:val="Compact"/>
       </w:pPr>
       <w:r>
-        <w:t xml:space="preserve">Lines 20 - 30: Combine genus, species columns as one, remove any rows with missing genus or management area names</w:t>
+        <w:t xml:space="preserve">Lines 20 - 30: combine genus, species columns as one, remove any rows with missing genus or management area names</w:t>
       </w:r>
     </w:p>
     <w:p>
@@ -3449,7 +3449,7 @@
         <w:pStyle w:val="Compact"/>
       </w:pPr>
       <w:r>
-        <w:t xml:space="preserve">Lines 31 - 52: Calculate richness metrics management area, region, year</w:t>
+        <w:t xml:space="preserve">Lines 31 - 52: calculate richness metrics management area, region, year</w:t>
       </w:r>
     </w:p>
     <w:p>
@@ -3461,7 +3461,7 @@
         <w:pStyle w:val="Compact"/>
       </w:pPr>
       <w:r>
-        <w:t xml:space="preserve">Lines 53 - 69: Identify number of unique years in each dataset, remove those with &lt; 5</w:t>
+        <w:t xml:space="preserve">Lines 53 - 69: identify number of unique years in each dataset, remove those with &lt; 5</w:t>
       </w:r>
     </w:p>
     <w:p>
@@ -3473,7 +3473,7 @@
         <w:pStyle w:val="Compact"/>
       </w:pPr>
       <w:r>
-        <w:t xml:space="preserve">Lines 70 - 86: Create linear mixed models evaluating richness vs year, using a random region effect</w:t>
+        <w:t xml:space="preserve">Lines 70 - 86: create linear mixed models evaluating richness vs year, using a random region effect</w:t>
       </w:r>
     </w:p>
     <w:p>
@@ -3485,7 +3485,7 @@
         <w:pStyle w:val="Compact"/>
       </w:pPr>
       <w:r>
-        <w:t xml:space="preserve">Lines 87 - 113: Create plot of richness vs year by management area using model output</w:t>
+        <w:t xml:space="preserve">Lines 87 - 113: create plot of richness vs year by management area using model output</w:t>
       </w:r>
     </w:p>
     <w:p>
@@ -3497,7 +3497,7 @@
         <w:pStyle w:val="Compact"/>
       </w:pPr>
       <w:r>
-        <w:t xml:space="preserve">Lines 114 - 141: Tabular summary of richness vs year by management area</w:t>
+        <w:t xml:space="preserve">Lines 114 - 141: tabular summary of richness vs year by management area</w:t>
       </w:r>
     </w:p>
     <w:p>
@@ -3509,7 +3509,7 @@
         <w:pStyle w:val="Compact"/>
       </w:pPr>
       <w:r>
-        <w:t xml:space="preserve">Lines 142 - 166: Tabular summary of richness vs year by management area, similar info as previous table</w:t>
+        <w:t xml:space="preserve">Lines 142 - 166: tabular summary of richness vs year by management area, similar info as previous table</w:t>
       </w:r>
     </w:p>
     <w:p>
@@ -3521,7 +3521,7 @@
         <w:pStyle w:val="Compact"/>
       </w:pPr>
       <w:r>
-        <w:t xml:space="preserve">Lines 167 - 200: Join results from the previous two tables, save output as csv</w:t>
+        <w:t xml:space="preserve">Lines 167 - 200: join results from the previous two tables, save output as csv</w:t>
       </w:r>
     </w:p>
     <w:p>
@@ -4138,7 +4138,7 @@
         <w:pStyle w:val="Compact"/>
       </w:pPr>
       <w:r>
-        <w:t xml:space="preserve">File inputs: CorSE.csv, CorFLKeys.csv, CorDryTortugas.csv, Nekton_SE-2021-Jul-26.csv, Nekton2.csv</w:t>
+        <w:t xml:space="preserve">File inputs: CorSE.csv, CorFLKeys.csv, CorDryTortugas.csv, Nekton2.csv</w:t>
       </w:r>
     </w:p>
     <w:p>
@@ -4174,7 +4174,7 @@
         <w:pStyle w:val="Compact"/>
       </w:pPr>
       <w:r>
-        <w:t xml:space="preserve">File outputs: Nekton2.csv, CoralNektonlmeSERegion.csv, CoralNektonlmebyMA.csv, NektonCoral_SppRichnessbyMAmodelPlot.pdf, NektonCoral_SppRichnessbyMAmodelTable.csv</w:t>
+        <w:t xml:space="preserve">File outputs: CoralNektonlmeSERegion.csv, CoralNektonlmebyMA.csv, NektonCoral_SppRichnessbyMAmodelPlot.pdf, NektonCoral_SppRichnessbyMAmodelTable.csv</w:t>
       </w:r>
     </w:p>
     <w:p>
@@ -4222,7 +4222,7 @@
         <w:pStyle w:val="Compact"/>
       </w:pPr>
       <w:r>
-        <w:t xml:space="preserve">Objective: .</w:t>
+        <w:t xml:space="preserve">Objective: Import and format percent cover data, create summary boxplots, evaluate percent cover trends across years with linear models.</w:t>
       </w:r>
     </w:p>
     <w:p>
@@ -4270,7 +4270,118 @@
         <w:pStyle w:val="Compact"/>
       </w:pPr>
       <w:r>
-        <w:t xml:space="preserve">Lines 1 - :</w:t>
+        <w:t xml:space="preserve">Lines 1 - 20: load libraries and import percent cover data for Dry Tortugas</w:t>
+      </w:r>
+    </w:p>
+    <w:p>
+      <w:pPr>
+        <w:numPr>
+          <w:ilvl w:val="2"/>
+          <w:numId w:val="1040"/>
+        </w:numPr>
+        <w:pStyle w:val="Compact"/>
+      </w:pPr>
+      <w:r>
+        <w:t xml:space="preserve">Lines 21 - 79: format data for analysis including removal of non-coral taxa, renaming columns, removing</w:t>
+      </w:r>
+      <w:r>
+        <w:t xml:space="preserve"> </w:t>
+      </w:r>
+      <w:r>
+        <w:rPr>
+          <w:rStyle w:val="VerbatimChar"/>
+        </w:rPr>
+        <w:t xml:space="preserve">NA</w:t>
+      </w:r>
+      <w:r>
+        <w:t xml:space="preserve"> </w:t>
+      </w:r>
+      <w:r>
+        <w:t xml:space="preserve">percent cover data, combining genus/species columns, and removing missing rows for genus/species</w:t>
+      </w:r>
+    </w:p>
+    <w:p>
+      <w:pPr>
+        <w:numPr>
+          <w:ilvl w:val="2"/>
+          <w:numId w:val="1040"/>
+        </w:numPr>
+        <w:pStyle w:val="Compact"/>
+      </w:pPr>
+      <w:r>
+        <w:t xml:space="preserve">Lines 80 - 101: create a summary table for percent cover statistics by year, region across all species, save output</w:t>
+      </w:r>
+    </w:p>
+    <w:p>
+      <w:pPr>
+        <w:numPr>
+          <w:ilvl w:val="2"/>
+          <w:numId w:val="1040"/>
+        </w:numPr>
+        <w:pStyle w:val="Compact"/>
+      </w:pPr>
+      <w:r>
+        <w:t xml:space="preserve">Lines 102 - 112: create linear model year vs percent cover, save model summary plots to pdf</w:t>
+      </w:r>
+    </w:p>
+    <w:p>
+      <w:pPr>
+        <w:numPr>
+          <w:ilvl w:val="2"/>
+          <w:numId w:val="1040"/>
+        </w:numPr>
+        <w:pStyle w:val="Compact"/>
+      </w:pPr>
+      <w:r>
+        <w:t xml:space="preserve">Lines 113 - 128: create boxplots of percent cover for any coral by year, save as pdf</w:t>
+      </w:r>
+    </w:p>
+    <w:p>
+      <w:pPr>
+        <w:numPr>
+          <w:ilvl w:val="2"/>
+          <w:numId w:val="1040"/>
+        </w:numPr>
+        <w:pStyle w:val="Compact"/>
+      </w:pPr>
+      <w:r>
+        <w:t xml:space="preserve">Lines 129 - 145: create linear mixed effects model of percent cover for any coral vs year, random effect for program location ID</w:t>
+      </w:r>
+    </w:p>
+    <w:p>
+      <w:pPr>
+        <w:numPr>
+          <w:ilvl w:val="2"/>
+          <w:numId w:val="1040"/>
+        </w:numPr>
+        <w:pStyle w:val="Compact"/>
+      </w:pPr>
+      <w:r>
+        <w:t xml:space="preserve">Lines 146 - 179: create linear mixed effects model of percent cover for any coral vs year, random effect for program location ID, separate for coral region, save output as csv</w:t>
+      </w:r>
+    </w:p>
+    <w:p>
+      <w:pPr>
+        <w:numPr>
+          <w:ilvl w:val="2"/>
+          <w:numId w:val="1040"/>
+        </w:numPr>
+        <w:pStyle w:val="Compact"/>
+      </w:pPr>
+      <w:r>
+        <w:t xml:space="preserve">Lines 180 - 202: plot model output as estimated linear trend across years by coral region, save as pdf</w:t>
+      </w:r>
+    </w:p>
+    <w:p>
+      <w:pPr>
+        <w:numPr>
+          <w:ilvl w:val="2"/>
+          <w:numId w:val="1040"/>
+        </w:numPr>
+        <w:pStyle w:val="Compact"/>
+      </w:pPr>
+      <w:r>
+        <w:t xml:space="preserve">Lines 203 - 301: format and summarize model output to create summary table of model fit, saved as csv</w:t>
       </w:r>
     </w:p>
     <w:p>
@@ -4282,7 +4393,7 @@
         <w:pStyle w:val="Compact"/>
       </w:pPr>
       <w:r>
-        <w:t xml:space="preserve">File outputs: CorDRYTORTUGASPerccovRegionList.csv, CoralSummaryStatisticsTable_AnyCoral_DRYTORTUGASRegion.csv, CoralSummaryStatisticsPlots_AnyCoral_DRYTORTUGASRegion.pdf, CoralBoxplots_AnyCoral_DRYTORTUGASRegion.pdf, CorDryTortugas.csv, Corallme_AnyCoral_DRYTORTUGASRegion.csv, CorallmePlot_AnyCoral_DRYTORTUGASRegion.pdf, Coral_lmeResults_AnyCoral_DRYTORTUGASRegion.csv</w:t>
+        <w:t xml:space="preserve">File outputs: CoralSummaryStatisticsTable_AnyCoral_DRYTORTUGASRegion.csv, CoralSummaryStatisticsPlots_AnyCoral_DRYTORTUGASRegion.pdf, CoralBoxplots_AnyCoral_DRYTORTUGASRegion.pdf, CorDryTortugas.csv, Corallme_AnyCoral_DRYTORTUGASRegion.csv, CorallmePlot_AnyCoral_DRYTORTUGASRegion.pdf, Coral_lmeResults_AnyCoral_DRYTORTUGASRegion.csv</w:t>
       </w:r>
     </w:p>
     <w:p>
@@ -4295,6 +4406,30 @@
       </w:pPr>
       <w:r>
         <w:t xml:space="preserve">Potential issues:</w:t>
+      </w:r>
+    </w:p>
+    <w:p>
+      <w:pPr>
+        <w:numPr>
+          <w:ilvl w:val="2"/>
+          <w:numId w:val="1041"/>
+        </w:numPr>
+        <w:pStyle w:val="Compact"/>
+      </w:pPr>
+      <w:r>
+        <w:t xml:space="preserve">Lines 106, 109: Year is dependent variable in the linear model, it should be the independent variable.</w:t>
+      </w:r>
+    </w:p>
+    <w:p>
+      <w:pPr>
+        <w:numPr>
+          <w:ilvl w:val="2"/>
+          <w:numId w:val="1041"/>
+        </w:numPr>
+        <w:pStyle w:val="Compact"/>
+      </w:pPr>
+      <w:r>
+        <w:t xml:space="preserve">Model results are separate for each coral region, yet the file includes only one region (Dry Tortugas). This does not create incorrect output, but the intention is unclear.</w:t>
       </w:r>
     </w:p>
     <w:p>
@@ -4378,7 +4513,7 @@
         <w:pStyle w:val="Compact"/>
       </w:pPr>
       <w:r>
-        <w:t xml:space="preserve">File outputs: CorDRYPerccovRegionList.csv, CoralSummaryStatisticsTable_Genus_DRYRegion.csv, CoralBoxplots_ByGenus_DRYRegion.pdf, Corallme_ByGenus_DRYRegion.csv, CorallmePlot_ByGenus_DRYRegion.pdf, Coral_lmeResults_ByGenus_DRYRegion.csv</w:t>
+        <w:t xml:space="preserve">File outputs: CoralSummaryStatisticsTable_Genus_DRYRegion.csv, CoralBoxplots_ByGenus_DRYRegion.pdf, Corallme_ByGenus_DRYRegion.csv, CorallmePlot_ByGenus_DRYRegion.pdf, Coral_lmeResults_ByGenus_DRYRegion.csv</w:t>
       </w:r>
     </w:p>
     <w:p>
@@ -4474,7 +4609,7 @@
         <w:pStyle w:val="Compact"/>
       </w:pPr>
       <w:r>
-        <w:t xml:space="preserve">File outputs: CorDRYPerccovRegionList.csv, CoralSummaryStatisticsTable_Group1_DryTortugasRegion.csv, CoralBoxplots_ByGroup1_DRYRegion.pdf, Corallme_ByGroup1_DRYRegion.csv, CorallmePlot_ByGroup1_DRYRegion.pdf, Coral_lmeResults_ByGroup1_DryTortugasRegion.csv</w:t>
+        <w:t xml:space="preserve">File outputs: CoralSummaryStatisticsTable_Group1_DryTortugasRegion.csv, CoralBoxplots_ByGroup1_DRYRegion.pdf, Corallme_ByGroup1_DRYRegion.csv, CorallmePlot_ByGroup1_DRYRegion.pdf, Coral_lmeResults_ByGroup1_DryTortugasRegion.csv</w:t>
       </w:r>
     </w:p>
     <w:p>
@@ -4570,7 +4705,7 @@
         <w:pStyle w:val="Compact"/>
       </w:pPr>
       <w:r>
-        <w:t xml:space="preserve">File outputs: CorFLKEYSPerccovRegionList.csv, CoralSummaryStatisticsTable_AnyCoral_FLKEYSRegion.csv, CoralSummaryStatisticsPlots_AnyCoral_FLKEYSRegion.pdf, CorFLKeys.csv, CoralBoxplots_AnyCoral_FLKEYSRegion.pdf, Corallme_AnyCoral_FLKEYSRegion.csv, CorallmePlot_AnyCoral_FLKEYSRegion.pdf, Coral_lmeResults_AnyCoral_FLKEYSRegion.csv</w:t>
+        <w:t xml:space="preserve">File outputs: CoralSummaryStatisticsTable_AnyCoral_FLKEYSRegion.csv, CoralSummaryStatisticsPlots_AnyCoral_FLKEYSRegion.pdf, CorFLKeys.csv, CoralBoxplots_AnyCoral_FLKEYSRegion.pdf, Corallme_AnyCoral_FLKEYSRegion.csv, CorallmePlot_AnyCoral_FLKEYSRegion.pdf, Coral_lmeResults_AnyCoral_FLKEYSRegion.csv</w:t>
       </w:r>
     </w:p>
     <w:p>
@@ -4666,7 +4801,7 @@
         <w:pStyle w:val="Compact"/>
       </w:pPr>
       <w:r>
-        <w:t xml:space="preserve">File outputs: CorKEYSPerccovRegionList.csv, CoralSummaryStatisticsTable_Group1_KEYSRegion.csv, CoralBoxplots_ByGroup1_KEYSRegion.pdf, Corallme_ByGroup1_KEYSRegion.csv, CorallmePlot_ByGroup1_KEYSRegion.pdf, Coral_lmeResults_ByGroup1_KEYSRegion.csv</w:t>
+        <w:t xml:space="preserve">File outputs: CoralSummaryStatisticsTable_Group1_KEYSRegion.csv, CoralBoxplots_ByGroup1_KEYSRegion.pdf, Corallme_ByGroup1_KEYSRegion.csv, CorallmePlot_ByGroup1_KEYSRegion.pdf, Coral_lmeResults_ByGroup1_KEYSRegion.csv</w:t>
       </w:r>
     </w:p>
     <w:p>
@@ -4762,7 +4897,7 @@
         <w:pStyle w:val="Compact"/>
       </w:pPr>
       <w:r>
-        <w:t xml:space="preserve">File outputs: CorKEYSPerccovRegionList.csv, CoralSummaryStatisticsTable_Genus_KEYSRegion.csv, CoralBoxplots_ByGenus_KEYSRegion.pdf, Corallme_ByGenus_KEYSRegion.csv, CorallmePlot_ByGenus_KEYSRegion.pdf, Coral_lmeResults_ByGenus_KEYSRegion.csv</w:t>
+        <w:t xml:space="preserve">File outputs: CoralSummaryStatisticsTable_Genus_KEYSRegion.csv, CoralBoxplots_ByGenus_KEYSRegion.pdf, Corallme_ByGenus_KEYSRegion.csv, CorallmePlot_ByGenus_KEYSRegion.pdf, Coral_lmeResults_ByGenus_KEYSRegion.csv</w:t>
       </w:r>
     </w:p>
     <w:p>
@@ -4858,7 +4993,7 @@
         <w:pStyle w:val="Compact"/>
       </w:pPr>
       <w:r>
-        <w:t xml:space="preserve">File outputs: CorSEPerccovRegionList.csv, CoralSummaryStatisticsTable_AnyCoral_SERegion.csv, CoralSummaryStatisticsPlots_AnyCoral_SERegion.pdf, CorSE.csv, CoralBoxplots_AnyCoral_SERegion.pdf, Corallme_AnyCoral_SERegion.csv, CorallmePlot_AnyCoral_SERegion.pdf, Coral_lmeResults_AnyCoral_SERegion.csv</w:t>
+        <w:t xml:space="preserve">File outputs: CoralSummaryStatisticsTable_AnyCoral_SERegion.csv, CoralSummaryStatisticsPlots_AnyCoral_SERegion.pdf, CorSE.csv, CoralBoxplots_AnyCoral_SERegion.pdf, Corallme_AnyCoral_SERegion.csv, CorallmePlot_AnyCoral_SERegion.pdf, Coral_lmeResults_AnyCoral_SERegion.csv</w:t>
       </w:r>
     </w:p>
     <w:p>
@@ -4954,7 +5089,7 @@
         <w:pStyle w:val="Compact"/>
       </w:pPr>
       <w:r>
-        <w:t xml:space="preserve">File outputs: CorSEPerccovRegionList.csv, CoralSummaryStatisticsTable_Genus_SERegion.csv, CoralBoxplots_ByGenus_SERegion.pdf, Corallme_ByGenus_SERegion.csv, CorallmePlot_ByGenus_SERegion.pdf, Coral_lmeResults_ByGenus_SERegion.csv</w:t>
+        <w:t xml:space="preserve">File outputs: CoralSummaryStatisticsTable_Genus_SERegion.csv, CoralBoxplots_ByGenus_SERegion.pdf, Corallme_ByGenus_SERegion.csv, CorallmePlot_ByGenus_SERegion.pdf, Coral_lmeResults_ByGenus_SERegion.csv</w:t>
       </w:r>
     </w:p>
     <w:p>
@@ -4967,6 +5102,18 @@
       </w:pPr>
       <w:r>
         <w:t xml:space="preserve">Potential issues:</w:t>
+      </w:r>
+    </w:p>
+    <w:p>
+      <w:pPr>
+        <w:numPr>
+          <w:ilvl w:val="2"/>
+          <w:numId w:val="1062"/>
+        </w:numPr>
+        <w:pStyle w:val="Compact"/>
+      </w:pPr>
+      <w:r>
+        <w:t xml:space="preserve">Could not locate the input file Percent Cover - FLA SE-2021-Jul-26.csv</w:t>
       </w:r>
     </w:p>
     <w:p>
@@ -5050,7 +5197,7 @@
         <w:pStyle w:val="Compact"/>
       </w:pPr>
       <w:r>
-        <w:t xml:space="preserve">File outputs: CorSEPerccovRegionList.csv, CoralSummaryStatisticsTable_Group1_SERegion.csv, CoralBoxplots_ByGroup1_SERegion.pdf, Corallme_ByGroup1_SERegion.csv, CorallmePlot_ByGroup1_SERegion.pdf, Coral_lmeResults_ByGroup1_SERegion.csv</w:t>
+        <w:t xml:space="preserve">File outputs: CoralSummaryStatisticsTable_Group1_SERegion.csv, CoralBoxplots_ByGroup1_SERegion.pdf, Corallme_ByGroup1_SERegion.csv, CorallmePlot_ByGroup1_SERegion.pdf, Coral_lmeResults_ByGroup1_SERegion.csv</w:t>
       </w:r>
     </w:p>
     <w:p>
@@ -5253,7 +5400,7 @@
     </w:p>
     <w:bookmarkEnd w:id="54"/>
     <w:bookmarkEnd w:id="55"/>
-    <w:bookmarkStart w:id="72" w:name="submered-aquatic-vegetation"/>
+    <w:bookmarkStart w:id="60" w:name="submered-aquatic-vegetation"/>
     <w:p>
       <w:pPr>
         <w:pStyle w:val="Heading2"/>
@@ -5271,7 +5418,7 @@
         <w:t xml:space="preserve">Submered aquatic vegetation</w:t>
       </w:r>
     </w:p>
-    <w:bookmarkStart w:id="70" w:name="scripts-3"/>
+    <w:bookmarkStart w:id="58" w:name="scripts-3"/>
     <w:p>
       <w:pPr>
         <w:pStyle w:val="Heading3"/>
@@ -5283,14 +5430,10 @@
     <w:tbl>
       <w:tblPr>
         <w:tblStyle w:val="Table"/>
-        <w:tblW w:type="pct" w:w="5000.0"/>
+        <w:tblW w:type="pct" w:w="0.0"/>
         <w:tblLook w:firstRow="1" w:lastRow="0" w:firstColumn="0" w:lastColumn="0" w:noHBand="0" w:noVBand="0" w:val="0020"/>
       </w:tblPr>
-      <w:tblGrid>
-        <w:gridCol w:w="229"/>
-        <w:gridCol w:w="2678"/>
-        <w:gridCol w:w="5012"/>
-      </w:tblGrid>
+      <w:tblGrid/>
       <w:tr>
         <w:tc>
           <w:p>
@@ -5345,7 +5488,7 @@
               <w:jc w:val="left"/>
             </w:pPr>
             <w:r>
-              <w:t xml:space="preserve">2021.08.23_FINAL_SEACAR_ALG_Perccov_Final.R</w:t>
+              <w:t xml:space="preserve">FINAL Percent Cover by Secchi.R</w:t>
             </w:r>
           </w:p>
         </w:tc>
@@ -5385,7 +5528,7 @@
               <w:jc w:val="left"/>
             </w:pPr>
             <w:r>
-              <w:t xml:space="preserve">FINAL 2021.09.20_SAV_Subsetting data by sampling method.R</w:t>
+              <w:t xml:space="preserve">FINAL Percent Cover by Turbidity.R</w:t>
             </w:r>
           </w:p>
         </w:tc>
@@ -5406,489 +5549,9 @@
           </w:p>
         </w:tc>
       </w:tr>
-      <w:tr>
-        <w:tc>
-          <w:p>
-            <w:pPr>
-              <w:pStyle w:val="Compact"/>
-              <w:jc w:val="left"/>
-            </w:pPr>
-            <w:r>
-              <w:t xml:space="preserve">3</w:t>
-            </w:r>
-          </w:p>
-        </w:tc>
-        <w:tc>
-          <w:p>
-            <w:pPr>
-              <w:pStyle w:val="Compact"/>
-              <w:jc w:val="left"/>
-            </w:pPr>
-            <w:r>
-              <w:t xml:space="preserve">FINAL Percent Cover by Secchi.R</w:t>
-            </w:r>
-          </w:p>
-        </w:tc>
-        <w:tc>
-          <w:p>
-            <w:pPr>
-              <w:pStyle w:val="Compact"/>
-              <w:jc w:val="left"/>
-            </w:pPr>
-            <w:hyperlink r:id="rId58">
-              <w:r>
-                <w:rPr>
-                  <w:rStyle w:val="Hyperlink"/>
-                </w:rPr>
-                <w:t xml:space="preserve">link</w:t>
-              </w:r>
-            </w:hyperlink>
-          </w:p>
-        </w:tc>
-      </w:tr>
-      <w:tr>
-        <w:tc>
-          <w:p>
-            <w:pPr>
-              <w:pStyle w:val="Compact"/>
-              <w:jc w:val="left"/>
-            </w:pPr>
-            <w:r>
-              <w:t xml:space="preserve">4</w:t>
-            </w:r>
-          </w:p>
-        </w:tc>
-        <w:tc>
-          <w:p>
-            <w:pPr>
-              <w:pStyle w:val="Compact"/>
-              <w:jc w:val="left"/>
-            </w:pPr>
-            <w:r>
-              <w:t xml:space="preserve">FINAL Percent Cover by Turbidity.R</w:t>
-            </w:r>
-          </w:p>
-        </w:tc>
-        <w:tc>
-          <w:p>
-            <w:pPr>
-              <w:pStyle w:val="Compact"/>
-              <w:jc w:val="left"/>
-            </w:pPr>
-            <w:hyperlink r:id="rId59">
-              <w:r>
-                <w:rPr>
-                  <w:rStyle w:val="Hyperlink"/>
-                </w:rPr>
-                <w:t xml:space="preserve">link</w:t>
-              </w:r>
-            </w:hyperlink>
-          </w:p>
-        </w:tc>
-      </w:tr>
-      <w:tr>
-        <w:tc>
-          <w:p>
-            <w:pPr>
-              <w:pStyle w:val="Compact"/>
-              <w:jc w:val="left"/>
-            </w:pPr>
-            <w:r>
-              <w:t xml:space="preserve">5</w:t>
-            </w:r>
-          </w:p>
-        </w:tc>
-        <w:tc>
-          <w:p>
-            <w:pPr>
-              <w:pStyle w:val="Compact"/>
-              <w:jc w:val="left"/>
-            </w:pPr>
-            <w:r>
-              <w:t xml:space="preserve">FINAL SEACAR ALG ModBB.R</w:t>
-            </w:r>
-          </w:p>
-        </w:tc>
-        <w:tc>
-          <w:p>
-            <w:pPr>
-              <w:pStyle w:val="Compact"/>
-              <w:jc w:val="left"/>
-            </w:pPr>
-            <w:hyperlink r:id="rId60">
-              <w:r>
-                <w:rPr>
-                  <w:rStyle w:val="Hyperlink"/>
-                </w:rPr>
-                <w:t xml:space="preserve">link</w:t>
-              </w:r>
-            </w:hyperlink>
-          </w:p>
-        </w:tc>
-      </w:tr>
-      <w:tr>
-        <w:tc>
-          <w:p>
-            <w:pPr>
-              <w:pStyle w:val="Compact"/>
-              <w:jc w:val="left"/>
-            </w:pPr>
-            <w:r>
-              <w:t xml:space="preserve">6</w:t>
-            </w:r>
-          </w:p>
-        </w:tc>
-        <w:tc>
-          <w:p>
-            <w:pPr>
-              <w:pStyle w:val="Compact"/>
-              <w:jc w:val="left"/>
-            </w:pPr>
-            <w:r>
-              <w:t xml:space="preserve">FINAL SEACAR SAV ModifiedBraunBlanquet_script.R</w:t>
-            </w:r>
-          </w:p>
-        </w:tc>
-        <w:tc>
-          <w:p>
-            <w:pPr>
-              <w:pStyle w:val="Compact"/>
-              <w:jc w:val="left"/>
-            </w:pPr>
-            <w:hyperlink r:id="rId61">
-              <w:r>
-                <w:rPr>
-                  <w:rStyle w:val="Hyperlink"/>
-                </w:rPr>
-                <w:t xml:space="preserve">link</w:t>
-              </w:r>
-            </w:hyperlink>
-          </w:p>
-        </w:tc>
-      </w:tr>
-      <w:tr>
-        <w:tc>
-          <w:p>
-            <w:pPr>
-              <w:pStyle w:val="Compact"/>
-              <w:jc w:val="left"/>
-            </w:pPr>
-            <w:r>
-              <w:t xml:space="preserve">7</w:t>
-            </w:r>
-          </w:p>
-        </w:tc>
-        <w:tc>
-          <w:p>
-            <w:pPr>
-              <w:pStyle w:val="Compact"/>
-              <w:jc w:val="left"/>
-            </w:pPr>
-            <w:r>
-              <w:t xml:space="preserve">FINAL SEACAR_ALG__Frequency of Occurence Plotting_FINAL_2021.07.25.R</w:t>
-            </w:r>
-          </w:p>
-        </w:tc>
-        <w:tc>
-          <w:p>
-            <w:pPr>
-              <w:pStyle w:val="Compact"/>
-              <w:jc w:val="left"/>
-            </w:pPr>
-            <w:hyperlink r:id="rId62">
-              <w:r>
-                <w:rPr>
-                  <w:rStyle w:val="Hyperlink"/>
-                </w:rPr>
-                <w:t xml:space="preserve">link</w:t>
-              </w:r>
-            </w:hyperlink>
-          </w:p>
-        </w:tc>
-      </w:tr>
-      <w:tr>
-        <w:tc>
-          <w:p>
-            <w:pPr>
-              <w:pStyle w:val="Compact"/>
-              <w:jc w:val="left"/>
-            </w:pPr>
-            <w:r>
-              <w:t xml:space="preserve">8</w:t>
-            </w:r>
-          </w:p>
-        </w:tc>
-        <w:tc>
-          <w:p>
-            <w:pPr>
-              <w:pStyle w:val="Compact"/>
-              <w:jc w:val="left"/>
-            </w:pPr>
-            <w:r>
-              <w:t xml:space="preserve">FINAL SEACAR_ALG__Frequency of Occurence Plotting_FINAL_2021.08.13.R</w:t>
-            </w:r>
-          </w:p>
-        </w:tc>
-        <w:tc>
-          <w:p>
-            <w:pPr>
-              <w:pStyle w:val="Compact"/>
-              <w:jc w:val="left"/>
-            </w:pPr>
-            <w:hyperlink r:id="rId63">
-              <w:r>
-                <w:rPr>
-                  <w:rStyle w:val="Hyperlink"/>
-                </w:rPr>
-                <w:t xml:space="preserve">link</w:t>
-              </w:r>
-            </w:hyperlink>
-          </w:p>
-        </w:tc>
-      </w:tr>
-      <w:tr>
-        <w:tc>
-          <w:p>
-            <w:pPr>
-              <w:pStyle w:val="Compact"/>
-              <w:jc w:val="left"/>
-            </w:pPr>
-            <w:r>
-              <w:t xml:space="preserve">9</w:t>
-            </w:r>
-          </w:p>
-        </w:tc>
-        <w:tc>
-          <w:p>
-            <w:pPr>
-              <w:pStyle w:val="Compact"/>
-              <w:jc w:val="left"/>
-            </w:pPr>
-            <w:r>
-              <w:t xml:space="preserve">FINAL_SEACAR_ALG_FrequencyofOccurrenceAnalysisCode_FINAL_2021.08.16.R</w:t>
-            </w:r>
-          </w:p>
-        </w:tc>
-        <w:tc>
-          <w:p>
-            <w:pPr>
-              <w:pStyle w:val="Compact"/>
-              <w:jc w:val="left"/>
-            </w:pPr>
-            <w:hyperlink r:id="rId64">
-              <w:r>
-                <w:rPr>
-                  <w:rStyle w:val="Hyperlink"/>
-                </w:rPr>
-                <w:t xml:space="preserve">link</w:t>
-              </w:r>
-            </w:hyperlink>
-          </w:p>
-        </w:tc>
-      </w:tr>
-      <w:tr>
-        <w:tc>
-          <w:p>
-            <w:pPr>
-              <w:pStyle w:val="Compact"/>
-              <w:jc w:val="left"/>
-            </w:pPr>
-            <w:r>
-              <w:t xml:space="preserve">10</w:t>
-            </w:r>
-          </w:p>
-        </w:tc>
-        <w:tc>
-          <w:p>
-            <w:pPr>
-              <w:pStyle w:val="Compact"/>
-              <w:jc w:val="left"/>
-            </w:pPr>
-            <w:r>
-              <w:t xml:space="preserve">FINAL_SEACAR_SAV_BB_script.R</w:t>
-            </w:r>
-          </w:p>
-        </w:tc>
-        <w:tc>
-          <w:p>
-            <w:pPr>
-              <w:pStyle w:val="Compact"/>
-              <w:jc w:val="left"/>
-            </w:pPr>
-            <w:hyperlink r:id="rId65">
-              <w:r>
-                <w:rPr>
-                  <w:rStyle w:val="Hyperlink"/>
-                </w:rPr>
-                <w:t xml:space="preserve">link</w:t>
-              </w:r>
-            </w:hyperlink>
-          </w:p>
-        </w:tc>
-      </w:tr>
-      <w:tr>
-        <w:tc>
-          <w:p>
-            <w:pPr>
-              <w:pStyle w:val="Compact"/>
-              <w:jc w:val="left"/>
-            </w:pPr>
-            <w:r>
-              <w:t xml:space="preserve">11</w:t>
-            </w:r>
-          </w:p>
-        </w:tc>
-        <w:tc>
-          <w:p>
-            <w:pPr>
-              <w:pStyle w:val="Compact"/>
-              <w:jc w:val="left"/>
-            </w:pPr>
-            <w:r>
-              <w:t xml:space="preserve">FINAL_SEACAR_SAV_Frequency of Ocurrence Plotting_FINAL_2021.07.29.R</w:t>
-            </w:r>
-          </w:p>
-        </w:tc>
-        <w:tc>
-          <w:p>
-            <w:pPr>
-              <w:pStyle w:val="Compact"/>
-              <w:jc w:val="left"/>
-            </w:pPr>
-            <w:hyperlink r:id="rId66">
-              <w:r>
-                <w:rPr>
-                  <w:rStyle w:val="Hyperlink"/>
-                </w:rPr>
-                <w:t xml:space="preserve">link</w:t>
-              </w:r>
-            </w:hyperlink>
-          </w:p>
-        </w:tc>
-      </w:tr>
-      <w:tr>
-        <w:tc>
-          <w:p>
-            <w:pPr>
-              <w:pStyle w:val="Compact"/>
-              <w:jc w:val="left"/>
-            </w:pPr>
-            <w:r>
-              <w:t xml:space="preserve">12</w:t>
-            </w:r>
-          </w:p>
-        </w:tc>
-        <w:tc>
-          <w:p>
-            <w:pPr>
-              <w:pStyle w:val="Compact"/>
-              <w:jc w:val="left"/>
-            </w:pPr>
-            <w:r>
-              <w:t xml:space="preserve">FINAL_SEACAR_SAV_Frequency of Ocurrence Plotting_FINAL_2021.08.18.R</w:t>
-            </w:r>
-          </w:p>
-        </w:tc>
-        <w:tc>
-          <w:p>
-            <w:pPr>
-              <w:pStyle w:val="Compact"/>
-              <w:jc w:val="left"/>
-            </w:pPr>
-            <w:hyperlink r:id="rId67">
-              <w:r>
-                <w:rPr>
-                  <w:rStyle w:val="Hyperlink"/>
-                </w:rPr>
-                <w:t xml:space="preserve">link</w:t>
-              </w:r>
-            </w:hyperlink>
-          </w:p>
-        </w:tc>
-      </w:tr>
-      <w:tr>
-        <w:tc>
-          <w:p>
-            <w:pPr>
-              <w:pStyle w:val="Compact"/>
-              <w:jc w:val="left"/>
-            </w:pPr>
-            <w:r>
-              <w:t xml:space="preserve">13</w:t>
-            </w:r>
-          </w:p>
-        </w:tc>
-        <w:tc>
-          <w:p>
-            <w:pPr>
-              <w:pStyle w:val="Compact"/>
-              <w:jc w:val="left"/>
-            </w:pPr>
-            <w:r>
-              <w:t xml:space="preserve">FINAL_SEACAR_SAV_FrequencyofOccurrenceAnalysisCode_FINAL_2021.08.02.R</w:t>
-            </w:r>
-          </w:p>
-        </w:tc>
-        <w:tc>
-          <w:p>
-            <w:pPr>
-              <w:pStyle w:val="Compact"/>
-              <w:jc w:val="left"/>
-            </w:pPr>
-            <w:hyperlink r:id="rId68">
-              <w:r>
-                <w:rPr>
-                  <w:rStyle w:val="Hyperlink"/>
-                </w:rPr>
-                <w:t xml:space="preserve">link</w:t>
-              </w:r>
-            </w:hyperlink>
-          </w:p>
-        </w:tc>
-      </w:tr>
-      <w:tr>
-        <w:tc>
-          <w:p>
-            <w:pPr>
-              <w:pStyle w:val="Compact"/>
-              <w:jc w:val="left"/>
-            </w:pPr>
-            <w:r>
-              <w:t xml:space="preserve">14</w:t>
-            </w:r>
-          </w:p>
-        </w:tc>
-        <w:tc>
-          <w:p>
-            <w:pPr>
-              <w:pStyle w:val="Compact"/>
-              <w:jc w:val="left"/>
-            </w:pPr>
-            <w:r>
-              <w:t xml:space="preserve">FINAL_SEACAR_SAV_PercentCover_FINAL.R</w:t>
-            </w:r>
-          </w:p>
-        </w:tc>
-        <w:tc>
-          <w:p>
-            <w:pPr>
-              <w:pStyle w:val="Compact"/>
-              <w:jc w:val="left"/>
-            </w:pPr>
-            <w:hyperlink r:id="rId69">
-              <w:r>
-                <w:rPr>
-                  <w:rStyle w:val="Hyperlink"/>
-                </w:rPr>
-                <w:t xml:space="preserve">link</w:t>
-              </w:r>
-            </w:hyperlink>
-          </w:p>
-        </w:tc>
-      </w:tr>
     </w:tbl>
-    <w:bookmarkEnd w:id="70"/>
-    <w:bookmarkStart w:id="71" w:name="summaries-3"/>
+    <w:bookmarkEnd w:id="58"/>
+    <w:bookmarkStart w:id="59" w:name="summaries-3"/>
     <w:p>
       <w:pPr>
         <w:pStyle w:val="Heading3"/>
@@ -5906,7 +5569,7 @@
         <w:pStyle w:val="Compact"/>
       </w:pPr>
       <w:r>
-        <w:t xml:space="preserve">2021.08.23_FINAL_SEACAR_ALG_Perccov_Final.R</w:t>
+        <w:t xml:space="preserve">FINAL Percent Cover by Secchi.R</w:t>
       </w:r>
     </w:p>
     <w:p>
@@ -5918,157 +5581,13 @@
         <w:pStyle w:val="Compact"/>
       </w:pPr>
       <w:r>
-        <w:t xml:space="preserve">FINAL 2021.09.20_SAV_Subsetting data by sampling method.R</w:t>
-      </w:r>
-    </w:p>
-    <w:p>
-      <w:pPr>
-        <w:numPr>
-          <w:ilvl w:val="0"/>
-          <w:numId w:val="1067"/>
-        </w:numPr>
-        <w:pStyle w:val="Compact"/>
-      </w:pPr>
-      <w:r>
-        <w:t xml:space="preserve">FINAL Percent Cover by Secchi.R</w:t>
-      </w:r>
-    </w:p>
-    <w:p>
-      <w:pPr>
-        <w:numPr>
-          <w:ilvl w:val="0"/>
-          <w:numId w:val="1067"/>
-        </w:numPr>
-        <w:pStyle w:val="Compact"/>
-      </w:pPr>
-      <w:r>
         <w:t xml:space="preserve">FINAL Percent Cover by Turbidity.R</w:t>
       </w:r>
     </w:p>
-    <w:p>
-      <w:pPr>
-        <w:numPr>
-          <w:ilvl w:val="0"/>
-          <w:numId w:val="1067"/>
-        </w:numPr>
-        <w:pStyle w:val="Compact"/>
-      </w:pPr>
-      <w:r>
-        <w:t xml:space="preserve">FINAL SEACAR ALG ModBB.R</w:t>
-      </w:r>
-    </w:p>
-    <w:p>
-      <w:pPr>
-        <w:numPr>
-          <w:ilvl w:val="0"/>
-          <w:numId w:val="1067"/>
-        </w:numPr>
-        <w:pStyle w:val="Compact"/>
-      </w:pPr>
-      <w:r>
-        <w:t xml:space="preserve">FINAL SEACAR SAV ModifiedBraunBlanquet_script.R</w:t>
-      </w:r>
-    </w:p>
-    <w:p>
-      <w:pPr>
-        <w:numPr>
-          <w:ilvl w:val="0"/>
-          <w:numId w:val="1067"/>
-        </w:numPr>
-        <w:pStyle w:val="Compact"/>
-      </w:pPr>
-      <w:r>
-        <w:t xml:space="preserve">FINAL SEACAR_ALG__Frequency of Occurence Plotting_FINAL_2021.07.25.R</w:t>
-      </w:r>
-    </w:p>
-    <w:p>
-      <w:pPr>
-        <w:numPr>
-          <w:ilvl w:val="0"/>
-          <w:numId w:val="1067"/>
-        </w:numPr>
-        <w:pStyle w:val="Compact"/>
-      </w:pPr>
-      <w:r>
-        <w:t xml:space="preserve">FINAL SEACAR_ALG__Frequency of Occurence Plotting_FINAL_2021.08.13.R</w:t>
-      </w:r>
-    </w:p>
-    <w:p>
-      <w:pPr>
-        <w:numPr>
-          <w:ilvl w:val="0"/>
-          <w:numId w:val="1067"/>
-        </w:numPr>
-        <w:pStyle w:val="Compact"/>
-      </w:pPr>
-      <w:r>
-        <w:t xml:space="preserve">FINAL_SEACAR_ALG_FrequencyofOccurrenceAnalysisCode_FINAL_2021.08.16.R</w:t>
-      </w:r>
-    </w:p>
-    <w:p>
-      <w:pPr>
-        <w:numPr>
-          <w:ilvl w:val="0"/>
-          <w:numId w:val="1067"/>
-        </w:numPr>
-        <w:pStyle w:val="Compact"/>
-      </w:pPr>
-      <w:r>
-        <w:t xml:space="preserve">FINAL_SEACAR_SAV_BB_script.R</w:t>
-      </w:r>
-    </w:p>
-    <w:p>
-      <w:pPr>
-        <w:numPr>
-          <w:ilvl w:val="0"/>
-          <w:numId w:val="1067"/>
-        </w:numPr>
-        <w:pStyle w:val="Compact"/>
-      </w:pPr>
-      <w:r>
-        <w:t xml:space="preserve">FINAL_SEACAR_SAV_Frequency of Ocurrence Plotting_FINAL_2021.07.29.R</w:t>
-      </w:r>
-    </w:p>
-    <w:p>
-      <w:pPr>
-        <w:numPr>
-          <w:ilvl w:val="0"/>
-          <w:numId w:val="1067"/>
-        </w:numPr>
-        <w:pStyle w:val="Compact"/>
-      </w:pPr>
-      <w:r>
-        <w:t xml:space="preserve">FINAL_SEACAR_SAV_Frequency of Ocurrence Plotting_FINAL_2021.08.18.R</w:t>
-      </w:r>
-    </w:p>
-    <w:p>
-      <w:pPr>
-        <w:numPr>
-          <w:ilvl w:val="0"/>
-          <w:numId w:val="1067"/>
-        </w:numPr>
-        <w:pStyle w:val="Compact"/>
-      </w:pPr>
-      <w:r>
-        <w:t xml:space="preserve">FINAL_SEACAR_SAV_FrequencyofOccurrenceAnalysisCode_FINAL_2021.08.02.R</w:t>
-      </w:r>
-    </w:p>
-    <w:p>
-      <w:pPr>
-        <w:numPr>
-          <w:ilvl w:val="0"/>
-          <w:numId w:val="1067"/>
-        </w:numPr>
-        <w:pStyle w:val="Compact"/>
-      </w:pPr>
-      <w:r>
-        <w:t xml:space="preserve">FINAL_SEACAR_SAV_PercentCover_FINAL.R</w:t>
-      </w:r>
-    </w:p>
-    <w:bookmarkEnd w:id="71"/>
-    <w:bookmarkEnd w:id="72"/>
-    <w:bookmarkEnd w:id="73"/>
-    <w:bookmarkStart w:id="74" w:name="general-comments"/>
+    <w:bookmarkEnd w:id="59"/>
+    <w:bookmarkEnd w:id="60"/>
+    <w:bookmarkEnd w:id="61"/>
+    <w:bookmarkStart w:id="63" w:name="general-comments"/>
     <w:p>
       <w:pPr>
         <w:pStyle w:val="Heading1"/>
@@ -6084,14 +5603,6 @@
       </w:r>
       <w:r>
         <w:t xml:space="preserve">General comments</w:t>
-      </w:r>
-    </w:p>
-    <w:p>
-      <w:pPr>
-        <w:pStyle w:val="FirstParagraph"/>
-      </w:pPr>
-      <w:r>
-        <w:t xml:space="preserve">Coding style:</w:t>
       </w:r>
     </w:p>
     <w:p>
@@ -6343,7 +5854,7 @@
         <w:pStyle w:val="Compact"/>
       </w:pPr>
       <w:r>
-        <w:t xml:space="preserve">Formatted tables with trend statistics for water column data should have number of years for which the trend applies, in addition to min/max years. The time series for each managed area are all different and it’s useful to provide this information.</w:t>
+        <w:t xml:space="preserve">Formatted water column tables with trend statistics for water column data should have number of years for which the trend applies, in addition to min/max years. The time series for each managed area are all different and it’s useful to provide this information.</w:t>
       </w:r>
     </w:p>
     <w:p>
@@ -6358,7 +5869,48 @@
         <w:t xml:space="preserve">Data I/O needs to be evaluated. All scripts use files from a local path and outputs are saved in the working directory. This is an issue to be solved in production.</w:t>
       </w:r>
     </w:p>
-    <w:bookmarkEnd w:id="74"/>
+    <w:p>
+      <w:pPr>
+        <w:numPr>
+          <w:ilvl w:val="0"/>
+          <w:numId w:val="1068"/>
+        </w:numPr>
+        <w:pStyle w:val="Compact"/>
+      </w:pPr>
+      <w:r>
+        <w:t xml:space="preserve">For corals, analyses were requested separately by sampling type: fixed or random. Note that this refers to sampling method, not a statistical test. However, the scripts indicate that sample information is unavailable in the input data (e.g., line 22</w:t>
+      </w:r>
+      <w:r>
+        <w:t xml:space="preserve"> </w:t>
+      </w:r>
+      <w:hyperlink r:id="rId62">
+        <w:r>
+          <w:rPr>
+            <w:rStyle w:val="Hyperlink"/>
+          </w:rPr>
+          <w:t xml:space="preserve">here</w:t>
+        </w:r>
+      </w:hyperlink>
+      <w:r>
+        <w:t xml:space="preserve">). The analyses are not done at this time.</w:t>
+      </w:r>
+      <w:r>
+        <w:br/>
+      </w:r>
+    </w:p>
+    <w:p>
+      <w:pPr>
+        <w:numPr>
+          <w:ilvl w:val="0"/>
+          <w:numId w:val="1068"/>
+        </w:numPr>
+        <w:pStyle w:val="Compact"/>
+      </w:pPr>
+      <w:r>
+        <w:t xml:space="preserve">For corals, trends in percent cover are assessed using linear mixed-effects models. It may be worth confirming trends using non-parametric analogs. There also does not appear to be a minimum year requirement, unlike trends tests for other habitats (i.e., water column).</w:t>
+      </w:r>
+    </w:p>
+    <w:bookmarkEnd w:id="63"/>
     <w:sectPr/>
   </w:body>
 </w:document>

</xml_diff>

<commit_message>
coral dry tortugas genus review done
</commit_message>
<xml_diff>
--- a/docs/review.docx
+++ b/docs/review.docx
@@ -64,7 +64,7 @@
         <w:t xml:space="preserve"> </w:t>
       </w:r>
       <w:r>
-        <w:t xml:space="preserve">11:12:12</w:t>
+        <w:t xml:space="preserve">11:39:08</w:t>
       </w:r>
     </w:p>
     <w:sdt>
@@ -4453,7 +4453,7 @@
         <w:pStyle w:val="Compact"/>
       </w:pPr>
       <w:r>
-        <w:t xml:space="preserve">Objective: .</w:t>
+        <w:t xml:space="preserve">Objective: Import and format percent cover data, create summary boxplots, evaluate percent cover trends by genus across years with linear models.</w:t>
       </w:r>
     </w:p>
     <w:p>
@@ -4501,7 +4501,118 @@
         <w:pStyle w:val="Compact"/>
       </w:pPr>
       <w:r>
-        <w:t xml:space="preserve">Lines 1 - :</w:t>
+        <w:t xml:space="preserve">Lines 1 - 18: load libraries and import percent cover data for Dry Tortugas</w:t>
+      </w:r>
+    </w:p>
+    <w:p>
+      <w:pPr>
+        <w:numPr>
+          <w:ilvl w:val="2"/>
+          <w:numId w:val="1043"/>
+        </w:numPr>
+        <w:pStyle w:val="Compact"/>
+      </w:pPr>
+      <w:r>
+        <w:t xml:space="preserve">Lines 19 - 83: format data for analysis including removal of non-coral taxa, renaming columns, removing</w:t>
+      </w:r>
+      <w:r>
+        <w:t xml:space="preserve"> </w:t>
+      </w:r>
+      <w:r>
+        <w:rPr>
+          <w:rStyle w:val="VerbatimChar"/>
+        </w:rPr>
+        <w:t xml:space="preserve">NA</w:t>
+      </w:r>
+      <w:r>
+        <w:t xml:space="preserve"> </w:t>
+      </w:r>
+      <w:r>
+        <w:t xml:space="preserve">percent cover data, combining genus/species columns, and removing missing rows for genus/species</w:t>
+      </w:r>
+    </w:p>
+    <w:p>
+      <w:pPr>
+        <w:numPr>
+          <w:ilvl w:val="2"/>
+          <w:numId w:val="1043"/>
+        </w:numPr>
+        <w:pStyle w:val="Compact"/>
+      </w:pPr>
+      <w:r>
+        <w:t xml:space="preserve">Lines 84 - 103: create a summary table for percent cover statistics by year, genus, region, save output</w:t>
+      </w:r>
+    </w:p>
+    <w:p>
+      <w:pPr>
+        <w:numPr>
+          <w:ilvl w:val="2"/>
+          <w:numId w:val="1043"/>
+        </w:numPr>
+        <w:pStyle w:val="Compact"/>
+      </w:pPr>
+      <w:r>
+        <w:t xml:space="preserve">Lines 104 - 110: create linear model year vs percent cover, not separated by genus</w:t>
+      </w:r>
+    </w:p>
+    <w:p>
+      <w:pPr>
+        <w:numPr>
+          <w:ilvl w:val="2"/>
+          <w:numId w:val="1043"/>
+        </w:numPr>
+        <w:pStyle w:val="Compact"/>
+      </w:pPr>
+      <w:r>
+        <w:t xml:space="preserve">Lines 111 - 125: create boxplots of percent cover by genus, year, save as pdf</w:t>
+      </w:r>
+    </w:p>
+    <w:p>
+      <w:pPr>
+        <w:numPr>
+          <w:ilvl w:val="2"/>
+          <w:numId w:val="1043"/>
+        </w:numPr>
+        <w:pStyle w:val="Compact"/>
+      </w:pPr>
+      <w:r>
+        <w:t xml:space="preserve">Lines 126 - 161: remove genera with less than ten years of data, create linear mixed effects model of percent cover for all genera vs year, random effect for program location ID. No output created because no genus meets the minimum year requirement.</w:t>
+      </w:r>
+    </w:p>
+    <w:p>
+      <w:pPr>
+        <w:numPr>
+          <w:ilvl w:val="2"/>
+          <w:numId w:val="1043"/>
+        </w:numPr>
+        <w:pStyle w:val="Compact"/>
+      </w:pPr>
+      <w:r>
+        <w:t xml:space="preserve">Lines 162 - 184: create linear mixed effects model of percent cover for each genus vs year, random effect for program location ID, save output as csv. No output created because no genus meets the minimum year requirement.</w:t>
+      </w:r>
+    </w:p>
+    <w:p>
+      <w:pPr>
+        <w:numPr>
+          <w:ilvl w:val="2"/>
+          <w:numId w:val="1043"/>
+        </w:numPr>
+        <w:pStyle w:val="Compact"/>
+      </w:pPr>
+      <w:r>
+        <w:t xml:space="preserve">Lines 185 - 210: plot model output as estimated linear trend across years by genus, save as pdf. No output created because no genus meets the minimum year requirement.</w:t>
+      </w:r>
+    </w:p>
+    <w:p>
+      <w:pPr>
+        <w:numPr>
+          <w:ilvl w:val="2"/>
+          <w:numId w:val="1043"/>
+        </w:numPr>
+        <w:pStyle w:val="Compact"/>
+      </w:pPr>
+      <w:r>
+        <w:t xml:space="preserve">Lines 211 - 301: format and summarize model output to create summary table of model fit, saved as csv. No output created because no genus meets the minimum year requirement.</w:t>
       </w:r>
     </w:p>
     <w:p>
@@ -4526,6 +4637,30 @@
       </w:pPr>
       <w:r>
         <w:t xml:space="preserve">Potential issues:</w:t>
+      </w:r>
+    </w:p>
+    <w:p>
+      <w:pPr>
+        <w:numPr>
+          <w:ilvl w:val="2"/>
+          <w:numId w:val="1044"/>
+        </w:numPr>
+        <w:pStyle w:val="Compact"/>
+      </w:pPr>
+      <w:r>
+        <w:t xml:space="preserve">Lines 108: Year is dependent variable in the linear model, it should be the independent variable.</w:t>
+      </w:r>
+    </w:p>
+    <w:p>
+      <w:pPr>
+        <w:numPr>
+          <w:ilvl w:val="2"/>
+          <w:numId w:val="1044"/>
+        </w:numPr>
+        <w:pStyle w:val="Compact"/>
+      </w:pPr>
+      <w:r>
+        <w:t xml:space="preserve">No output created because no genus meets the minimum year requirement.</w:t>
       </w:r>
     </w:p>
     <w:p>
@@ -5907,7 +6042,7 @@
         <w:pStyle w:val="Compact"/>
       </w:pPr>
       <w:r>
-        <w:t xml:space="preserve">For corals, trends in percent cover are assessed using linear mixed-effects models. It may be worth confirming trends using non-parametric analogs. There also does not appear to be a minimum year requirement, unlike trends tests for other habitats (i.e., water column).</w:t>
+        <w:t xml:space="preserve">For corals, trends in percent cover are assessed using linear mixed-effects models. It may be worth confirming trends using non-parametric analogs. There also does not appear to be a minimum year requirement for tests in percent cover evaluating all genera, unlike trends tests for other habitats (i.e., water column).</w:t>
       </w:r>
     </w:p>
     <w:bookmarkEnd w:id="63"/>

</xml_diff>

<commit_message>
florida keys any corals review done
</commit_message>
<xml_diff>
--- a/docs/review.docx
+++ b/docs/review.docx
@@ -64,7 +64,7 @@
         <w:t xml:space="preserve"> </w:t>
       </w:r>
       <w:r>
-        <w:t xml:space="preserve">11:39:08</w:t>
+        <w:t xml:space="preserve">12:00:35</w:t>
       </w:r>
     </w:p>
     <w:sdt>
@@ -4222,7 +4222,7 @@
         <w:pStyle w:val="Compact"/>
       </w:pPr>
       <w:r>
-        <w:t xml:space="preserve">Objective: Import and format percent cover data, create summary boxplots, evaluate percent cover trends across years with linear models.</w:t>
+        <w:t xml:space="preserve">Objective: Import and format percent cover data, create summary boxplots, evaluate percent cover trends for any corals across years with linear models.</w:t>
       </w:r>
     </w:p>
     <w:p>
@@ -4684,7 +4684,7 @@
         <w:pStyle w:val="Compact"/>
       </w:pPr>
       <w:r>
-        <w:t xml:space="preserve">Objective: .</w:t>
+        <w:t xml:space="preserve">Objective: Import and format percent cover data, create summary boxplots, evaluate percent cover trends by species group across years with linear models.</w:t>
       </w:r>
     </w:p>
     <w:p>
@@ -4732,7 +4732,106 @@
         <w:pStyle w:val="Compact"/>
       </w:pPr>
       <w:r>
-        <w:t xml:space="preserve">Lines 1 - :</w:t>
+        <w:t xml:space="preserve">Lines 1 - 17: load libraries and import percent cover data for Dry Tortugas</w:t>
+      </w:r>
+    </w:p>
+    <w:p>
+      <w:pPr>
+        <w:numPr>
+          <w:ilvl w:val="2"/>
+          <w:numId w:val="1046"/>
+        </w:numPr>
+        <w:pStyle w:val="Compact"/>
+      </w:pPr>
+      <w:r>
+        <w:t xml:space="preserve">Lines 18 - 81: format data for analysis including removal of non-coral taxa, renaming columns, removing</w:t>
+      </w:r>
+      <w:r>
+        <w:t xml:space="preserve"> </w:t>
+      </w:r>
+      <w:r>
+        <w:rPr>
+          <w:rStyle w:val="VerbatimChar"/>
+        </w:rPr>
+        <w:t xml:space="preserve">NA</w:t>
+      </w:r>
+      <w:r>
+        <w:t xml:space="preserve"> </w:t>
+      </w:r>
+      <w:r>
+        <w:t xml:space="preserve">percent cover data, combining genus/species columns, and removing missing rows for genus/species</w:t>
+      </w:r>
+    </w:p>
+    <w:p>
+      <w:pPr>
+        <w:numPr>
+          <w:ilvl w:val="2"/>
+          <w:numId w:val="1046"/>
+        </w:numPr>
+        <w:pStyle w:val="Compact"/>
+      </w:pPr>
+      <w:r>
+        <w:t xml:space="preserve">Lines 82 - 101: create a summary table for percent cover statistics by year, species group, region, save output</w:t>
+      </w:r>
+    </w:p>
+    <w:p>
+      <w:pPr>
+        <w:numPr>
+          <w:ilvl w:val="2"/>
+          <w:numId w:val="1046"/>
+        </w:numPr>
+        <w:pStyle w:val="Compact"/>
+      </w:pPr>
+      <w:r>
+        <w:t xml:space="preserve">Lines 102 - 107: create linear model year vs percent cover, not separated by species group</w:t>
+      </w:r>
+    </w:p>
+    <w:p>
+      <w:pPr>
+        <w:numPr>
+          <w:ilvl w:val="2"/>
+          <w:numId w:val="1046"/>
+        </w:numPr>
+        <w:pStyle w:val="Compact"/>
+      </w:pPr>
+      <w:r>
+        <w:t xml:space="preserve">Lines 108 - 122: create boxplots of percent cover by species group, year, save as pdf</w:t>
+      </w:r>
+    </w:p>
+    <w:p>
+      <w:pPr>
+        <w:numPr>
+          <w:ilvl w:val="2"/>
+          <w:numId w:val="1046"/>
+        </w:numPr>
+        <w:pStyle w:val="Compact"/>
+      </w:pPr>
+      <w:r>
+        <w:t xml:space="preserve">Lines 123 - 158: create linear mixed effects model of percent cover for each species groups vs year, random effect for program location ID</w:t>
+      </w:r>
+    </w:p>
+    <w:p>
+      <w:pPr>
+        <w:numPr>
+          <w:ilvl w:val="2"/>
+          <w:numId w:val="1046"/>
+        </w:numPr>
+        <w:pStyle w:val="Compact"/>
+      </w:pPr>
+      <w:r>
+        <w:t xml:space="preserve">Lines 159 - 181: plot model output as estimated linear trend across years by species group, save as pdf</w:t>
+      </w:r>
+    </w:p>
+    <w:p>
+      <w:pPr>
+        <w:numPr>
+          <w:ilvl w:val="2"/>
+          <w:numId w:val="1046"/>
+        </w:numPr>
+        <w:pStyle w:val="Compact"/>
+      </w:pPr>
+      <w:r>
+        <w:t xml:space="preserve">Lines 182 - 280: format and summarize model output to create summary table of model fit, saved as csv</w:t>
       </w:r>
     </w:p>
     <w:p>
@@ -4757,6 +4856,18 @@
       </w:pPr>
       <w:r>
         <w:t xml:space="preserve">Potential issues:</w:t>
+      </w:r>
+    </w:p>
+    <w:p>
+      <w:pPr>
+        <w:numPr>
+          <w:ilvl w:val="2"/>
+          <w:numId w:val="1047"/>
+        </w:numPr>
+        <w:pStyle w:val="Compact"/>
+      </w:pPr>
+      <w:r>
+        <w:t xml:space="preserve">Lines 106: Year is dependent variable in the linear model, it should be the independent variable.</w:t>
       </w:r>
     </w:p>
     <w:p>
@@ -4780,7 +4891,7 @@
         <w:pStyle w:val="Compact"/>
       </w:pPr>
       <w:r>
-        <w:t xml:space="preserve">Objective: .</w:t>
+        <w:t xml:space="preserve">Objective: Import and format percent cover data, create summary boxplots, evaluate percent cover trends for any corals across years with linear models.</w:t>
       </w:r>
     </w:p>
     <w:p>
@@ -4828,7 +4939,118 @@
         <w:pStyle w:val="Compact"/>
       </w:pPr>
       <w:r>
-        <w:t xml:space="preserve">Lines 1 - :</w:t>
+        <w:t xml:space="preserve">Lines 1 - 20: load libraries and import percent cover data for Florida Keys</w:t>
+      </w:r>
+    </w:p>
+    <w:p>
+      <w:pPr>
+        <w:numPr>
+          <w:ilvl w:val="2"/>
+          <w:numId w:val="1049"/>
+        </w:numPr>
+        <w:pStyle w:val="Compact"/>
+      </w:pPr>
+      <w:r>
+        <w:t xml:space="preserve">Lines 21 - 79: format data for analysis including removal of non-coral taxa, renaming columns, removing</w:t>
+      </w:r>
+      <w:r>
+        <w:t xml:space="preserve"> </w:t>
+      </w:r>
+      <w:r>
+        <w:rPr>
+          <w:rStyle w:val="VerbatimChar"/>
+        </w:rPr>
+        <w:t xml:space="preserve">NA</w:t>
+      </w:r>
+      <w:r>
+        <w:t xml:space="preserve"> </w:t>
+      </w:r>
+      <w:r>
+        <w:t xml:space="preserve">percent cover data, combining genus/species columns, and removing missing rows for genus/species</w:t>
+      </w:r>
+    </w:p>
+    <w:p>
+      <w:pPr>
+        <w:numPr>
+          <w:ilvl w:val="2"/>
+          <w:numId w:val="1049"/>
+        </w:numPr>
+        <w:pStyle w:val="Compact"/>
+      </w:pPr>
+      <w:r>
+        <w:t xml:space="preserve">Lines 80 - 101: create a summary table for percent cover statistics by year, region across all species, save output</w:t>
+      </w:r>
+    </w:p>
+    <w:p>
+      <w:pPr>
+        <w:numPr>
+          <w:ilvl w:val="2"/>
+          <w:numId w:val="1049"/>
+        </w:numPr>
+        <w:pStyle w:val="Compact"/>
+      </w:pPr>
+      <w:r>
+        <w:t xml:space="preserve">Lines 102 - 112: create linear model year vs percent cover, save model summary plots to pdf</w:t>
+      </w:r>
+    </w:p>
+    <w:p>
+      <w:pPr>
+        <w:numPr>
+          <w:ilvl w:val="2"/>
+          <w:numId w:val="1049"/>
+        </w:numPr>
+        <w:pStyle w:val="Compact"/>
+      </w:pPr>
+      <w:r>
+        <w:t xml:space="preserve">Lines 113 - 127: create boxplots of percent cover for any coral by year, save as pdf</w:t>
+      </w:r>
+    </w:p>
+    <w:p>
+      <w:pPr>
+        <w:numPr>
+          <w:ilvl w:val="2"/>
+          <w:numId w:val="1049"/>
+        </w:numPr>
+        <w:pStyle w:val="Compact"/>
+      </w:pPr>
+      <w:r>
+        <w:t xml:space="preserve">Lines 128 - 144: create linear mixed effects model of percent cover for any coral vs year, random effect for program location ID</w:t>
+      </w:r>
+    </w:p>
+    <w:p>
+      <w:pPr>
+        <w:numPr>
+          <w:ilvl w:val="2"/>
+          <w:numId w:val="1049"/>
+        </w:numPr>
+        <w:pStyle w:val="Compact"/>
+      </w:pPr>
+      <w:r>
+        <w:t xml:space="preserve">Lines 145 - 178: create linear mixed effects model of percent cover for any coral vs year, random effect for program location ID, separate for coral region, save output as csv</w:t>
+      </w:r>
+    </w:p>
+    <w:p>
+      <w:pPr>
+        <w:numPr>
+          <w:ilvl w:val="2"/>
+          <w:numId w:val="1049"/>
+        </w:numPr>
+        <w:pStyle w:val="Compact"/>
+      </w:pPr>
+      <w:r>
+        <w:t xml:space="preserve">Lines 179 - 201: plot model output as estimated linear trend across years by coral region, save as pdf</w:t>
+      </w:r>
+    </w:p>
+    <w:p>
+      <w:pPr>
+        <w:numPr>
+          <w:ilvl w:val="2"/>
+          <w:numId w:val="1049"/>
+        </w:numPr>
+        <w:pStyle w:val="Compact"/>
+      </w:pPr>
+      <w:r>
+        <w:t xml:space="preserve">Lines 202 - 300: format and summarize model output to create summary table of model fit, saved as csv</w:t>
       </w:r>
     </w:p>
     <w:p>
@@ -4853,6 +5075,30 @@
       </w:pPr>
       <w:r>
         <w:t xml:space="preserve">Potential issues:</w:t>
+      </w:r>
+    </w:p>
+    <w:p>
+      <w:pPr>
+        <w:numPr>
+          <w:ilvl w:val="2"/>
+          <w:numId w:val="1050"/>
+        </w:numPr>
+        <w:pStyle w:val="Compact"/>
+      </w:pPr>
+      <w:r>
+        <w:t xml:space="preserve">Lines 106, 109: Year is dependent variable in the linear model, it should be the independent variable.</w:t>
+      </w:r>
+    </w:p>
+    <w:p>
+      <w:pPr>
+        <w:numPr>
+          <w:ilvl w:val="2"/>
+          <w:numId w:val="1050"/>
+        </w:numPr>
+        <w:pStyle w:val="Compact"/>
+      </w:pPr>
+      <w:r>
+        <w:t xml:space="preserve">Model results are separate for each coral region, yet the file includes only one region (Florida Keys). This does not create incorrect output, but the intention is unclear.</w:t>
       </w:r>
     </w:p>
     <w:p>
@@ -6042,7 +6288,7 @@
         <w:pStyle w:val="Compact"/>
       </w:pPr>
       <w:r>
-        <w:t xml:space="preserve">For corals, trends in percent cover are assessed using linear mixed-effects models. It may be worth confirming trends using non-parametric analogs. There also does not appear to be a minimum year requirement for tests in percent cover evaluating all genera, unlike trends tests for other habitats (i.e., water column).</w:t>
+        <w:t xml:space="preserve">For corals, trends in percent cover are assessed using linear mixed-effects models. It may be worth confirming trends using non-parametric analogs. There also is not a minimum year requirement for tests in percent cover evaluating any coral and for species groups, unlike trends tests for other habitats (i.e., water column). However, there is a minimum year requirement for tests evaluating genera.</w:t>
       </w:r>
     </w:p>
     <w:bookmarkEnd w:id="63"/>

</xml_diff>

<commit_message>
florida keys genus review done
</commit_message>
<xml_diff>
--- a/docs/review.docx
+++ b/docs/review.docx
@@ -64,7 +64,7 @@
         <w:t xml:space="preserve"> </w:t>
       </w:r>
       <w:r>
-        <w:t xml:space="preserve">12:00:35</w:t>
+        <w:t xml:space="preserve">12:54:29</w:t>
       </w:r>
     </w:p>
     <w:sdt>
@@ -4612,7 +4612,7 @@
         <w:pStyle w:val="Compact"/>
       </w:pPr>
       <w:r>
-        <w:t xml:space="preserve">Lines 211 - 301: format and summarize model output to create summary table of model fit, saved as csv. No output created because no genus meets the minimum year requirement.</w:t>
+        <w:t xml:space="preserve">Lines 211 - 309: format and summarize model output to create summary table of model fit, saved as csv. No output created because no genus meets the minimum year requirement.</w:t>
       </w:r>
     </w:p>
     <w:p>
@@ -5110,7 +5110,7 @@
         <w:pStyle w:val="Compact"/>
       </w:pPr>
       <w:r>
-        <w:t xml:space="preserve">FINAL_2021.09.18_FLKeysRegion_Group1.R</w:t>
+        <w:t xml:space="preserve">FINAL_2021.09.18_Keys Region_Genus.R</w:t>
       </w:r>
     </w:p>
     <w:p>
@@ -5122,7 +5122,7 @@
         <w:pStyle w:val="Compact"/>
       </w:pPr>
       <w:r>
-        <w:t xml:space="preserve">Objective: .</w:t>
+        <w:t xml:space="preserve">Objective: Import and format percent cover data, create summary boxplots, evaluate percent cover trends by genus across years with linear models.</w:t>
       </w:r>
     </w:p>
     <w:p>
@@ -5170,7 +5170,118 @@
         <w:pStyle w:val="Compact"/>
       </w:pPr>
       <w:r>
-        <w:t xml:space="preserve">Lines 1 - :</w:t>
+        <w:t xml:space="preserve">Lines 1 - 17: load libraries and import percent cover data for Florida Keys</w:t>
+      </w:r>
+    </w:p>
+    <w:p>
+      <w:pPr>
+        <w:numPr>
+          <w:ilvl w:val="2"/>
+          <w:numId w:val="1052"/>
+        </w:numPr>
+        <w:pStyle w:val="Compact"/>
+      </w:pPr>
+      <w:r>
+        <w:t xml:space="preserve">Lines 18 - 82: format data for analysis including removal of non-coral taxa, renaming columns, removing</w:t>
+      </w:r>
+      <w:r>
+        <w:t xml:space="preserve"> </w:t>
+      </w:r>
+      <w:r>
+        <w:rPr>
+          <w:rStyle w:val="VerbatimChar"/>
+        </w:rPr>
+        <w:t xml:space="preserve">NA</w:t>
+      </w:r>
+      <w:r>
+        <w:t xml:space="preserve"> </w:t>
+      </w:r>
+      <w:r>
+        <w:t xml:space="preserve">percent cover data, combining genus/species columns, and removing missing rows for genus/species</w:t>
+      </w:r>
+    </w:p>
+    <w:p>
+      <w:pPr>
+        <w:numPr>
+          <w:ilvl w:val="2"/>
+          <w:numId w:val="1052"/>
+        </w:numPr>
+        <w:pStyle w:val="Compact"/>
+      </w:pPr>
+      <w:r>
+        <w:t xml:space="preserve">Lines 83 - 102: create a summary table for percent cover statistics by year, genus, region, save output</w:t>
+      </w:r>
+    </w:p>
+    <w:p>
+      <w:pPr>
+        <w:numPr>
+          <w:ilvl w:val="2"/>
+          <w:numId w:val="1052"/>
+        </w:numPr>
+        <w:pStyle w:val="Compact"/>
+      </w:pPr>
+      <w:r>
+        <w:t xml:space="preserve">Lines 103 - 109: create linear model year vs percent cover, not separated by genus</w:t>
+      </w:r>
+    </w:p>
+    <w:p>
+      <w:pPr>
+        <w:numPr>
+          <w:ilvl w:val="2"/>
+          <w:numId w:val="1052"/>
+        </w:numPr>
+        <w:pStyle w:val="Compact"/>
+      </w:pPr>
+      <w:r>
+        <w:t xml:space="preserve">Lines 110 - 124: create boxplots of percent cover by genus, year, save as pdf</w:t>
+      </w:r>
+    </w:p>
+    <w:p>
+      <w:pPr>
+        <w:numPr>
+          <w:ilvl w:val="2"/>
+          <w:numId w:val="1052"/>
+        </w:numPr>
+        <w:pStyle w:val="Compact"/>
+      </w:pPr>
+      <w:r>
+        <w:t xml:space="preserve">Lines 125 - 160: remove genera with less than ten years of data, create linear mixed effects model of percent cover for all genera vs year, random effect for program location ID</w:t>
+      </w:r>
+    </w:p>
+    <w:p>
+      <w:pPr>
+        <w:numPr>
+          <w:ilvl w:val="2"/>
+          <w:numId w:val="1052"/>
+        </w:numPr>
+        <w:pStyle w:val="Compact"/>
+      </w:pPr>
+      <w:r>
+        <w:t xml:space="preserve">Lines 161 - 183: create linear mixed effects model of percent cover for each genus vs year, random effect for program location ID, save output as csv</w:t>
+      </w:r>
+    </w:p>
+    <w:p>
+      <w:pPr>
+        <w:numPr>
+          <w:ilvl w:val="2"/>
+          <w:numId w:val="1052"/>
+        </w:numPr>
+        <w:pStyle w:val="Compact"/>
+      </w:pPr>
+      <w:r>
+        <w:t xml:space="preserve">Lines 184 - 209: plot model output as estimated linear trend across years by genus, save as pdf</w:t>
+      </w:r>
+    </w:p>
+    <w:p>
+      <w:pPr>
+        <w:numPr>
+          <w:ilvl w:val="2"/>
+          <w:numId w:val="1052"/>
+        </w:numPr>
+        <w:pStyle w:val="Compact"/>
+      </w:pPr>
+      <w:r>
+        <w:t xml:space="preserve">Lines 210 - 308: format and summarize model output to create summary table of model fit, saved as csv</w:t>
       </w:r>
     </w:p>
     <w:p>
@@ -5182,7 +5293,7 @@
         <w:pStyle w:val="Compact"/>
       </w:pPr>
       <w:r>
-        <w:t xml:space="preserve">File outputs: CoralSummaryStatisticsTable_Group1_KEYSRegion.csv, CoralBoxplots_ByGroup1_KEYSRegion.pdf, Corallme_ByGroup1_KEYSRegion.csv, CorallmePlot_ByGroup1_KEYSRegion.pdf, Coral_lmeResults_ByGroup1_KEYSRegion.csv</w:t>
+        <w:t xml:space="preserve">File outputs: CoralSummaryStatisticsTable_Genus_KEYSRegion.csv, CoralBoxplots_ByGenus_KEYSRegion.pdf, Corallme_ByGenus_KEYSRegion.csv, CorallmePlot_ByGenus_KEYSRegion.pdf, Coral_lmeResults_ByGenus_KEYSRegion.csv</w:t>
       </w:r>
     </w:p>
     <w:p>
@@ -5195,6 +5306,18 @@
       </w:pPr>
       <w:r>
         <w:t xml:space="preserve">Potential issues:</w:t>
+      </w:r>
+    </w:p>
+    <w:p>
+      <w:pPr>
+        <w:numPr>
+          <w:ilvl w:val="2"/>
+          <w:numId w:val="1053"/>
+        </w:numPr>
+        <w:pStyle w:val="Compact"/>
+      </w:pPr>
+      <w:r>
+        <w:t xml:space="preserve">Lines 107: Year is dependent variable in the linear model, it should be the independent variable.</w:t>
       </w:r>
     </w:p>
     <w:p>
@@ -5206,7 +5329,7 @@
         <w:pStyle w:val="Compact"/>
       </w:pPr>
       <w:r>
-        <w:t xml:space="preserve">FINAL_2021.09.18_Keys Region_Genus.R</w:t>
+        <w:t xml:space="preserve">FINAL_2021.09.18_SE Region_AnyCorals.R</w:t>
       </w:r>
     </w:p>
     <w:p>
@@ -5242,7 +5365,7 @@
         <w:pStyle w:val="Compact"/>
       </w:pPr>
       <w:r>
-        <w:t xml:space="preserve">File inputs: Percent Cover - FLA KEYS-2021-Jul-26.csv</w:t>
+        <w:t xml:space="preserve">File inputs: Percent Cover - SE FL-2021-Jul-26.csv</w:t>
       </w:r>
     </w:p>
     <w:p>
@@ -5278,7 +5401,7 @@
         <w:pStyle w:val="Compact"/>
       </w:pPr>
       <w:r>
-        <w:t xml:space="preserve">File outputs: CoralSummaryStatisticsTable_Genus_KEYSRegion.csv, CoralBoxplots_ByGenus_KEYSRegion.pdf, Corallme_ByGenus_KEYSRegion.csv, CorallmePlot_ByGenus_KEYSRegion.pdf, Coral_lmeResults_ByGenus_KEYSRegion.csv</w:t>
+        <w:t xml:space="preserve">File outputs: CoralSummaryStatisticsTable_AnyCoral_SERegion.csv, CoralSummaryStatisticsPlots_AnyCoral_SERegion.pdf, CorSE.csv, CoralBoxplots_AnyCoral_SERegion.pdf, Corallme_AnyCoral_SERegion.csv, CorallmePlot_AnyCoral_SERegion.pdf, Coral_lmeResults_AnyCoral_SERegion.csv</w:t>
       </w:r>
     </w:p>
     <w:p>
@@ -5302,7 +5425,7 @@
         <w:pStyle w:val="Compact"/>
       </w:pPr>
       <w:r>
-        <w:t xml:space="preserve">FINAL_2021.09.18_SE Region_AnyCorals.R</w:t>
+        <w:t xml:space="preserve">FINAL_2021.09.18_SE_Genus.R</w:t>
       </w:r>
     </w:p>
     <w:p>
@@ -5338,7 +5461,7 @@
         <w:pStyle w:val="Compact"/>
       </w:pPr>
       <w:r>
-        <w:t xml:space="preserve">File inputs: Percent Cover - SE FL-2021-Jul-26.csv</w:t>
+        <w:t xml:space="preserve">File inputs: Percent Cover - FLA SE-2021-Jul-26.csv</w:t>
       </w:r>
     </w:p>
     <w:p>
@@ -5374,7 +5497,7 @@
         <w:pStyle w:val="Compact"/>
       </w:pPr>
       <w:r>
-        <w:t xml:space="preserve">File outputs: CoralSummaryStatisticsTable_AnyCoral_SERegion.csv, CoralSummaryStatisticsPlots_AnyCoral_SERegion.pdf, CorSE.csv, CoralBoxplots_AnyCoral_SERegion.pdf, Corallme_AnyCoral_SERegion.csv, CorallmePlot_AnyCoral_SERegion.pdf, Coral_lmeResults_AnyCoral_SERegion.csv</w:t>
+        <w:t xml:space="preserve">File outputs: CoralSummaryStatisticsTable_Genus_SERegion.csv, CoralBoxplots_ByGenus_SERegion.pdf, Corallme_ByGenus_SERegion.csv, CorallmePlot_ByGenus_SERegion.pdf, Coral_lmeResults_ByGenus_SERegion.csv</w:t>
       </w:r>
     </w:p>
     <w:p>
@@ -5387,6 +5510,18 @@
       </w:pPr>
       <w:r>
         <w:t xml:space="preserve">Potential issues:</w:t>
+      </w:r>
+    </w:p>
+    <w:p>
+      <w:pPr>
+        <w:numPr>
+          <w:ilvl w:val="2"/>
+          <w:numId w:val="1059"/>
+        </w:numPr>
+        <w:pStyle w:val="Compact"/>
+      </w:pPr>
+      <w:r>
+        <w:t xml:space="preserve">Could not locate the input file Percent Cover - FLA SE-2021-Jul-26.csv</w:t>
       </w:r>
     </w:p>
     <w:p>
@@ -5398,7 +5533,7 @@
         <w:pStyle w:val="Compact"/>
       </w:pPr>
       <w:r>
-        <w:t xml:space="preserve">FINAL_2021.09.18_SE_Genus.R</w:t>
+        <w:t xml:space="preserve">FINAL_2021.09.18_SERegion_Group1.R</w:t>
       </w:r>
     </w:p>
     <w:p>
@@ -5434,7 +5569,7 @@
         <w:pStyle w:val="Compact"/>
       </w:pPr>
       <w:r>
-        <w:t xml:space="preserve">File inputs: Percent Cover - FLA SE-2021-Jul-26.csv</w:t>
+        <w:t xml:space="preserve">File inputs: Percent Cover - SE FL-2021-Jul-26.csv</w:t>
       </w:r>
     </w:p>
     <w:p>
@@ -5470,7 +5605,7 @@
         <w:pStyle w:val="Compact"/>
       </w:pPr>
       <w:r>
-        <w:t xml:space="preserve">File outputs: CoralSummaryStatisticsTable_Genus_SERegion.csv, CoralBoxplots_ByGenus_SERegion.pdf, Corallme_ByGenus_SERegion.csv, CorallmePlot_ByGenus_SERegion.pdf, Coral_lmeResults_ByGenus_SERegion.csv</w:t>
+        <w:t xml:space="preserve">File outputs: CoralSummaryStatisticsTable_Group1_SERegion.csv, CoralBoxplots_ByGroup1_SERegion.pdf, Corallme_ByGroup1_SERegion.csv, CorallmePlot_ByGroup1_SERegion.pdf, Coral_lmeResults_ByGroup1_SERegion.csv</w:t>
       </w:r>
     </w:p>
     <w:p>
@@ -5478,114 +5613,6 @@
         <w:numPr>
           <w:ilvl w:val="1"/>
           <w:numId w:val="1060"/>
-        </w:numPr>
-        <w:pStyle w:val="Compact"/>
-      </w:pPr>
-      <w:r>
-        <w:t xml:space="preserve">Potential issues:</w:t>
-      </w:r>
-    </w:p>
-    <w:p>
-      <w:pPr>
-        <w:numPr>
-          <w:ilvl w:val="2"/>
-          <w:numId w:val="1062"/>
-        </w:numPr>
-        <w:pStyle w:val="Compact"/>
-      </w:pPr>
-      <w:r>
-        <w:t xml:space="preserve">Could not locate the input file Percent Cover - FLA SE-2021-Jul-26.csv</w:t>
-      </w:r>
-    </w:p>
-    <w:p>
-      <w:pPr>
-        <w:numPr>
-          <w:ilvl w:val="0"/>
-          <w:numId w:val="1035"/>
-        </w:numPr>
-        <w:pStyle w:val="Compact"/>
-      </w:pPr>
-      <w:r>
-        <w:t xml:space="preserve">FINAL_2021.09.18_SERegion_Group1.R</w:t>
-      </w:r>
-    </w:p>
-    <w:p>
-      <w:pPr>
-        <w:numPr>
-          <w:ilvl w:val="1"/>
-          <w:numId w:val="1063"/>
-        </w:numPr>
-        <w:pStyle w:val="Compact"/>
-      </w:pPr>
-      <w:r>
-        <w:t xml:space="preserve">Objective: .</w:t>
-      </w:r>
-    </w:p>
-    <w:p>
-      <w:pPr>
-        <w:numPr>
-          <w:ilvl w:val="1"/>
-          <w:numId w:val="1063"/>
-        </w:numPr>
-        <w:pStyle w:val="Compact"/>
-      </w:pPr>
-      <w:r>
-        <w:t xml:space="preserve">Packages: dplyr, gt, nlme, tidyverse</w:t>
-      </w:r>
-    </w:p>
-    <w:p>
-      <w:pPr>
-        <w:numPr>
-          <w:ilvl w:val="1"/>
-          <w:numId w:val="1063"/>
-        </w:numPr>
-        <w:pStyle w:val="Compact"/>
-      </w:pPr>
-      <w:r>
-        <w:t xml:space="preserve">File inputs: Percent Cover - SE FL-2021-Jul-26.csv</w:t>
-      </w:r>
-    </w:p>
-    <w:p>
-      <w:pPr>
-        <w:numPr>
-          <w:ilvl w:val="1"/>
-          <w:numId w:val="1063"/>
-        </w:numPr>
-        <w:pStyle w:val="Compact"/>
-      </w:pPr>
-      <w:r>
-        <w:t xml:space="preserve">Steps by line number:</w:t>
-      </w:r>
-    </w:p>
-    <w:p>
-      <w:pPr>
-        <w:numPr>
-          <w:ilvl w:val="2"/>
-          <w:numId w:val="1064"/>
-        </w:numPr>
-        <w:pStyle w:val="Compact"/>
-      </w:pPr>
-      <w:r>
-        <w:t xml:space="preserve">Lines 1 - :</w:t>
-      </w:r>
-    </w:p>
-    <w:p>
-      <w:pPr>
-        <w:numPr>
-          <w:ilvl w:val="1"/>
-          <w:numId w:val="1063"/>
-        </w:numPr>
-        <w:pStyle w:val="Compact"/>
-      </w:pPr>
-      <w:r>
-        <w:t xml:space="preserve">File outputs: CoralSummaryStatisticsTable_Group1_SERegion.csv, CoralBoxplots_ByGroup1_SERegion.pdf, Corallme_ByGroup1_SERegion.csv, CorallmePlot_ByGroup1_SERegion.pdf, Coral_lmeResults_ByGroup1_SERegion.csv</w:t>
-      </w:r>
-    </w:p>
-    <w:p>
-      <w:pPr>
-        <w:numPr>
-          <w:ilvl w:val="1"/>
-          <w:numId w:val="1063"/>
         </w:numPr>
         <w:pStyle w:val="Compact"/>
       </w:pPr>
@@ -5759,7 +5786,7 @@
       <w:pPr>
         <w:numPr>
           <w:ilvl w:val="0"/>
-          <w:numId w:val="1066"/>
+          <w:numId w:val="1063"/>
         </w:numPr>
         <w:pStyle w:val="Compact"/>
       </w:pPr>
@@ -5771,7 +5798,7 @@
       <w:pPr>
         <w:numPr>
           <w:ilvl w:val="0"/>
-          <w:numId w:val="1066"/>
+          <w:numId w:val="1063"/>
         </w:numPr>
         <w:pStyle w:val="Compact"/>
       </w:pPr>
@@ -5945,7 +5972,7 @@
       <w:pPr>
         <w:numPr>
           <w:ilvl w:val="0"/>
-          <w:numId w:val="1067"/>
+          <w:numId w:val="1064"/>
         </w:numPr>
         <w:pStyle w:val="Compact"/>
       </w:pPr>
@@ -5957,7 +5984,7 @@
       <w:pPr>
         <w:numPr>
           <w:ilvl w:val="0"/>
-          <w:numId w:val="1067"/>
+          <w:numId w:val="1064"/>
         </w:numPr>
         <w:pStyle w:val="Compact"/>
       </w:pPr>
@@ -5990,7 +6017,7 @@
       <w:pPr>
         <w:numPr>
           <w:ilvl w:val="0"/>
-          <w:numId w:val="1068"/>
+          <w:numId w:val="1065"/>
         </w:numPr>
         <w:pStyle w:val="Compact"/>
       </w:pPr>
@@ -6032,7 +6059,7 @@
       <w:pPr>
         <w:numPr>
           <w:ilvl w:val="0"/>
-          <w:numId w:val="1068"/>
+          <w:numId w:val="1065"/>
         </w:numPr>
         <w:pStyle w:val="Compact"/>
       </w:pPr>
@@ -6047,7 +6074,7 @@
       <w:pPr>
         <w:numPr>
           <w:ilvl w:val="0"/>
-          <w:numId w:val="1068"/>
+          <w:numId w:val="1065"/>
         </w:numPr>
         <w:pStyle w:val="Compact"/>
       </w:pPr>
@@ -6077,7 +6104,7 @@
       <w:pPr>
         <w:numPr>
           <w:ilvl w:val="0"/>
-          <w:numId w:val="1068"/>
+          <w:numId w:val="1065"/>
         </w:numPr>
         <w:pStyle w:val="Compact"/>
       </w:pPr>
@@ -6104,7 +6131,7 @@
       <w:pPr>
         <w:numPr>
           <w:ilvl w:val="0"/>
-          <w:numId w:val="1068"/>
+          <w:numId w:val="1065"/>
         </w:numPr>
         <w:pStyle w:val="Compact"/>
       </w:pPr>
@@ -6130,7 +6157,7 @@
       <w:pPr>
         <w:numPr>
           <w:ilvl w:val="0"/>
-          <w:numId w:val="1068"/>
+          <w:numId w:val="1065"/>
         </w:numPr>
         <w:pStyle w:val="Compact"/>
       </w:pPr>
@@ -6180,7 +6207,7 @@
       <w:pPr>
         <w:numPr>
           <w:ilvl w:val="0"/>
-          <w:numId w:val="1068"/>
+          <w:numId w:val="1065"/>
         </w:numPr>
         <w:pStyle w:val="Compact"/>
       </w:pPr>
@@ -6192,7 +6219,7 @@
       <w:pPr>
         <w:numPr>
           <w:ilvl w:val="0"/>
-          <w:numId w:val="1068"/>
+          <w:numId w:val="1065"/>
         </w:numPr>
         <w:pStyle w:val="Compact"/>
       </w:pPr>
@@ -6204,7 +6231,7 @@
       <w:pPr>
         <w:numPr>
           <w:ilvl w:val="0"/>
-          <w:numId w:val="1068"/>
+          <w:numId w:val="1065"/>
         </w:numPr>
         <w:pStyle w:val="Compact"/>
       </w:pPr>
@@ -6230,7 +6257,7 @@
       <w:pPr>
         <w:numPr>
           <w:ilvl w:val="0"/>
-          <w:numId w:val="1068"/>
+          <w:numId w:val="1065"/>
         </w:numPr>
         <w:pStyle w:val="Compact"/>
       </w:pPr>
@@ -6242,7 +6269,7 @@
       <w:pPr>
         <w:numPr>
           <w:ilvl w:val="0"/>
-          <w:numId w:val="1068"/>
+          <w:numId w:val="1065"/>
         </w:numPr>
         <w:pStyle w:val="Compact"/>
       </w:pPr>
@@ -6254,7 +6281,7 @@
       <w:pPr>
         <w:numPr>
           <w:ilvl w:val="0"/>
-          <w:numId w:val="1068"/>
+          <w:numId w:val="1065"/>
         </w:numPr>
         <w:pStyle w:val="Compact"/>
       </w:pPr>
@@ -6283,7 +6310,7 @@
       <w:pPr>
         <w:numPr>
           <w:ilvl w:val="0"/>
-          <w:numId w:val="1068"/>
+          <w:numId w:val="1065"/>
         </w:numPr>
         <w:pStyle w:val="Compact"/>
       </w:pPr>
@@ -6803,15 +6830,6 @@
     <w:abstractNumId w:val="991"/>
   </w:num>
   <w:num w:numId="1063">
-    <w:abstractNumId w:val="991"/>
-  </w:num>
-  <w:num w:numId="1064">
-    <w:abstractNumId w:val="991"/>
-  </w:num>
-  <w:num w:numId="1065">
-    <w:abstractNumId w:val="991"/>
-  </w:num>
-  <w:num w:numId="1066">
     <w:abstractNumId w:val="99411"/>
     <w:lvlOverride w:ilvl="0">
       <w:startOverride w:val="1"/>
@@ -6841,7 +6859,7 @@
       <w:startOverride w:val="1"/>
     </w:lvlOverride>
   </w:num>
-  <w:num w:numId="1067">
+  <w:num w:numId="1064">
     <w:abstractNumId w:val="99411"/>
     <w:lvlOverride w:ilvl="0">
       <w:startOverride w:val="1"/>
@@ -6871,7 +6889,7 @@
       <w:startOverride w:val="1"/>
     </w:lvlOverride>
   </w:num>
-  <w:num w:numId="1068">
+  <w:num w:numId="1065">
     <w:abstractNumId w:val="991"/>
   </w:num>
 </w:numbering>

</xml_diff>

<commit_message>
florida keys coral group review done
</commit_message>
<xml_diff>
--- a/docs/review.docx
+++ b/docs/review.docx
@@ -64,7 +64,7 @@
         <w:t xml:space="preserve"> </w:t>
       </w:r>
       <w:r>
-        <w:t xml:space="preserve">12:54:29</w:t>
+        <w:t xml:space="preserve">13:05:31</w:t>
       </w:r>
     </w:p>
     <w:sdt>
@@ -4807,7 +4807,7 @@
         <w:pStyle w:val="Compact"/>
       </w:pPr>
       <w:r>
-        <w:t xml:space="preserve">Lines 123 - 158: create linear mixed effects model of percent cover for each species groups vs year, random effect for program location ID</w:t>
+        <w:t xml:space="preserve">Lines 123 - 158: create linear mixed effects model of percent cover for each species groups vs year, random effect for program location ID, save as csv</w:t>
       </w:r>
     </w:p>
     <w:p>
@@ -5110,7 +5110,7 @@
         <w:pStyle w:val="Compact"/>
       </w:pPr>
       <w:r>
-        <w:t xml:space="preserve">FINAL_2021.09.18_Keys Region_Genus.R</w:t>
+        <w:t xml:space="preserve">FINAL_2021.09.18_FLKeysRegion_Group1.R</w:t>
       </w:r>
     </w:p>
     <w:p>
@@ -5122,7 +5122,7 @@
         <w:pStyle w:val="Compact"/>
       </w:pPr>
       <w:r>
-        <w:t xml:space="preserve">Objective: Import and format percent cover data, create summary boxplots, evaluate percent cover trends by genus across years with linear models.</w:t>
+        <w:t xml:space="preserve">Objective: Import and format percent cover data, create summary boxplots, evaluate percent cover trends by species group across years with linear models.</w:t>
       </w:r>
     </w:p>
     <w:p>
@@ -5209,7 +5209,7 @@
         <w:pStyle w:val="Compact"/>
       </w:pPr>
       <w:r>
-        <w:t xml:space="preserve">Lines 83 - 102: create a summary table for percent cover statistics by year, genus, region, save output</w:t>
+        <w:t xml:space="preserve">Lines 83 - 102: create a summary table for percent cover statistics by year, species group, region, save output</w:t>
       </w:r>
     </w:p>
     <w:p>
@@ -5221,7 +5221,7 @@
         <w:pStyle w:val="Compact"/>
       </w:pPr>
       <w:r>
-        <w:t xml:space="preserve">Lines 103 - 109: create linear model year vs percent cover, not separated by genus</w:t>
+        <w:t xml:space="preserve">Lines 103 - 108: create linear model year vs percent cover, not separated by species group</w:t>
       </w:r>
     </w:p>
     <w:p>
@@ -5233,7 +5233,7 @@
         <w:pStyle w:val="Compact"/>
       </w:pPr>
       <w:r>
-        <w:t xml:space="preserve">Lines 110 - 124: create boxplots of percent cover by genus, year, save as pdf</w:t>
+        <w:t xml:space="preserve">Lines 109 - 123: create boxplots of percent cover by species group, year, save as pdf</w:t>
       </w:r>
     </w:p>
     <w:p>
@@ -5245,7 +5245,7 @@
         <w:pStyle w:val="Compact"/>
       </w:pPr>
       <w:r>
-        <w:t xml:space="preserve">Lines 125 - 160: remove genera with less than ten years of data, create linear mixed effects model of percent cover for all genera vs year, random effect for program location ID</w:t>
+        <w:t xml:space="preserve">Lines 124 - 159: create linear mixed effects model of percent cover for each species groups vs year, random effect for program location ID, save as csv</w:t>
       </w:r>
     </w:p>
     <w:p>
@@ -5257,7 +5257,7 @@
         <w:pStyle w:val="Compact"/>
       </w:pPr>
       <w:r>
-        <w:t xml:space="preserve">Lines 161 - 183: create linear mixed effects model of percent cover for each genus vs year, random effect for program location ID, save output as csv</w:t>
+        <w:t xml:space="preserve">Lines 160 - 182: plot model output as estimated linear trend across years by species group, save as pdf</w:t>
       </w:r>
     </w:p>
     <w:p>
@@ -5269,19 +5269,7 @@
         <w:pStyle w:val="Compact"/>
       </w:pPr>
       <w:r>
-        <w:t xml:space="preserve">Lines 184 - 209: plot model output as estimated linear trend across years by genus, save as pdf</w:t>
-      </w:r>
-    </w:p>
-    <w:p>
-      <w:pPr>
-        <w:numPr>
-          <w:ilvl w:val="2"/>
-          <w:numId w:val="1052"/>
-        </w:numPr>
-        <w:pStyle w:val="Compact"/>
-      </w:pPr>
-      <w:r>
-        <w:t xml:space="preserve">Lines 210 - 308: format and summarize model output to create summary table of model fit, saved as csv</w:t>
+        <w:t xml:space="preserve">Lines 183 - 281: format and summarize model output to create summary table of model fit, saved as csv</w:t>
       </w:r>
     </w:p>
     <w:p>
@@ -5293,7 +5281,7 @@
         <w:pStyle w:val="Compact"/>
       </w:pPr>
       <w:r>
-        <w:t xml:space="preserve">File outputs: CoralSummaryStatisticsTable_Genus_KEYSRegion.csv, CoralBoxplots_ByGenus_KEYSRegion.pdf, Corallme_ByGenus_KEYSRegion.csv, CorallmePlot_ByGenus_KEYSRegion.pdf, Coral_lmeResults_ByGenus_KEYSRegion.csv</w:t>
+        <w:t xml:space="preserve">File outputs: CoralSummaryStatisticsTable_Group1_KEYSRegion.csv, CoralBoxplots_ByGroup1_KEYSRegion.pdf, Corallme_ByGroup1_KEYSRegion.csv, CorallmePlot_ByGroup1_KEYSRegion.pdf, Coral_lmeResults_ByGroup1_KEYSRegion.csv</w:t>
       </w:r>
     </w:p>
     <w:p>
@@ -5329,7 +5317,7 @@
         <w:pStyle w:val="Compact"/>
       </w:pPr>
       <w:r>
-        <w:t xml:space="preserve">FINAL_2021.09.18_SE Region_AnyCorals.R</w:t>
+        <w:t xml:space="preserve">FINAL_2021.09.18_Keys Region_Genus.R</w:t>
       </w:r>
     </w:p>
     <w:p>
@@ -5341,7 +5329,7 @@
         <w:pStyle w:val="Compact"/>
       </w:pPr>
       <w:r>
-        <w:t xml:space="preserve">Objective: .</w:t>
+        <w:t xml:space="preserve">Objective: Import and format percent cover data, create summary boxplots, evaluate percent cover trends by genus across years with linear models.</w:t>
       </w:r>
     </w:p>
     <w:p>
@@ -5365,7 +5353,7 @@
         <w:pStyle w:val="Compact"/>
       </w:pPr>
       <w:r>
-        <w:t xml:space="preserve">File inputs: Percent Cover - SE FL-2021-Jul-26.csv</w:t>
+        <w:t xml:space="preserve">File inputs: Percent Cover - FLA KEYS-2021-Jul-26.csv</w:t>
       </w:r>
     </w:p>
     <w:p>
@@ -5389,7 +5377,118 @@
         <w:pStyle w:val="Compact"/>
       </w:pPr>
       <w:r>
-        <w:t xml:space="preserve">Lines 1 - :</w:t>
+        <w:t xml:space="preserve">Lines 1 - 17: load libraries and import percent cover data for Florida Keys</w:t>
+      </w:r>
+    </w:p>
+    <w:p>
+      <w:pPr>
+        <w:numPr>
+          <w:ilvl w:val="2"/>
+          <w:numId w:val="1055"/>
+        </w:numPr>
+        <w:pStyle w:val="Compact"/>
+      </w:pPr>
+      <w:r>
+        <w:t xml:space="preserve">Lines 18 - 82: format data for analysis including removal of non-coral taxa, renaming columns, removing</w:t>
+      </w:r>
+      <w:r>
+        <w:t xml:space="preserve"> </w:t>
+      </w:r>
+      <w:r>
+        <w:rPr>
+          <w:rStyle w:val="VerbatimChar"/>
+        </w:rPr>
+        <w:t xml:space="preserve">NA</w:t>
+      </w:r>
+      <w:r>
+        <w:t xml:space="preserve"> </w:t>
+      </w:r>
+      <w:r>
+        <w:t xml:space="preserve">percent cover data, combining genus/species columns, and removing missing rows for genus/species</w:t>
+      </w:r>
+    </w:p>
+    <w:p>
+      <w:pPr>
+        <w:numPr>
+          <w:ilvl w:val="2"/>
+          <w:numId w:val="1055"/>
+        </w:numPr>
+        <w:pStyle w:val="Compact"/>
+      </w:pPr>
+      <w:r>
+        <w:t xml:space="preserve">Lines 83 - 102: create a summary table for percent cover statistics by year, genus, region, save output</w:t>
+      </w:r>
+    </w:p>
+    <w:p>
+      <w:pPr>
+        <w:numPr>
+          <w:ilvl w:val="2"/>
+          <w:numId w:val="1055"/>
+        </w:numPr>
+        <w:pStyle w:val="Compact"/>
+      </w:pPr>
+      <w:r>
+        <w:t xml:space="preserve">Lines 103 - 109: create linear model year vs percent cover, not separated by genus</w:t>
+      </w:r>
+    </w:p>
+    <w:p>
+      <w:pPr>
+        <w:numPr>
+          <w:ilvl w:val="2"/>
+          <w:numId w:val="1055"/>
+        </w:numPr>
+        <w:pStyle w:val="Compact"/>
+      </w:pPr>
+      <w:r>
+        <w:t xml:space="preserve">Lines 110 - 124: create boxplots of percent cover by genus, year, save as pdf</w:t>
+      </w:r>
+    </w:p>
+    <w:p>
+      <w:pPr>
+        <w:numPr>
+          <w:ilvl w:val="2"/>
+          <w:numId w:val="1055"/>
+        </w:numPr>
+        <w:pStyle w:val="Compact"/>
+      </w:pPr>
+      <w:r>
+        <w:t xml:space="preserve">Lines 125 - 160: remove genera with less than ten years of data, create linear mixed effects model of percent cover for all genera vs year, random effect for program location ID</w:t>
+      </w:r>
+    </w:p>
+    <w:p>
+      <w:pPr>
+        <w:numPr>
+          <w:ilvl w:val="2"/>
+          <w:numId w:val="1055"/>
+        </w:numPr>
+        <w:pStyle w:val="Compact"/>
+      </w:pPr>
+      <w:r>
+        <w:t xml:space="preserve">Lines 161 - 183: create linear mixed effects model of percent cover for each genus vs year, random effect for program location ID, save output as csv</w:t>
+      </w:r>
+    </w:p>
+    <w:p>
+      <w:pPr>
+        <w:numPr>
+          <w:ilvl w:val="2"/>
+          <w:numId w:val="1055"/>
+        </w:numPr>
+        <w:pStyle w:val="Compact"/>
+      </w:pPr>
+      <w:r>
+        <w:t xml:space="preserve">Lines 184 - 209: plot model output as estimated linear trend across years by genus, save as pdf</w:t>
+      </w:r>
+    </w:p>
+    <w:p>
+      <w:pPr>
+        <w:numPr>
+          <w:ilvl w:val="2"/>
+          <w:numId w:val="1055"/>
+        </w:numPr>
+        <w:pStyle w:val="Compact"/>
+      </w:pPr>
+      <w:r>
+        <w:t xml:space="preserve">Lines 210 - 308: format and summarize model output to create summary table of model fit, saved as csv</w:t>
       </w:r>
     </w:p>
     <w:p>
@@ -5401,7 +5500,7 @@
         <w:pStyle w:val="Compact"/>
       </w:pPr>
       <w:r>
-        <w:t xml:space="preserve">File outputs: CoralSummaryStatisticsTable_AnyCoral_SERegion.csv, CoralSummaryStatisticsPlots_AnyCoral_SERegion.pdf, CorSE.csv, CoralBoxplots_AnyCoral_SERegion.pdf, Corallme_AnyCoral_SERegion.csv, CorallmePlot_AnyCoral_SERegion.pdf, Coral_lmeResults_AnyCoral_SERegion.csv</w:t>
+        <w:t xml:space="preserve">File outputs: CoralSummaryStatisticsTable_Genus_KEYSRegion.csv, CoralBoxplots_ByGenus_KEYSRegion.pdf, Corallme_ByGenus_KEYSRegion.csv, CorallmePlot_ByGenus_KEYSRegion.pdf, Coral_lmeResults_ByGenus_KEYSRegion.csv</w:t>
       </w:r>
     </w:p>
     <w:p>
@@ -5414,6 +5513,18 @@
       </w:pPr>
       <w:r>
         <w:t xml:space="preserve">Potential issues:</w:t>
+      </w:r>
+    </w:p>
+    <w:p>
+      <w:pPr>
+        <w:numPr>
+          <w:ilvl w:val="2"/>
+          <w:numId w:val="1056"/>
+        </w:numPr>
+        <w:pStyle w:val="Compact"/>
+      </w:pPr>
+      <w:r>
+        <w:t xml:space="preserve">Lines 107: Year is dependent variable in the linear model, it should be the independent variable.</w:t>
       </w:r>
     </w:p>
     <w:p>
@@ -5425,7 +5536,7 @@
         <w:pStyle w:val="Compact"/>
       </w:pPr>
       <w:r>
-        <w:t xml:space="preserve">FINAL_2021.09.18_SE_Genus.R</w:t>
+        <w:t xml:space="preserve">FINAL_2021.09.18_SE Region_AnyCorals.R</w:t>
       </w:r>
     </w:p>
     <w:p>
@@ -5461,7 +5572,7 @@
         <w:pStyle w:val="Compact"/>
       </w:pPr>
       <w:r>
-        <w:t xml:space="preserve">File inputs: Percent Cover - FLA SE-2021-Jul-26.csv</w:t>
+        <w:t xml:space="preserve">File inputs: Percent Cover - SE FL-2021-Jul-26.csv</w:t>
       </w:r>
     </w:p>
     <w:p>
@@ -5497,7 +5608,7 @@
         <w:pStyle w:val="Compact"/>
       </w:pPr>
       <w:r>
-        <w:t xml:space="preserve">File outputs: CoralSummaryStatisticsTable_Genus_SERegion.csv, CoralBoxplots_ByGenus_SERegion.pdf, Corallme_ByGenus_SERegion.csv, CorallmePlot_ByGenus_SERegion.pdf, Coral_lmeResults_ByGenus_SERegion.csv</w:t>
+        <w:t xml:space="preserve">File outputs: CoralSummaryStatisticsTable_AnyCoral_SERegion.csv, CoralSummaryStatisticsPlots_AnyCoral_SERegion.pdf, CorSE.csv, CoralBoxplots_AnyCoral_SERegion.pdf, Corallme_AnyCoral_SERegion.csv, CorallmePlot_AnyCoral_SERegion.pdf, Coral_lmeResults_AnyCoral_SERegion.csv</w:t>
       </w:r>
     </w:p>
     <w:p>
@@ -5510,18 +5621,6 @@
       </w:pPr>
       <w:r>
         <w:t xml:space="preserve">Potential issues:</w:t>
-      </w:r>
-    </w:p>
-    <w:p>
-      <w:pPr>
-        <w:numPr>
-          <w:ilvl w:val="2"/>
-          <w:numId w:val="1059"/>
-        </w:numPr>
-        <w:pStyle w:val="Compact"/>
-      </w:pPr>
-      <w:r>
-        <w:t xml:space="preserve">Could not locate the input file Percent Cover - FLA SE-2021-Jul-26.csv</w:t>
       </w:r>
     </w:p>
     <w:p>
@@ -5533,6 +5632,114 @@
         <w:pStyle w:val="Compact"/>
       </w:pPr>
       <w:r>
+        <w:t xml:space="preserve">FINAL_2021.09.18_SE_Genus.R</w:t>
+      </w:r>
+    </w:p>
+    <w:p>
+      <w:pPr>
+        <w:numPr>
+          <w:ilvl w:val="1"/>
+          <w:numId w:val="1060"/>
+        </w:numPr>
+        <w:pStyle w:val="Compact"/>
+      </w:pPr>
+      <w:r>
+        <w:t xml:space="preserve">Objective: .</w:t>
+      </w:r>
+    </w:p>
+    <w:p>
+      <w:pPr>
+        <w:numPr>
+          <w:ilvl w:val="1"/>
+          <w:numId w:val="1060"/>
+        </w:numPr>
+        <w:pStyle w:val="Compact"/>
+      </w:pPr>
+      <w:r>
+        <w:t xml:space="preserve">Packages: dplyr, gt, nlme, tidyverse</w:t>
+      </w:r>
+    </w:p>
+    <w:p>
+      <w:pPr>
+        <w:numPr>
+          <w:ilvl w:val="1"/>
+          <w:numId w:val="1060"/>
+        </w:numPr>
+        <w:pStyle w:val="Compact"/>
+      </w:pPr>
+      <w:r>
+        <w:t xml:space="preserve">File inputs: Percent Cover - FLA SE-2021-Jul-26.csv</w:t>
+      </w:r>
+    </w:p>
+    <w:p>
+      <w:pPr>
+        <w:numPr>
+          <w:ilvl w:val="1"/>
+          <w:numId w:val="1060"/>
+        </w:numPr>
+        <w:pStyle w:val="Compact"/>
+      </w:pPr>
+      <w:r>
+        <w:t xml:space="preserve">Steps by line number:</w:t>
+      </w:r>
+    </w:p>
+    <w:p>
+      <w:pPr>
+        <w:numPr>
+          <w:ilvl w:val="2"/>
+          <w:numId w:val="1061"/>
+        </w:numPr>
+        <w:pStyle w:val="Compact"/>
+      </w:pPr>
+      <w:r>
+        <w:t xml:space="preserve">Lines 1 - :</w:t>
+      </w:r>
+    </w:p>
+    <w:p>
+      <w:pPr>
+        <w:numPr>
+          <w:ilvl w:val="1"/>
+          <w:numId w:val="1060"/>
+        </w:numPr>
+        <w:pStyle w:val="Compact"/>
+      </w:pPr>
+      <w:r>
+        <w:t xml:space="preserve">File outputs: CoralSummaryStatisticsTable_Genus_SERegion.csv, CoralBoxplots_ByGenus_SERegion.pdf, Corallme_ByGenus_SERegion.csv, CorallmePlot_ByGenus_SERegion.pdf, Coral_lmeResults_ByGenus_SERegion.csv</w:t>
+      </w:r>
+    </w:p>
+    <w:p>
+      <w:pPr>
+        <w:numPr>
+          <w:ilvl w:val="1"/>
+          <w:numId w:val="1060"/>
+        </w:numPr>
+        <w:pStyle w:val="Compact"/>
+      </w:pPr>
+      <w:r>
+        <w:t xml:space="preserve">Potential issues:</w:t>
+      </w:r>
+    </w:p>
+    <w:p>
+      <w:pPr>
+        <w:numPr>
+          <w:ilvl w:val="2"/>
+          <w:numId w:val="1062"/>
+        </w:numPr>
+        <w:pStyle w:val="Compact"/>
+      </w:pPr>
+      <w:r>
+        <w:t xml:space="preserve">Could not locate the input file Percent Cover - FLA SE-2021-Jul-26.csv</w:t>
+      </w:r>
+    </w:p>
+    <w:p>
+      <w:pPr>
+        <w:numPr>
+          <w:ilvl w:val="0"/>
+          <w:numId w:val="1035"/>
+        </w:numPr>
+        <w:pStyle w:val="Compact"/>
+      </w:pPr>
+      <w:r>
         <w:t xml:space="preserve">FINAL_2021.09.18_SERegion_Group1.R</w:t>
       </w:r>
     </w:p>
@@ -5540,7 +5747,7 @@
       <w:pPr>
         <w:numPr>
           <w:ilvl w:val="1"/>
-          <w:numId w:val="1060"/>
+          <w:numId w:val="1063"/>
         </w:numPr>
         <w:pStyle w:val="Compact"/>
       </w:pPr>
@@ -5552,7 +5759,7 @@
       <w:pPr>
         <w:numPr>
           <w:ilvl w:val="1"/>
-          <w:numId w:val="1060"/>
+          <w:numId w:val="1063"/>
         </w:numPr>
         <w:pStyle w:val="Compact"/>
       </w:pPr>
@@ -5564,7 +5771,7 @@
       <w:pPr>
         <w:numPr>
           <w:ilvl w:val="1"/>
-          <w:numId w:val="1060"/>
+          <w:numId w:val="1063"/>
         </w:numPr>
         <w:pStyle w:val="Compact"/>
       </w:pPr>
@@ -5576,7 +5783,7 @@
       <w:pPr>
         <w:numPr>
           <w:ilvl w:val="1"/>
-          <w:numId w:val="1060"/>
+          <w:numId w:val="1063"/>
         </w:numPr>
         <w:pStyle w:val="Compact"/>
       </w:pPr>
@@ -5588,7 +5795,7 @@
       <w:pPr>
         <w:numPr>
           <w:ilvl w:val="2"/>
-          <w:numId w:val="1061"/>
+          <w:numId w:val="1064"/>
         </w:numPr>
         <w:pStyle w:val="Compact"/>
       </w:pPr>
@@ -5600,7 +5807,7 @@
       <w:pPr>
         <w:numPr>
           <w:ilvl w:val="1"/>
-          <w:numId w:val="1060"/>
+          <w:numId w:val="1063"/>
         </w:numPr>
         <w:pStyle w:val="Compact"/>
       </w:pPr>
@@ -5612,7 +5819,7 @@
       <w:pPr>
         <w:numPr>
           <w:ilvl w:val="1"/>
-          <w:numId w:val="1060"/>
+          <w:numId w:val="1063"/>
         </w:numPr>
         <w:pStyle w:val="Compact"/>
       </w:pPr>
@@ -5786,7 +5993,7 @@
       <w:pPr>
         <w:numPr>
           <w:ilvl w:val="0"/>
-          <w:numId w:val="1063"/>
+          <w:numId w:val="1066"/>
         </w:numPr>
         <w:pStyle w:val="Compact"/>
       </w:pPr>
@@ -5798,7 +6005,7 @@
       <w:pPr>
         <w:numPr>
           <w:ilvl w:val="0"/>
-          <w:numId w:val="1063"/>
+          <w:numId w:val="1066"/>
         </w:numPr>
         <w:pStyle w:val="Compact"/>
       </w:pPr>
@@ -5972,7 +6179,7 @@
       <w:pPr>
         <w:numPr>
           <w:ilvl w:val="0"/>
-          <w:numId w:val="1064"/>
+          <w:numId w:val="1067"/>
         </w:numPr>
         <w:pStyle w:val="Compact"/>
       </w:pPr>
@@ -5984,7 +6191,7 @@
       <w:pPr>
         <w:numPr>
           <w:ilvl w:val="0"/>
-          <w:numId w:val="1064"/>
+          <w:numId w:val="1067"/>
         </w:numPr>
         <w:pStyle w:val="Compact"/>
       </w:pPr>
@@ -6017,7 +6224,7 @@
       <w:pPr>
         <w:numPr>
           <w:ilvl w:val="0"/>
-          <w:numId w:val="1065"/>
+          <w:numId w:val="1068"/>
         </w:numPr>
         <w:pStyle w:val="Compact"/>
       </w:pPr>
@@ -6059,7 +6266,7 @@
       <w:pPr>
         <w:numPr>
           <w:ilvl w:val="0"/>
-          <w:numId w:val="1065"/>
+          <w:numId w:val="1068"/>
         </w:numPr>
         <w:pStyle w:val="Compact"/>
       </w:pPr>
@@ -6074,7 +6281,7 @@
       <w:pPr>
         <w:numPr>
           <w:ilvl w:val="0"/>
-          <w:numId w:val="1065"/>
+          <w:numId w:val="1068"/>
         </w:numPr>
         <w:pStyle w:val="Compact"/>
       </w:pPr>
@@ -6104,7 +6311,7 @@
       <w:pPr>
         <w:numPr>
           <w:ilvl w:val="0"/>
-          <w:numId w:val="1065"/>
+          <w:numId w:val="1068"/>
         </w:numPr>
         <w:pStyle w:val="Compact"/>
       </w:pPr>
@@ -6131,7 +6338,7 @@
       <w:pPr>
         <w:numPr>
           <w:ilvl w:val="0"/>
-          <w:numId w:val="1065"/>
+          <w:numId w:val="1068"/>
         </w:numPr>
         <w:pStyle w:val="Compact"/>
       </w:pPr>
@@ -6157,7 +6364,7 @@
       <w:pPr>
         <w:numPr>
           <w:ilvl w:val="0"/>
-          <w:numId w:val="1065"/>
+          <w:numId w:val="1068"/>
         </w:numPr>
         <w:pStyle w:val="Compact"/>
       </w:pPr>
@@ -6207,7 +6414,7 @@
       <w:pPr>
         <w:numPr>
           <w:ilvl w:val="0"/>
-          <w:numId w:val="1065"/>
+          <w:numId w:val="1068"/>
         </w:numPr>
         <w:pStyle w:val="Compact"/>
       </w:pPr>
@@ -6219,7 +6426,7 @@
       <w:pPr>
         <w:numPr>
           <w:ilvl w:val="0"/>
-          <w:numId w:val="1065"/>
+          <w:numId w:val="1068"/>
         </w:numPr>
         <w:pStyle w:val="Compact"/>
       </w:pPr>
@@ -6231,7 +6438,7 @@
       <w:pPr>
         <w:numPr>
           <w:ilvl w:val="0"/>
-          <w:numId w:val="1065"/>
+          <w:numId w:val="1068"/>
         </w:numPr>
         <w:pStyle w:val="Compact"/>
       </w:pPr>
@@ -6257,7 +6464,7 @@
       <w:pPr>
         <w:numPr>
           <w:ilvl w:val="0"/>
-          <w:numId w:val="1065"/>
+          <w:numId w:val="1068"/>
         </w:numPr>
         <w:pStyle w:val="Compact"/>
       </w:pPr>
@@ -6269,7 +6476,7 @@
       <w:pPr>
         <w:numPr>
           <w:ilvl w:val="0"/>
-          <w:numId w:val="1065"/>
+          <w:numId w:val="1068"/>
         </w:numPr>
         <w:pStyle w:val="Compact"/>
       </w:pPr>
@@ -6281,7 +6488,7 @@
       <w:pPr>
         <w:numPr>
           <w:ilvl w:val="0"/>
-          <w:numId w:val="1065"/>
+          <w:numId w:val="1068"/>
         </w:numPr>
         <w:pStyle w:val="Compact"/>
       </w:pPr>
@@ -6310,7 +6517,7 @@
       <w:pPr>
         <w:numPr>
           <w:ilvl w:val="0"/>
-          <w:numId w:val="1065"/>
+          <w:numId w:val="1068"/>
         </w:numPr>
         <w:pStyle w:val="Compact"/>
       </w:pPr>
@@ -6830,6 +7037,15 @@
     <w:abstractNumId w:val="991"/>
   </w:num>
   <w:num w:numId="1063">
+    <w:abstractNumId w:val="991"/>
+  </w:num>
+  <w:num w:numId="1064">
+    <w:abstractNumId w:val="991"/>
+  </w:num>
+  <w:num w:numId="1065">
+    <w:abstractNumId w:val="991"/>
+  </w:num>
+  <w:num w:numId="1066">
     <w:abstractNumId w:val="99411"/>
     <w:lvlOverride w:ilvl="0">
       <w:startOverride w:val="1"/>
@@ -6859,7 +7075,7 @@
       <w:startOverride w:val="1"/>
     </w:lvlOverride>
   </w:num>
-  <w:num w:numId="1064">
+  <w:num w:numId="1067">
     <w:abstractNumId w:val="99411"/>
     <w:lvlOverride w:ilvl="0">
       <w:startOverride w:val="1"/>
@@ -6889,7 +7105,7 @@
       <w:startOverride w:val="1"/>
     </w:lvlOverride>
   </w:num>
-  <w:num w:numId="1065">
+  <w:num w:numId="1068">
     <w:abstractNumId w:val="991"/>
   </w:num>
 </w:numbering>

</xml_diff>

<commit_message>
SE florida any corals review done
</commit_message>
<xml_diff>
--- a/docs/review.docx
+++ b/docs/review.docx
@@ -64,7 +64,7 @@
         <w:t xml:space="preserve"> </w:t>
       </w:r>
       <w:r>
-        <w:t xml:space="preserve">13:05:31</w:t>
+        <w:t xml:space="preserve">13:21:56</w:t>
       </w:r>
     </w:p>
     <w:sdt>
@@ -5548,7 +5548,7 @@
         <w:pStyle w:val="Compact"/>
       </w:pPr>
       <w:r>
-        <w:t xml:space="preserve">Objective: .</w:t>
+        <w:t xml:space="preserve">Objective: Import and format percent cover data, create summary boxplots, evaluate percent cover trends for any corals across years with linear models.</w:t>
       </w:r>
     </w:p>
     <w:p>
@@ -5596,7 +5596,118 @@
         <w:pStyle w:val="Compact"/>
       </w:pPr>
       <w:r>
-        <w:t xml:space="preserve">Lines 1 - :</w:t>
+        <w:t xml:space="preserve">Lines 1 - 19: load libraries and import percent cover data for SE Florida</w:t>
+      </w:r>
+    </w:p>
+    <w:p>
+      <w:pPr>
+        <w:numPr>
+          <w:ilvl w:val="2"/>
+          <w:numId w:val="1058"/>
+        </w:numPr>
+        <w:pStyle w:val="Compact"/>
+      </w:pPr>
+      <w:r>
+        <w:t xml:space="preserve">Lines 20 - 78: format data for analysis including removal of non-coral taxa, renaming columns, removing</w:t>
+      </w:r>
+      <w:r>
+        <w:t xml:space="preserve"> </w:t>
+      </w:r>
+      <w:r>
+        <w:rPr>
+          <w:rStyle w:val="VerbatimChar"/>
+        </w:rPr>
+        <w:t xml:space="preserve">NA</w:t>
+      </w:r>
+      <w:r>
+        <w:t xml:space="preserve"> </w:t>
+      </w:r>
+      <w:r>
+        <w:t xml:space="preserve">percent cover data, combining genus/species columns, and removing missing rows for genus/species</w:t>
+      </w:r>
+    </w:p>
+    <w:p>
+      <w:pPr>
+        <w:numPr>
+          <w:ilvl w:val="2"/>
+          <w:numId w:val="1058"/>
+        </w:numPr>
+        <w:pStyle w:val="Compact"/>
+      </w:pPr>
+      <w:r>
+        <w:t xml:space="preserve">Lines 79 - 100: create a summary table for percent cover statistics by year, region across all species, save output</w:t>
+      </w:r>
+    </w:p>
+    <w:p>
+      <w:pPr>
+        <w:numPr>
+          <w:ilvl w:val="2"/>
+          <w:numId w:val="1058"/>
+        </w:numPr>
+        <w:pStyle w:val="Compact"/>
+      </w:pPr>
+      <w:r>
+        <w:t xml:space="preserve">Lines 101 - 111: create linear model year vs percent cover, save model summary plots to pdf</w:t>
+      </w:r>
+    </w:p>
+    <w:p>
+      <w:pPr>
+        <w:numPr>
+          <w:ilvl w:val="2"/>
+          <w:numId w:val="1058"/>
+        </w:numPr>
+        <w:pStyle w:val="Compact"/>
+      </w:pPr>
+      <w:r>
+        <w:t xml:space="preserve">Lines 112 - 126: create boxplots of percent cover for any coral by year, save as pdf</w:t>
+      </w:r>
+    </w:p>
+    <w:p>
+      <w:pPr>
+        <w:numPr>
+          <w:ilvl w:val="2"/>
+          <w:numId w:val="1058"/>
+        </w:numPr>
+        <w:pStyle w:val="Compact"/>
+      </w:pPr>
+      <w:r>
+        <w:t xml:space="preserve">Lines 127 - 143: create linear mixed effects model of percent cover for any coral vs year, random effect for program location ID</w:t>
+      </w:r>
+    </w:p>
+    <w:p>
+      <w:pPr>
+        <w:numPr>
+          <w:ilvl w:val="2"/>
+          <w:numId w:val="1058"/>
+        </w:numPr>
+        <w:pStyle w:val="Compact"/>
+      </w:pPr>
+      <w:r>
+        <w:t xml:space="preserve">Lines 144 - 177: create linear mixed effects model of percent cover for any coral vs year, random effect for program location ID, separate for coral region, save output as csv</w:t>
+      </w:r>
+    </w:p>
+    <w:p>
+      <w:pPr>
+        <w:numPr>
+          <w:ilvl w:val="2"/>
+          <w:numId w:val="1058"/>
+        </w:numPr>
+        <w:pStyle w:val="Compact"/>
+      </w:pPr>
+      <w:r>
+        <w:t xml:space="preserve">Lines 178 - 200: plot model output as estimated linear trend across years by coral region, save as pdf</w:t>
+      </w:r>
+    </w:p>
+    <w:p>
+      <w:pPr>
+        <w:numPr>
+          <w:ilvl w:val="2"/>
+          <w:numId w:val="1058"/>
+        </w:numPr>
+        <w:pStyle w:val="Compact"/>
+      </w:pPr>
+      <w:r>
+        <w:t xml:space="preserve">Lines 201 - 299: format and summarize model output to create summary table of model fit, saved as csv</w:t>
       </w:r>
     </w:p>
     <w:p>
@@ -5621,6 +5732,30 @@
       </w:pPr>
       <w:r>
         <w:t xml:space="preserve">Potential issues:</w:t>
+      </w:r>
+    </w:p>
+    <w:p>
+      <w:pPr>
+        <w:numPr>
+          <w:ilvl w:val="2"/>
+          <w:numId w:val="1059"/>
+        </w:numPr>
+        <w:pStyle w:val="Compact"/>
+      </w:pPr>
+      <w:r>
+        <w:t xml:space="preserve">Lines 105, 108: Year is dependent variable in the linear model, it should be the independent variable.</w:t>
+      </w:r>
+    </w:p>
+    <w:p>
+      <w:pPr>
+        <w:numPr>
+          <w:ilvl w:val="2"/>
+          <w:numId w:val="1059"/>
+        </w:numPr>
+        <w:pStyle w:val="Compact"/>
+      </w:pPr>
+      <w:r>
+        <w:t xml:space="preserve">Model results are separate for each coral region, yet the file includes only one region (SE Florida). This does not create incorrect output, but the intention is unclear.</w:t>
       </w:r>
     </w:p>
     <w:p>

</xml_diff>

<commit_message>
se florida genus review done
</commit_message>
<xml_diff>
--- a/docs/review.docx
+++ b/docs/review.docx
@@ -64,7 +64,7 @@
         <w:t xml:space="preserve"> </w:t>
       </w:r>
       <w:r>
-        <w:t xml:space="preserve">13:21:56</w:t>
+        <w:t xml:space="preserve">13:36:13</w:t>
       </w:r>
     </w:p>
     <w:sdt>
@@ -4648,7 +4648,7 @@
         <w:pStyle w:val="Compact"/>
       </w:pPr>
       <w:r>
-        <w:t xml:space="preserve">Lines 108: Year is dependent variable in the linear model, it should be the independent variable.</w:t>
+        <w:t xml:space="preserve">Line 108: Year is dependent variable in the linear model, it should be the independent variable.</w:t>
       </w:r>
     </w:p>
     <w:p>
@@ -4867,7 +4867,7 @@
         <w:pStyle w:val="Compact"/>
       </w:pPr>
       <w:r>
-        <w:t xml:space="preserve">Lines 106: Year is dependent variable in the linear model, it should be the independent variable.</w:t>
+        <w:t xml:space="preserve">Line 106: Year is dependent variable in the linear model, it should be the independent variable.</w:t>
       </w:r>
     </w:p>
     <w:p>
@@ -5305,7 +5305,7 @@
         <w:pStyle w:val="Compact"/>
       </w:pPr>
       <w:r>
-        <w:t xml:space="preserve">Lines 107: Year is dependent variable in the linear model, it should be the independent variable.</w:t>
+        <w:t xml:space="preserve">Line 107: Year is dependent variable in the linear model, it should be the independent variable.</w:t>
       </w:r>
     </w:p>
     <w:p>
@@ -5524,7 +5524,7 @@
         <w:pStyle w:val="Compact"/>
       </w:pPr>
       <w:r>
-        <w:t xml:space="preserve">Lines 107: Year is dependent variable in the linear model, it should be the independent variable.</w:t>
+        <w:t xml:space="preserve">Line 107: Year is dependent variable in the linear model, it should be the independent variable.</w:t>
       </w:r>
     </w:p>
     <w:p>
@@ -5779,7 +5779,7 @@
         <w:pStyle w:val="Compact"/>
       </w:pPr>
       <w:r>
-        <w:t xml:space="preserve">Objective: .</w:t>
+        <w:t xml:space="preserve">Objective: Import and format percent cover data, create summary boxplots, evaluate percent cover trends by genus across years with linear models.</w:t>
       </w:r>
     </w:p>
     <w:p>
@@ -5827,7 +5827,118 @@
         <w:pStyle w:val="Compact"/>
       </w:pPr>
       <w:r>
-        <w:t xml:space="preserve">Lines 1 - :</w:t>
+        <w:t xml:space="preserve">Lines 1 - 17: load libraries and import percent cover data for SE Florida</w:t>
+      </w:r>
+    </w:p>
+    <w:p>
+      <w:pPr>
+        <w:numPr>
+          <w:ilvl w:val="2"/>
+          <w:numId w:val="1061"/>
+        </w:numPr>
+        <w:pStyle w:val="Compact"/>
+      </w:pPr>
+      <w:r>
+        <w:t xml:space="preserve">Lines 18 - 81: format data for analysis including removal of non-coral taxa, renaming columns, removing</w:t>
+      </w:r>
+      <w:r>
+        <w:t xml:space="preserve"> </w:t>
+      </w:r>
+      <w:r>
+        <w:rPr>
+          <w:rStyle w:val="VerbatimChar"/>
+        </w:rPr>
+        <w:t xml:space="preserve">NA</w:t>
+      </w:r>
+      <w:r>
+        <w:t xml:space="preserve"> </w:t>
+      </w:r>
+      <w:r>
+        <w:t xml:space="preserve">percent cover data, combining genus/species columns, and removing missing rows for genus/species</w:t>
+      </w:r>
+    </w:p>
+    <w:p>
+      <w:pPr>
+        <w:numPr>
+          <w:ilvl w:val="2"/>
+          <w:numId w:val="1061"/>
+        </w:numPr>
+        <w:pStyle w:val="Compact"/>
+      </w:pPr>
+      <w:r>
+        <w:t xml:space="preserve">Lines 82 - 101: create a summary table for percent cover statistics by year, genus, region, save output</w:t>
+      </w:r>
+    </w:p>
+    <w:p>
+      <w:pPr>
+        <w:numPr>
+          <w:ilvl w:val="2"/>
+          <w:numId w:val="1061"/>
+        </w:numPr>
+        <w:pStyle w:val="Compact"/>
+      </w:pPr>
+      <w:r>
+        <w:t xml:space="preserve">Lines 102 - 108: create linear model year vs percent cover, not separated by genus</w:t>
+      </w:r>
+    </w:p>
+    <w:p>
+      <w:pPr>
+        <w:numPr>
+          <w:ilvl w:val="2"/>
+          <w:numId w:val="1061"/>
+        </w:numPr>
+        <w:pStyle w:val="Compact"/>
+      </w:pPr>
+      <w:r>
+        <w:t xml:space="preserve">Lines 109 - 123: create boxplots of percent cover by genus, year, save as pdf</w:t>
+      </w:r>
+    </w:p>
+    <w:p>
+      <w:pPr>
+        <w:numPr>
+          <w:ilvl w:val="2"/>
+          <w:numId w:val="1061"/>
+        </w:numPr>
+        <w:pStyle w:val="Compact"/>
+      </w:pPr>
+      <w:r>
+        <w:t xml:space="preserve">Lines 124 - 159: remove genera with less than ten years of data, create linear mixed effects model of percent cover for all genera vs year, random effect for program location ID. No output created because no genus meets the minimum year requirement.</w:t>
+      </w:r>
+    </w:p>
+    <w:p>
+      <w:pPr>
+        <w:numPr>
+          <w:ilvl w:val="2"/>
+          <w:numId w:val="1061"/>
+        </w:numPr>
+        <w:pStyle w:val="Compact"/>
+      </w:pPr>
+      <w:r>
+        <w:t xml:space="preserve">Lines 160 - 182: create linear mixed effects model of percent cover for each genus vs year, random effect for program location ID, save output as csv. No output created because no genus meets the minimum year requirement.</w:t>
+      </w:r>
+    </w:p>
+    <w:p>
+      <w:pPr>
+        <w:numPr>
+          <w:ilvl w:val="2"/>
+          <w:numId w:val="1061"/>
+        </w:numPr>
+        <w:pStyle w:val="Compact"/>
+      </w:pPr>
+      <w:r>
+        <w:t xml:space="preserve">Lines 183 - 208: plot model output as estimated linear trend across years by genus, save as pdf. No output created because no genus meets the minimum year requirement.</w:t>
+      </w:r>
+    </w:p>
+    <w:p>
+      <w:pPr>
+        <w:numPr>
+          <w:ilvl w:val="2"/>
+          <w:numId w:val="1061"/>
+        </w:numPr>
+        <w:pStyle w:val="Compact"/>
+      </w:pPr>
+      <w:r>
+        <w:t xml:space="preserve">Lines 209 - 307: format and summarize model output to create summary table of model fit, saved as csv. No output created because no genus meets the minimum year requirement.</w:t>
       </w:r>
     </w:p>
     <w:p>
@@ -5863,7 +5974,31 @@
         <w:pStyle w:val="Compact"/>
       </w:pPr>
       <w:r>
-        <w:t xml:space="preserve">Could not locate the input file Percent Cover - FLA SE-2021-Jul-26.csv</w:t>
+        <w:t xml:space="preserve">Line 16: Input file name is incorrect, should be Percent Cover - SE FL-2021-Jul-26.csv</w:t>
+      </w:r>
+    </w:p>
+    <w:p>
+      <w:pPr>
+        <w:numPr>
+          <w:ilvl w:val="2"/>
+          <w:numId w:val="1062"/>
+        </w:numPr>
+        <w:pStyle w:val="Compact"/>
+      </w:pPr>
+      <w:r>
+        <w:t xml:space="preserve">Line 106: Year is dependent variable in the linear model, it should be the independent variable.</w:t>
+      </w:r>
+    </w:p>
+    <w:p>
+      <w:pPr>
+        <w:numPr>
+          <w:ilvl w:val="2"/>
+          <w:numId w:val="1062"/>
+        </w:numPr>
+        <w:pStyle w:val="Compact"/>
+      </w:pPr>
+      <w:r>
+        <w:t xml:space="preserve">No output created because no genus meets the minimum year requirement.</w:t>
       </w:r>
     </w:p>
     <w:p>
@@ -6657,7 +6792,49 @@
         <w:pStyle w:val="Compact"/>
       </w:pPr>
       <w:r>
-        <w:t xml:space="preserve">For corals, trends in percent cover are assessed using linear mixed-effects models. It may be worth confirming trends using non-parametric analogs. There also is not a minimum year requirement for tests in percent cover evaluating any coral and for species groups, unlike trends tests for other habitats (i.e., water column). However, there is a minimum year requirement for tests evaluating genera.</w:t>
+        <w:t xml:space="preserve">For corals, trends in percent cover are assessed using linear mixed-effects models. It may be worth confirming trends using non-parametric analogs, particular since percent cover is generally a right-skewed variable. There also is not a minimum year requirement for tests in percent cover evaluating any coral and for species groups, unlike trends tests for other habitats (i.e., water column). However, there is a minimum year requirement for tests evaluating genera.</w:t>
+      </w:r>
+    </w:p>
+    <w:p>
+      <w:pPr>
+        <w:numPr>
+          <w:ilvl w:val="0"/>
+          <w:numId w:val="1068"/>
+        </w:numPr>
+        <w:pStyle w:val="Compact"/>
+      </w:pPr>
+      <w:r>
+        <w:t xml:space="preserve">Trend tests for percent cover of coral by genus require a minimum of ten years of data. For the Dry Tortugas and SE Florida region, no genus meet the criteria. The analysis script returns errors as opposed to informative output indicating insufficient data. This is an issue that could be solved through package development, e.g., using</w:t>
+      </w:r>
+      <w:r>
+        <w:t xml:space="preserve"> </w:t>
+      </w:r>
+      <w:r>
+        <w:rPr>
+          <w:rStyle w:val="VerbatimChar"/>
+        </w:rPr>
+        <w:t xml:space="preserve">stopifnot()</w:t>
+      </w:r>
+      <w:r>
+        <w:t xml:space="preserve">, or other error handling so that analyses don’t</w:t>
+      </w:r>
+      <w:r>
+        <w:t xml:space="preserve"> </w:t>
+      </w:r>
+      <w:r>
+        <w:t xml:space="preserve">“</w:t>
+      </w:r>
+      <w:r>
+        <w:t xml:space="preserve">break</w:t>
+      </w:r>
+      <w:r>
+        <w:t xml:space="preserve">”</w:t>
+      </w:r>
+      <w:r>
+        <w:t xml:space="preserve"> </w:t>
+      </w:r>
+      <w:r>
+        <w:t xml:space="preserve">in production when test criteria are unmet.</w:t>
       </w:r>
     </w:p>
     <w:bookmarkEnd w:id="63"/>

</xml_diff>

<commit_message>
se region species group review done
</commit_message>
<xml_diff>
--- a/docs/review.docx
+++ b/docs/review.docx
@@ -64,7 +64,7 @@
         <w:t xml:space="preserve"> </w:t>
       </w:r>
       <w:r>
-        <w:t xml:space="preserve">13:36:13</w:t>
+        <w:t xml:space="preserve">13:51:32</w:t>
       </w:r>
     </w:p>
     <w:sdt>
@@ -4807,7 +4807,7 @@
         <w:pStyle w:val="Compact"/>
       </w:pPr>
       <w:r>
-        <w:t xml:space="preserve">Lines 123 - 158: create linear mixed effects model of percent cover for each species groups vs year, random effect for program location ID, save as csv</w:t>
+        <w:t xml:space="preserve">Lines 123 - 158: create linear mixed effects model of percent cover for each species group vs year, random effect for program location ID, save as csv</w:t>
       </w:r>
     </w:p>
     <w:p>
@@ -5245,7 +5245,7 @@
         <w:pStyle w:val="Compact"/>
       </w:pPr>
       <w:r>
-        <w:t xml:space="preserve">Lines 124 - 159: create linear mixed effects model of percent cover for each species groups vs year, random effect for program location ID, save as csv</w:t>
+        <w:t xml:space="preserve">Lines 124 - 159: create linear mixed effects model of percent cover for each species group vs year, random effect for program location ID, save as csv</w:t>
       </w:r>
     </w:p>
     <w:p>
@@ -6022,7 +6022,7 @@
         <w:pStyle w:val="Compact"/>
       </w:pPr>
       <w:r>
-        <w:t xml:space="preserve">Objective: .</w:t>
+        <w:t xml:space="preserve">Objective: Import and format percent cover data, create summary boxplots, evaluate percent cover trends by species group across years with linear models.</w:t>
       </w:r>
     </w:p>
     <w:p>
@@ -6070,7 +6070,106 @@
         <w:pStyle w:val="Compact"/>
       </w:pPr>
       <w:r>
-        <w:t xml:space="preserve">Lines 1 - :</w:t>
+        <w:t xml:space="preserve">Lines 1 - 17: load libraries and import percent cover data for SE Florida</w:t>
+      </w:r>
+    </w:p>
+    <w:p>
+      <w:pPr>
+        <w:numPr>
+          <w:ilvl w:val="2"/>
+          <w:numId w:val="1064"/>
+        </w:numPr>
+        <w:pStyle w:val="Compact"/>
+      </w:pPr>
+      <w:r>
+        <w:t xml:space="preserve">Lines 18 - 82: format data for analysis including removal of non-coral taxa, renaming columns, removing</w:t>
+      </w:r>
+      <w:r>
+        <w:t xml:space="preserve"> </w:t>
+      </w:r>
+      <w:r>
+        <w:rPr>
+          <w:rStyle w:val="VerbatimChar"/>
+        </w:rPr>
+        <w:t xml:space="preserve">NA</w:t>
+      </w:r>
+      <w:r>
+        <w:t xml:space="preserve"> </w:t>
+      </w:r>
+      <w:r>
+        <w:t xml:space="preserve">percent cover data, combining genus/species columns, and removing missing rows for genus/species</w:t>
+      </w:r>
+    </w:p>
+    <w:p>
+      <w:pPr>
+        <w:numPr>
+          <w:ilvl w:val="2"/>
+          <w:numId w:val="1064"/>
+        </w:numPr>
+        <w:pStyle w:val="Compact"/>
+      </w:pPr>
+      <w:r>
+        <w:t xml:space="preserve">Lines 83 - 102: create a summary table for percent cover statistics by year, species group, region, save output</w:t>
+      </w:r>
+    </w:p>
+    <w:p>
+      <w:pPr>
+        <w:numPr>
+          <w:ilvl w:val="2"/>
+          <w:numId w:val="1064"/>
+        </w:numPr>
+        <w:pStyle w:val="Compact"/>
+      </w:pPr>
+      <w:r>
+        <w:t xml:space="preserve">Lines 103 - 108: create linear model year vs percent cover, not separated by species group</w:t>
+      </w:r>
+    </w:p>
+    <w:p>
+      <w:pPr>
+        <w:numPr>
+          <w:ilvl w:val="2"/>
+          <w:numId w:val="1064"/>
+        </w:numPr>
+        <w:pStyle w:val="Compact"/>
+      </w:pPr>
+      <w:r>
+        <w:t xml:space="preserve">Lines 109 - 123: create boxplots of percent cover by species group, year, save as pdf</w:t>
+      </w:r>
+    </w:p>
+    <w:p>
+      <w:pPr>
+        <w:numPr>
+          <w:ilvl w:val="2"/>
+          <w:numId w:val="1064"/>
+        </w:numPr>
+        <w:pStyle w:val="Compact"/>
+      </w:pPr>
+      <w:r>
+        <w:t xml:space="preserve">Lines 124 - 159: create linear mixed effects model of percent cover for each species group vs year, random effect for program location ID, save as csv</w:t>
+      </w:r>
+    </w:p>
+    <w:p>
+      <w:pPr>
+        <w:numPr>
+          <w:ilvl w:val="2"/>
+          <w:numId w:val="1064"/>
+        </w:numPr>
+        <w:pStyle w:val="Compact"/>
+      </w:pPr>
+      <w:r>
+        <w:t xml:space="preserve">Lines 160 - 182: plot model output as estimated linear trend across years by species group, save as pdf</w:t>
+      </w:r>
+    </w:p>
+    <w:p>
+      <w:pPr>
+        <w:numPr>
+          <w:ilvl w:val="2"/>
+          <w:numId w:val="1064"/>
+        </w:numPr>
+        <w:pStyle w:val="Compact"/>
+      </w:pPr>
+      <w:r>
+        <w:t xml:space="preserve">Lines 183 - 281: format and summarize model output to create summary table of model fit, saved as csv</w:t>
       </w:r>
     </w:p>
     <w:p>
@@ -6095,6 +6194,18 @@
       </w:pPr>
       <w:r>
         <w:t xml:space="preserve">Potential issues:</w:t>
+      </w:r>
+    </w:p>
+    <w:p>
+      <w:pPr>
+        <w:numPr>
+          <w:ilvl w:val="2"/>
+          <w:numId w:val="1065"/>
+        </w:numPr>
+        <w:pStyle w:val="Compact"/>
+      </w:pPr>
+      <w:r>
+        <w:t xml:space="preserve">Line 107: Year is dependent variable in the linear model, it should be the independent variable.</w:t>
       </w:r>
     </w:p>
     <w:bookmarkEnd w:id="49"/>
@@ -6835,6 +6946,18 @@
       </w:r>
       <w:r>
         <w:t xml:space="preserve">in production when test criteria are unmet.</w:t>
+      </w:r>
+    </w:p>
+    <w:p>
+      <w:pPr>
+        <w:numPr>
+          <w:ilvl w:val="0"/>
+          <w:numId w:val="1068"/>
+        </w:numPr>
+        <w:pStyle w:val="Compact"/>
+      </w:pPr>
+      <w:r>
+        <w:t xml:space="preserve">As with other habitat types, the coral analyses could be greatly simplified by creating functions that accomplish routine tasks. Each analysis is similar - for each region, create a linear model of percent cover across years, with separate models for all taxa combined, by genus, or by species groups. Standardized outputs are also created, e.g., plots of model predictions, tables of model summaries, plots of observed data, etc. All of this can be turned into functions, including appropriate exceptions within each function to handle unique cases (e.g., filter genus data for those with at least ten years of data).</w:t>
       </w:r>
     </w:p>
     <w:bookmarkEnd w:id="63"/>

</xml_diff>

<commit_message>
output folder added, linked to output summaries
</commit_message>
<xml_diff>
--- a/docs/review.docx
+++ b/docs/review.docx
@@ -58,13 +58,13 @@
         <w:pStyle w:val="Date"/>
       </w:pPr>
       <w:r>
-        <w:t xml:space="preserve">2021-10-15</w:t>
-      </w:r>
-      <w:r>
-        <w:t xml:space="preserve"> </w:t>
-      </w:r>
-      <w:r>
-        <w:t xml:space="preserve">14:34:16</w:t>
+        <w:t xml:space="preserve">2021-10-22</w:t>
+      </w:r>
+      <w:r>
+        <w:t xml:space="preserve"> </w:t>
+      </w:r>
+      <w:r>
+        <w:t xml:space="preserve">10:42:24</w:t>
       </w:r>
     </w:p>
     <w:sdt>
@@ -169,7 +169,7 @@
       </w:r>
     </w:p>
     <w:bookmarkEnd w:id="23"/>
-    <w:bookmarkStart w:id="61" w:name="comments-by-habitat-type"/>
+    <w:bookmarkStart w:id="154" w:name="comments-by-habitat-type"/>
     <w:p>
       <w:pPr>
         <w:pStyle w:val="Heading1"/>
@@ -187,7 +187,7 @@
         <w:t xml:space="preserve">Comments by habitat type</w:t>
       </w:r>
     </w:p>
-    <w:bookmarkStart w:id="37" w:name="water-column"/>
+    <w:bookmarkStart w:id="80" w:name="water-column"/>
     <w:p>
       <w:pPr>
         <w:pStyle w:val="Heading2"/>
@@ -698,7 +698,7 @@
       </w:tr>
     </w:tbl>
     <w:bookmarkEnd w:id="35"/>
-    <w:bookmarkStart w:id="36" w:name="summaries"/>
+    <w:bookmarkStart w:id="79" w:name="summaries"/>
     <w:p>
       <w:pPr>
         <w:pStyle w:val="Heading3"/>
@@ -914,7 +914,63 @@
         <w:pStyle w:val="Compact"/>
       </w:pPr>
       <w:r>
-        <w:t xml:space="preserve">File outputs: Nutrients_P_MA_surf_MonthlyBoxplots.pdf, Nutrients_P_MA_surf_AnnualBoxplots.pdf, 2Nutrients_P_MA_surf_plots.pdf, Nutrients_P_MA_surf_KToutput.csv, Nutrients_P_MA_surf_resultssummarystats2.csv</w:t>
+        <w:t xml:space="preserve">File outputs:</w:t>
+      </w:r>
+      <w:r>
+        <w:t xml:space="preserve"> </w:t>
+      </w:r>
+      <w:hyperlink r:id="rId36">
+        <w:r>
+          <w:rPr>
+            <w:rStyle w:val="Hyperlink"/>
+          </w:rPr>
+          <w:t xml:space="preserve">Nutrients_P_MA_surf_MonthlyBoxplots.pdf</w:t>
+        </w:r>
+      </w:hyperlink>
+      <w:r>
+        <w:t xml:space="preserve">,</w:t>
+      </w:r>
+      <w:r>
+        <w:t xml:space="preserve"> </w:t>
+      </w:r>
+      <w:hyperlink r:id="rId37">
+        <w:r>
+          <w:rPr>
+            <w:rStyle w:val="Hyperlink"/>
+          </w:rPr>
+          <w:t xml:space="preserve">Nutrients_P_MA_surf_AnnualBoxplots.pdf</w:t>
+        </w:r>
+      </w:hyperlink>
+      <w:r>
+        <w:t xml:space="preserve">,</w:t>
+      </w:r>
+      <w:r>
+        <w:t xml:space="preserve"> </w:t>
+      </w:r>
+      <w:hyperlink r:id="rId38">
+        <w:r>
+          <w:rPr>
+            <w:rStyle w:val="Hyperlink"/>
+          </w:rPr>
+          <w:t xml:space="preserve">2Nutrients_P_MA_surf_plots.pdf</w:t>
+        </w:r>
+      </w:hyperlink>
+      <w:r>
+        <w:t xml:space="preserve">,</w:t>
+      </w:r>
+      <w:r>
+        <w:t xml:space="preserve"> </w:t>
+      </w:r>
+      <w:hyperlink r:id="rId39">
+        <w:r>
+          <w:rPr>
+            <w:rStyle w:val="Hyperlink"/>
+          </w:rPr>
+          <w:t xml:space="preserve">Nutrients_P_MA_surf_KToutput.csv</w:t>
+        </w:r>
+      </w:hyperlink>
+      <w:r>
+        <w:t xml:space="preserve">, Nutrients_P_MA_surf_resultssummarystats2.csv</w:t>
       </w:r>
     </w:p>
     <w:p>
@@ -1199,7 +1255,63 @@
         <w:pStyle w:val="Compact"/>
       </w:pPr>
       <w:r>
-        <w:t xml:space="preserve">File outputs: Clarity_CDOM_MA_surf_MonthlyBoxplots.pdf, Clarity_CDOM_MA_surf_AnnualBoxplots.pdf, 2Clarity_CDOM_MA_surf_plots.pdf, Clarity_CDOM_MA_surf_KToutput.csv, Clarity_CDOM_MA_surf_resultssummarystats2.csv</w:t>
+        <w:t xml:space="preserve">File outputs:</w:t>
+      </w:r>
+      <w:r>
+        <w:t xml:space="preserve"> </w:t>
+      </w:r>
+      <w:hyperlink r:id="rId40">
+        <w:r>
+          <w:rPr>
+            <w:rStyle w:val="Hyperlink"/>
+          </w:rPr>
+          <w:t xml:space="preserve">Clarity_CDOM_MA_surf_MonthlyBoxplots.pdf</w:t>
+        </w:r>
+      </w:hyperlink>
+      <w:r>
+        <w:t xml:space="preserve">,</w:t>
+      </w:r>
+      <w:r>
+        <w:t xml:space="preserve"> </w:t>
+      </w:r>
+      <w:hyperlink r:id="rId41">
+        <w:r>
+          <w:rPr>
+            <w:rStyle w:val="Hyperlink"/>
+          </w:rPr>
+          <w:t xml:space="preserve">Clarity_CDOM_MA_surf_AnnualBoxplots.pdf</w:t>
+        </w:r>
+      </w:hyperlink>
+      <w:r>
+        <w:t xml:space="preserve">,</w:t>
+      </w:r>
+      <w:r>
+        <w:t xml:space="preserve"> </w:t>
+      </w:r>
+      <w:hyperlink r:id="rId42">
+        <w:r>
+          <w:rPr>
+            <w:rStyle w:val="Hyperlink"/>
+          </w:rPr>
+          <w:t xml:space="preserve">2Clarity_CDOM_MA_surf_plots.pdf</w:t>
+        </w:r>
+      </w:hyperlink>
+      <w:r>
+        <w:t xml:space="preserve">,</w:t>
+      </w:r>
+      <w:r>
+        <w:t xml:space="preserve"> </w:t>
+      </w:r>
+      <w:hyperlink r:id="rId43">
+        <w:r>
+          <w:rPr>
+            <w:rStyle w:val="Hyperlink"/>
+          </w:rPr>
+          <w:t xml:space="preserve">Clarity_CDOM_MA_surf_KToutput.csv</w:t>
+        </w:r>
+      </w:hyperlink>
+      <w:r>
+        <w:t xml:space="preserve">, Clarity_CDOM_MA_surf_resultssummarystats2.csv</w:t>
       </w:r>
     </w:p>
     <w:p>
@@ -1493,7 +1605,63 @@
         <w:pStyle w:val="Compact"/>
       </w:pPr>
       <w:r>
-        <w:t xml:space="preserve">File outputs: Clarity_chla_MA_surf_MonthlyBoxplots.pdf, Clarity_chla_MA_surf_AnnualBoxplots.pdf, 2Clarity_chla_MA_surf_plots.pdf, Clarity_chla_MA_surf_KToutput.csv, Clarity_chla_MA_surf_resultssummarystats2.csv</w:t>
+        <w:t xml:space="preserve">File outputs:</w:t>
+      </w:r>
+      <w:r>
+        <w:t xml:space="preserve"> </w:t>
+      </w:r>
+      <w:hyperlink r:id="rId44">
+        <w:r>
+          <w:rPr>
+            <w:rStyle w:val="Hyperlink"/>
+          </w:rPr>
+          <w:t xml:space="preserve">Clarity_chla_MA_surf_MonthlyBoxplots.pdf</w:t>
+        </w:r>
+      </w:hyperlink>
+      <w:r>
+        <w:t xml:space="preserve">,</w:t>
+      </w:r>
+      <w:r>
+        <w:t xml:space="preserve"> </w:t>
+      </w:r>
+      <w:hyperlink r:id="rId45">
+        <w:r>
+          <w:rPr>
+            <w:rStyle w:val="Hyperlink"/>
+          </w:rPr>
+          <w:t xml:space="preserve">Clarity_chla_MA_surf_AnnualBoxplots.pdf</w:t>
+        </w:r>
+      </w:hyperlink>
+      <w:r>
+        <w:t xml:space="preserve">,</w:t>
+      </w:r>
+      <w:r>
+        <w:t xml:space="preserve"> </w:t>
+      </w:r>
+      <w:hyperlink r:id="rId46">
+        <w:r>
+          <w:rPr>
+            <w:rStyle w:val="Hyperlink"/>
+          </w:rPr>
+          <w:t xml:space="preserve">2Clarity_chla_MA_surf_plots.pdf</w:t>
+        </w:r>
+      </w:hyperlink>
+      <w:r>
+        <w:t xml:space="preserve">,</w:t>
+      </w:r>
+      <w:r>
+        <w:t xml:space="preserve"> </w:t>
+      </w:r>
+      <w:hyperlink r:id="rId47">
+        <w:r>
+          <w:rPr>
+            <w:rStyle w:val="Hyperlink"/>
+          </w:rPr>
+          <w:t xml:space="preserve">Clarity_chla_MA_surf_KToutput.csv</w:t>
+        </w:r>
+      </w:hyperlink>
+      <w:r>
+        <w:t xml:space="preserve">, Clarity_chla_MA_surf_resultssummarystats2.csv</w:t>
       </w:r>
     </w:p>
     <w:p>
@@ -1751,7 +1919,63 @@
         <w:pStyle w:val="Compact"/>
       </w:pPr>
       <w:r>
-        <w:t xml:space="preserve">File outputs: Clarity_Turbidity_MA_surf_MonthlyBoxplots.pdf, Clarity_Turbidity_MA_surf_AnnualBoxplots.pdf, 2Clarity_Turbidity_MA_surf_plots.pdf, Clarity_Turbidity_MA_surf_KToutput.csv, Clarity_Turbidity_MA_surf_resultssummarystats2.csv</w:t>
+        <w:t xml:space="preserve">File outputs:</w:t>
+      </w:r>
+      <w:r>
+        <w:t xml:space="preserve"> </w:t>
+      </w:r>
+      <w:hyperlink r:id="rId48">
+        <w:r>
+          <w:rPr>
+            <w:rStyle w:val="Hyperlink"/>
+          </w:rPr>
+          <w:t xml:space="preserve">Clarity_Turbidity_MA_surf_MonthlyBoxplots.pdf</w:t>
+        </w:r>
+      </w:hyperlink>
+      <w:r>
+        <w:t xml:space="preserve">,</w:t>
+      </w:r>
+      <w:r>
+        <w:t xml:space="preserve"> </w:t>
+      </w:r>
+      <w:hyperlink r:id="rId49">
+        <w:r>
+          <w:rPr>
+            <w:rStyle w:val="Hyperlink"/>
+          </w:rPr>
+          <w:t xml:space="preserve">Clarity_Turbidity_MA_surf_AnnualBoxplots.pdf</w:t>
+        </w:r>
+      </w:hyperlink>
+      <w:r>
+        <w:t xml:space="preserve">,</w:t>
+      </w:r>
+      <w:r>
+        <w:t xml:space="preserve"> </w:t>
+      </w:r>
+      <w:hyperlink r:id="rId50">
+        <w:r>
+          <w:rPr>
+            <w:rStyle w:val="Hyperlink"/>
+          </w:rPr>
+          <w:t xml:space="preserve">2Clarity_Turbidity_MA_surf_plots.pdf</w:t>
+        </w:r>
+      </w:hyperlink>
+      <w:r>
+        <w:t xml:space="preserve">,</w:t>
+      </w:r>
+      <w:r>
+        <w:t xml:space="preserve"> </w:t>
+      </w:r>
+      <w:hyperlink r:id="rId51">
+        <w:r>
+          <w:rPr>
+            <w:rStyle w:val="Hyperlink"/>
+          </w:rPr>
+          <w:t xml:space="preserve">Clarity_Turbidity_MA_surf_KToutput.csv</w:t>
+        </w:r>
+      </w:hyperlink>
+      <w:r>
+        <w:t xml:space="preserve">, Clarity_Turbidity_MA_surf_resultssummarystats2.csv</w:t>
       </w:r>
     </w:p>
     <w:p>
@@ -2009,8 +2233,75 @@
         <w:pStyle w:val="Compact"/>
       </w:pPr>
       <w:r>
-        <w:t xml:space="preserve">File outputs: Nutrients_N_MA_surf_MonthlyBoxplots.pdf, Nutrients_N_MA_surf_AnnualBoxplots.pdf, 2Nutrients_N_MA_surf_plots.pdf, Nutrients_N_MA_surf_KToutput.csv, Nutrients_N_MA_surf_resultssummarystats2.csv</w:t>
-      </w:r>
+        <w:t xml:space="preserve">File outputs:</w:t>
+      </w:r>
+      <w:r>
+        <w:t xml:space="preserve"> </w:t>
+      </w:r>
+      <w:hyperlink r:id="rId52">
+        <w:r>
+          <w:rPr>
+            <w:rStyle w:val="Hyperlink"/>
+          </w:rPr>
+          <w:t xml:space="preserve">Nutrients_N_MA_surf_MonthlyBoxplots.pdf</w:t>
+        </w:r>
+      </w:hyperlink>
+      <w:r>
+        <w:t xml:space="preserve">,</w:t>
+      </w:r>
+      <w:r>
+        <w:t xml:space="preserve"> </w:t>
+      </w:r>
+      <w:hyperlink r:id="rId53">
+        <w:r>
+          <w:rPr>
+            <w:rStyle w:val="Hyperlink"/>
+          </w:rPr>
+          <w:t xml:space="preserve">Nutrients_N_MA_surf_AnnualBoxplots.pdf</w:t>
+        </w:r>
+      </w:hyperlink>
+      <w:r>
+        <w:t xml:space="preserve">,</w:t>
+      </w:r>
+      <w:r>
+        <w:t xml:space="preserve"> </w:t>
+      </w:r>
+      <w:hyperlink r:id="rId54">
+        <w:r>
+          <w:rPr>
+            <w:rStyle w:val="Hyperlink"/>
+          </w:rPr>
+          <w:t xml:space="preserve">2Nutrients_N_MA_surf_plots.pdf</w:t>
+        </w:r>
+      </w:hyperlink>
+      <w:r>
+        <w:t xml:space="preserve">,</w:t>
+      </w:r>
+      <w:r>
+        <w:t xml:space="preserve"> </w:t>
+      </w:r>
+      <w:hyperlink r:id="rId55">
+        <w:r>
+          <w:rPr>
+            <w:rStyle w:val="Hyperlink"/>
+          </w:rPr>
+          <w:t xml:space="preserve">Nutrients_N_MA_surf_KToutput.csv</w:t>
+        </w:r>
+      </w:hyperlink>
+      <w:r>
+        <w:t xml:space="preserve">,</w:t>
+      </w:r>
+      <w:r>
+        <w:t xml:space="preserve"> </w:t>
+      </w:r>
+      <w:hyperlink r:id="rId56">
+        <w:r>
+          <w:rPr>
+            <w:rStyle w:val="Hyperlink"/>
+          </w:rPr>
+          <w:t xml:space="preserve">Nutrients_N_MA_surf_resultssummarystats2.csv</w:t>
+        </w:r>
+      </w:hyperlink>
     </w:p>
     <w:p>
       <w:pPr>
@@ -2306,7 +2597,63 @@
         <w:pStyle w:val="Compact"/>
       </w:pPr>
       <w:r>
-        <w:t xml:space="preserve">File outputs: Quality_DOsat_MA_surf_MonthlyBoxplots.pdf, Quality_DOsat_MA_surf_AnnualBoxplots.pdf, 2Quality_DOsat_MA_surf_plots.pdf, Quality_DOsat_MA_surf_KToutput.csv, Quality_DOsat_MA_surf_resultssummarystats2.csv</w:t>
+        <w:t xml:space="preserve">File outputs:</w:t>
+      </w:r>
+      <w:r>
+        <w:t xml:space="preserve"> </w:t>
+      </w:r>
+      <w:hyperlink r:id="rId57">
+        <w:r>
+          <w:rPr>
+            <w:rStyle w:val="Hyperlink"/>
+          </w:rPr>
+          <w:t xml:space="preserve">Quality_DOsat_MA_surf_MonthlyBoxplots.pdf</w:t>
+        </w:r>
+      </w:hyperlink>
+      <w:r>
+        <w:t xml:space="preserve">,</w:t>
+      </w:r>
+      <w:r>
+        <w:t xml:space="preserve"> </w:t>
+      </w:r>
+      <w:hyperlink r:id="rId58">
+        <w:r>
+          <w:rPr>
+            <w:rStyle w:val="Hyperlink"/>
+          </w:rPr>
+          <w:t xml:space="preserve">Quality_DOsat_MA_surf_AnnualBoxplots.pdf</w:t>
+        </w:r>
+      </w:hyperlink>
+      <w:r>
+        <w:t xml:space="preserve">,</w:t>
+      </w:r>
+      <w:r>
+        <w:t xml:space="preserve"> </w:t>
+      </w:r>
+      <w:hyperlink r:id="rId59">
+        <w:r>
+          <w:rPr>
+            <w:rStyle w:val="Hyperlink"/>
+          </w:rPr>
+          <w:t xml:space="preserve">2Quality_DOsat_MA_surf_plots.pdf</w:t>
+        </w:r>
+      </w:hyperlink>
+      <w:r>
+        <w:t xml:space="preserve">,</w:t>
+      </w:r>
+      <w:r>
+        <w:t xml:space="preserve"> </w:t>
+      </w:r>
+      <w:hyperlink r:id="rId60">
+        <w:r>
+          <w:rPr>
+            <w:rStyle w:val="Hyperlink"/>
+          </w:rPr>
+          <w:t xml:space="preserve">Quality_DOsat_MA_surf_KToutput.csv</w:t>
+        </w:r>
+      </w:hyperlink>
+      <w:r>
+        <w:t xml:space="preserve">, Quality_DOsat_MA_surf_resultssummarystats2.csv</w:t>
       </w:r>
     </w:p>
     <w:p>
@@ -2552,7 +2899,63 @@
         <w:pStyle w:val="Compact"/>
       </w:pPr>
       <w:r>
-        <w:t xml:space="preserve">File outputs: Quality_DOmgL_MA_surf_MonthlyBoxplots.pdf, Quality_DOmgL_MA_surf_AnnualBoxplots.pdf, 2Quality_DOmgL_MA_surf_plots.pdf, Quality_DOmgL_MA_surf_KToutput.csv, Quality_DOmgL_MA_surf_resultssummarystats2.csv</w:t>
+        <w:t xml:space="preserve">File outputs:</w:t>
+      </w:r>
+      <w:r>
+        <w:t xml:space="preserve"> </w:t>
+      </w:r>
+      <w:hyperlink r:id="rId61">
+        <w:r>
+          <w:rPr>
+            <w:rStyle w:val="Hyperlink"/>
+          </w:rPr>
+          <w:t xml:space="preserve">Quality_DOmgL_MA_surf_MonthlyBoxplots.pdf</w:t>
+        </w:r>
+      </w:hyperlink>
+      <w:r>
+        <w:t xml:space="preserve">,</w:t>
+      </w:r>
+      <w:r>
+        <w:t xml:space="preserve"> </w:t>
+      </w:r>
+      <w:hyperlink r:id="rId62">
+        <w:r>
+          <w:rPr>
+            <w:rStyle w:val="Hyperlink"/>
+          </w:rPr>
+          <w:t xml:space="preserve">Quality_DOmgL_MA_surf_AnnualBoxplots.pdf</w:t>
+        </w:r>
+      </w:hyperlink>
+      <w:r>
+        <w:t xml:space="preserve">,</w:t>
+      </w:r>
+      <w:r>
+        <w:t xml:space="preserve"> </w:t>
+      </w:r>
+      <w:hyperlink r:id="rId63">
+        <w:r>
+          <w:rPr>
+            <w:rStyle w:val="Hyperlink"/>
+          </w:rPr>
+          <w:t xml:space="preserve">2Quality_DOmgL_MA_surf_plots.pdf</w:t>
+        </w:r>
+      </w:hyperlink>
+      <w:r>
+        <w:t xml:space="preserve">,</w:t>
+      </w:r>
+      <w:r>
+        <w:t xml:space="preserve"> </w:t>
+      </w:r>
+      <w:hyperlink r:id="rId64">
+        <w:r>
+          <w:rPr>
+            <w:rStyle w:val="Hyperlink"/>
+          </w:rPr>
+          <w:t xml:space="preserve">Quality_DOmgL_MA_surf_KToutput.csv</w:t>
+        </w:r>
+      </w:hyperlink>
+      <w:r>
+        <w:t xml:space="preserve">, Quality_DOmgL_MA_surf_resultssummarystats2.csv</w:t>
       </w:r>
     </w:p>
     <w:p>
@@ -2798,7 +3201,63 @@
         <w:pStyle w:val="Compact"/>
       </w:pPr>
       <w:r>
-        <w:t xml:space="preserve">File outputs: Quality_pH_MA_surf_MonthlyBoxplots.pdf, Quality_pH_MA_surf_AnnualBoxplots.pdf, 2Quality_pH_MA_surf_plots.pdf, Quality_pH_MA_surf_KToutput.csv, Quality_pH_MA_surf_resultssummarystats2.csv</w:t>
+        <w:t xml:space="preserve">File outputs:</w:t>
+      </w:r>
+      <w:r>
+        <w:t xml:space="preserve"> </w:t>
+      </w:r>
+      <w:hyperlink r:id="rId65">
+        <w:r>
+          <w:rPr>
+            <w:rStyle w:val="Hyperlink"/>
+          </w:rPr>
+          <w:t xml:space="preserve">Quality_pH_MA_surf_MonthlyBoxplots.pdf</w:t>
+        </w:r>
+      </w:hyperlink>
+      <w:r>
+        <w:t xml:space="preserve">,</w:t>
+      </w:r>
+      <w:r>
+        <w:t xml:space="preserve"> </w:t>
+      </w:r>
+      <w:hyperlink r:id="rId66">
+        <w:r>
+          <w:rPr>
+            <w:rStyle w:val="Hyperlink"/>
+          </w:rPr>
+          <w:t xml:space="preserve">Quality_pH_MA_surf_AnnualBoxplots.pdf</w:t>
+        </w:r>
+      </w:hyperlink>
+      <w:r>
+        <w:t xml:space="preserve">,</w:t>
+      </w:r>
+      <w:r>
+        <w:t xml:space="preserve"> </w:t>
+      </w:r>
+      <w:hyperlink r:id="rId67">
+        <w:r>
+          <w:rPr>
+            <w:rStyle w:val="Hyperlink"/>
+          </w:rPr>
+          <w:t xml:space="preserve">2Quality_pH_MA_surf_plots.pdf</w:t>
+        </w:r>
+      </w:hyperlink>
+      <w:r>
+        <w:t xml:space="preserve">,</w:t>
+      </w:r>
+      <w:r>
+        <w:t xml:space="preserve"> </w:t>
+      </w:r>
+      <w:hyperlink r:id="rId68">
+        <w:r>
+          <w:rPr>
+            <w:rStyle w:val="Hyperlink"/>
+          </w:rPr>
+          <w:t xml:space="preserve">Quality_pH_MA_surf_KToutput.csv</w:t>
+        </w:r>
+      </w:hyperlink>
+      <w:r>
+        <w:t xml:space="preserve">, Quality_pH_MA_surf_resultssummarystats2.csv</w:t>
       </w:r>
     </w:p>
     <w:p>
@@ -3059,7 +3518,63 @@
         <w:pStyle w:val="Compact"/>
       </w:pPr>
       <w:r>
-        <w:t xml:space="preserve">File outputs: Quality_Salinity_MA_surf_MonthlyBoxplots.pdf, Quality_Salinity_MA_surf_AnnualBoxplots.pdf, 2Quality_Salinity_MA_surf_plots.pdf, Quality_Salinity_MA_surf_KToutput.csv, Quality_Salinity_MA_surf_resultssummarystats2.csv</w:t>
+        <w:t xml:space="preserve">File outputs:</w:t>
+      </w:r>
+      <w:r>
+        <w:t xml:space="preserve"> </w:t>
+      </w:r>
+      <w:hyperlink r:id="rId69">
+        <w:r>
+          <w:rPr>
+            <w:rStyle w:val="Hyperlink"/>
+          </w:rPr>
+          <w:t xml:space="preserve">Quality_Salinity_MA_surf_MonthlyBoxplots.pdf</w:t>
+        </w:r>
+      </w:hyperlink>
+      <w:r>
+        <w:t xml:space="preserve">,</w:t>
+      </w:r>
+      <w:r>
+        <w:t xml:space="preserve"> </w:t>
+      </w:r>
+      <w:hyperlink r:id="rId70">
+        <w:r>
+          <w:rPr>
+            <w:rStyle w:val="Hyperlink"/>
+          </w:rPr>
+          <w:t xml:space="preserve">Quality_Salinity_MA_surf_AnnualBoxplots.pdf</w:t>
+        </w:r>
+      </w:hyperlink>
+      <w:r>
+        <w:t xml:space="preserve">,</w:t>
+      </w:r>
+      <w:r>
+        <w:t xml:space="preserve"> </w:t>
+      </w:r>
+      <w:hyperlink r:id="rId71">
+        <w:r>
+          <w:rPr>
+            <w:rStyle w:val="Hyperlink"/>
+          </w:rPr>
+          <w:t xml:space="preserve">2Quality_Salinity_MA_surf_plots.pdf</w:t>
+        </w:r>
+      </w:hyperlink>
+      <w:r>
+        <w:t xml:space="preserve">,</w:t>
+      </w:r>
+      <w:r>
+        <w:t xml:space="preserve"> </w:t>
+      </w:r>
+      <w:hyperlink r:id="rId72">
+        <w:r>
+          <w:rPr>
+            <w:rStyle w:val="Hyperlink"/>
+          </w:rPr>
+          <w:t xml:space="preserve">Quality_Salinity_MA_surf_KToutput.csv</w:t>
+        </w:r>
+      </w:hyperlink>
+      <w:r>
+        <w:t xml:space="preserve">, Quality_Salinity_MA_surf_resultssummarystats2.csv</w:t>
       </w:r>
     </w:p>
     <w:p>
@@ -3305,7 +3820,63 @@
         <w:pStyle w:val="Compact"/>
       </w:pPr>
       <w:r>
-        <w:t xml:space="preserve">File outputs: Quality_Temperature_MA_surf_MonthlyBoxplots.pdf, Quality_Temperature_MA_surf_AnnualBoxplots.pdf, 2Quality_Temperature_MA_surf_plots.pdf, Quality_Temperature_MA_surf_KToutput.csv, Quality_Temperature_MA_surf_resultssummarystats2.csv</w:t>
+        <w:t xml:space="preserve">File outputs:</w:t>
+      </w:r>
+      <w:r>
+        <w:t xml:space="preserve"> </w:t>
+      </w:r>
+      <w:hyperlink r:id="rId73">
+        <w:r>
+          <w:rPr>
+            <w:rStyle w:val="Hyperlink"/>
+          </w:rPr>
+          <w:t xml:space="preserve">Quality_Temperature_MA_surf_MonthlyBoxplots.pdf</w:t>
+        </w:r>
+      </w:hyperlink>
+      <w:r>
+        <w:t xml:space="preserve">,</w:t>
+      </w:r>
+      <w:r>
+        <w:t xml:space="preserve"> </w:t>
+      </w:r>
+      <w:hyperlink r:id="rId74">
+        <w:r>
+          <w:rPr>
+            <w:rStyle w:val="Hyperlink"/>
+          </w:rPr>
+          <w:t xml:space="preserve">Quality_Temperature_MA_surf_AnnualBoxplots.pdf</w:t>
+        </w:r>
+      </w:hyperlink>
+      <w:r>
+        <w:t xml:space="preserve">,</w:t>
+      </w:r>
+      <w:r>
+        <w:t xml:space="preserve"> </w:t>
+      </w:r>
+      <w:hyperlink r:id="rId75">
+        <w:r>
+          <w:rPr>
+            <w:rStyle w:val="Hyperlink"/>
+          </w:rPr>
+          <w:t xml:space="preserve">2Quality_Temperature_MA_surf_plots.pdf</w:t>
+        </w:r>
+      </w:hyperlink>
+      <w:r>
+        <w:t xml:space="preserve">,</w:t>
+      </w:r>
+      <w:r>
+        <w:t xml:space="preserve"> </w:t>
+      </w:r>
+      <w:hyperlink r:id="rId76">
+        <w:r>
+          <w:rPr>
+            <w:rStyle w:val="Hyperlink"/>
+          </w:rPr>
+          <w:t xml:space="preserve">Quality_Temperature_MA_surf_KToutput.csv</w:t>
+        </w:r>
+      </w:hyperlink>
+      <w:r>
+        <w:t xml:space="preserve">, Quality_Temperature_MA_surf_resultssummarystats2.csv</w:t>
       </w:r>
     </w:p>
     <w:p>
@@ -3533,7 +4104,35 @@
         <w:pStyle w:val="Compact"/>
       </w:pPr>
       <w:r>
-        <w:t xml:space="preserve">File outputs: Nekton_SppRichnessbyMAmodel.csv, Nekton_SppRichnessbyMAmodelPlot.pdf, Nekton_SppRichnessbyMAmodelTable.pdf.csv</w:t>
+        <w:t xml:space="preserve">File outputs:</w:t>
+      </w:r>
+      <w:r>
+        <w:t xml:space="preserve"> </w:t>
+      </w:r>
+      <w:hyperlink r:id="rId77">
+        <w:r>
+          <w:rPr>
+            <w:rStyle w:val="Hyperlink"/>
+          </w:rPr>
+          <w:t xml:space="preserve">Nekton_SppRichnessbyMAmodel.csv</w:t>
+        </w:r>
+      </w:hyperlink>
+      <w:r>
+        <w:t xml:space="preserve">,</w:t>
+      </w:r>
+      <w:r>
+        <w:t xml:space="preserve"> </w:t>
+      </w:r>
+      <w:hyperlink r:id="rId78">
+        <w:r>
+          <w:rPr>
+            <w:rStyle w:val="Hyperlink"/>
+          </w:rPr>
+          <w:t xml:space="preserve">Nekton_SppRichnessbyMAmodelPlot.pdf</w:t>
+        </w:r>
+      </w:hyperlink>
+      <w:r>
+        <w:t xml:space="preserve">, Nekton_SppRichnessbyMAmodelTable.pdf.csv</w:t>
       </w:r>
     </w:p>
     <w:p>
@@ -3611,9 +4210,9 @@
         <w:t xml:space="preserve">There are some outlier values for one of the managed areas in the species richness vs year plot that should be verified.</w:t>
       </w:r>
     </w:p>
-    <w:bookmarkEnd w:id="36"/>
-    <w:bookmarkEnd w:id="37"/>
-    <w:bookmarkStart w:id="50" w:name="coral-reef"/>
+    <w:bookmarkEnd w:id="79"/>
+    <w:bookmarkEnd w:id="80"/>
+    <w:bookmarkStart w:id="143" w:name="coral-reef"/>
     <w:p>
       <w:pPr>
         <w:pStyle w:val="Heading2"/>
@@ -3631,7 +4230,7 @@
         <w:t xml:space="preserve">Coral reef</w:t>
       </w:r>
     </w:p>
-    <w:bookmarkStart w:id="48" w:name="scripts-1"/>
+    <w:bookmarkStart w:id="91" w:name="scripts-1"/>
     <w:p>
       <w:pPr>
         <w:pStyle w:val="Heading3"/>
@@ -3711,7 +4310,7 @@
               <w:pStyle w:val="Compact"/>
               <w:jc w:val="left"/>
             </w:pPr>
-            <w:hyperlink r:id="rId38">
+            <w:hyperlink r:id="rId81">
               <w:r>
                 <w:rPr>
                   <w:rStyle w:val="Hyperlink"/>
@@ -3751,7 +4350,7 @@
               <w:pStyle w:val="Compact"/>
               <w:jc w:val="left"/>
             </w:pPr>
-            <w:hyperlink r:id="rId39">
+            <w:hyperlink r:id="rId82">
               <w:r>
                 <w:rPr>
                   <w:rStyle w:val="Hyperlink"/>
@@ -3791,7 +4390,7 @@
               <w:pStyle w:val="Compact"/>
               <w:jc w:val="left"/>
             </w:pPr>
-            <w:hyperlink r:id="rId40">
+            <w:hyperlink r:id="rId83">
               <w:r>
                 <w:rPr>
                   <w:rStyle w:val="Hyperlink"/>
@@ -3831,7 +4430,7 @@
               <w:pStyle w:val="Compact"/>
               <w:jc w:val="left"/>
             </w:pPr>
-            <w:hyperlink r:id="rId41">
+            <w:hyperlink r:id="rId84">
               <w:r>
                 <w:rPr>
                   <w:rStyle w:val="Hyperlink"/>
@@ -3871,7 +4470,7 @@
               <w:pStyle w:val="Compact"/>
               <w:jc w:val="left"/>
             </w:pPr>
-            <w:hyperlink r:id="rId42">
+            <w:hyperlink r:id="rId85">
               <w:r>
                 <w:rPr>
                   <w:rStyle w:val="Hyperlink"/>
@@ -3911,7 +4510,7 @@
               <w:pStyle w:val="Compact"/>
               <w:jc w:val="left"/>
             </w:pPr>
-            <w:hyperlink r:id="rId43">
+            <w:hyperlink r:id="rId86">
               <w:r>
                 <w:rPr>
                   <w:rStyle w:val="Hyperlink"/>
@@ -3951,7 +4550,7 @@
               <w:pStyle w:val="Compact"/>
               <w:jc w:val="left"/>
             </w:pPr>
-            <w:hyperlink r:id="rId44">
+            <w:hyperlink r:id="rId87">
               <w:r>
                 <w:rPr>
                   <w:rStyle w:val="Hyperlink"/>
@@ -3991,7 +4590,7 @@
               <w:pStyle w:val="Compact"/>
               <w:jc w:val="left"/>
             </w:pPr>
-            <w:hyperlink r:id="rId45">
+            <w:hyperlink r:id="rId88">
               <w:r>
                 <w:rPr>
                   <w:rStyle w:val="Hyperlink"/>
@@ -4031,7 +4630,7 @@
               <w:pStyle w:val="Compact"/>
               <w:jc w:val="left"/>
             </w:pPr>
-            <w:hyperlink r:id="rId46">
+            <w:hyperlink r:id="rId89">
               <w:r>
                 <w:rPr>
                   <w:rStyle w:val="Hyperlink"/>
@@ -4071,7 +4670,7 @@
               <w:pStyle w:val="Compact"/>
               <w:jc w:val="left"/>
             </w:pPr>
-            <w:hyperlink r:id="rId47">
+            <w:hyperlink r:id="rId90">
               <w:r>
                 <w:rPr>
                   <w:rStyle w:val="Hyperlink"/>
@@ -4083,8 +4682,8 @@
         </w:tc>
       </w:tr>
     </w:tbl>
-    <w:bookmarkEnd w:id="48"/>
-    <w:bookmarkStart w:id="49" w:name="summaries-1"/>
+    <w:bookmarkEnd w:id="91"/>
+    <w:bookmarkStart w:id="142" w:name="summaries-1"/>
     <w:p>
       <w:pPr>
         <w:pStyle w:val="Heading3"/>
@@ -4246,8 +4845,61 @@
         <w:pStyle w:val="Compact"/>
       </w:pPr>
       <w:r>
-        <w:t xml:space="preserve">File outputs: CoralNektonlmeSERegion.csv, CoralNektonlmebyMA.csv, NektonCoral_SppRichnessbyMAmodelPlot.pdf, NektonCoral_SppRichnessbyMAmodelTable.csv</w:t>
-      </w:r>
+        <w:t xml:space="preserve">File outputs:</w:t>
+      </w:r>
+      <w:r>
+        <w:t xml:space="preserve"> </w:t>
+      </w:r>
+      <w:hyperlink r:id="rId92">
+        <w:r>
+          <w:rPr>
+            <w:rStyle w:val="Hyperlink"/>
+          </w:rPr>
+          <w:t xml:space="preserve">CoralNektonlmeSERegion.csv</w:t>
+        </w:r>
+      </w:hyperlink>
+      <w:r>
+        <w:t xml:space="preserve">,</w:t>
+      </w:r>
+      <w:r>
+        <w:t xml:space="preserve"> </w:t>
+      </w:r>
+      <w:hyperlink r:id="rId93">
+        <w:r>
+          <w:rPr>
+            <w:rStyle w:val="Hyperlink"/>
+          </w:rPr>
+          <w:t xml:space="preserve">CoralNektonlmebyMA.csv</w:t>
+        </w:r>
+      </w:hyperlink>
+      <w:r>
+        <w:t xml:space="preserve">,</w:t>
+      </w:r>
+      <w:r>
+        <w:t xml:space="preserve"> </w:t>
+      </w:r>
+      <w:hyperlink r:id="rId94">
+        <w:r>
+          <w:rPr>
+            <w:rStyle w:val="Hyperlink"/>
+          </w:rPr>
+          <w:t xml:space="preserve">NektonCoral_SppRichnessbyMAmodelPlot.pdf</w:t>
+        </w:r>
+      </w:hyperlink>
+      <w:r>
+        <w:t xml:space="preserve">,</w:t>
+      </w:r>
+      <w:r>
+        <w:t xml:space="preserve"> </w:t>
+      </w:r>
+      <w:hyperlink r:id="rId95">
+        <w:r>
+          <w:rPr>
+            <w:rStyle w:val="Hyperlink"/>
+          </w:rPr>
+          <w:t xml:space="preserve">NektonCoral_SppRichnessbyMAmodelTable.csv</w:t>
+        </w:r>
+      </w:hyperlink>
     </w:p>
     <w:p>
       <w:pPr>
@@ -4465,8 +5117,89 @@
         <w:pStyle w:val="Compact"/>
       </w:pPr>
       <w:r>
-        <w:t xml:space="preserve">File outputs: CoralSummaryStatisticsTable_AnyCoral_DRYTORTUGASRegion.csv, CoralSummaryStatisticsPlots_AnyCoral_DRYTORTUGASRegion.pdf, CoralBoxplots_AnyCoral_DRYTORTUGASRegion.pdf, CorDryTortugas.csv, Corallme_AnyCoral_DRYTORTUGASRegion.csv, CorallmePlot_AnyCoral_DRYTORTUGASRegion.pdf, Coral_lmeResults_AnyCoral_DRYTORTUGASRegion.csv</w:t>
-      </w:r>
+        <w:t xml:space="preserve">File outputs:</w:t>
+      </w:r>
+      <w:r>
+        <w:t xml:space="preserve"> </w:t>
+      </w:r>
+      <w:hyperlink r:id="rId96">
+        <w:r>
+          <w:rPr>
+            <w:rStyle w:val="Hyperlink"/>
+          </w:rPr>
+          <w:t xml:space="preserve">CoralSummaryStatisticsTable_AnyCoral_DRYTORTUGASRegion.csv</w:t>
+        </w:r>
+      </w:hyperlink>
+      <w:r>
+        <w:t xml:space="preserve">,</w:t>
+      </w:r>
+      <w:r>
+        <w:t xml:space="preserve"> </w:t>
+      </w:r>
+      <w:hyperlink r:id="rId97">
+        <w:r>
+          <w:rPr>
+            <w:rStyle w:val="Hyperlink"/>
+          </w:rPr>
+          <w:t xml:space="preserve">CoralSummaryStatisticsPlots_AnyCoral_DRYTORTUGASRegion.pdf</w:t>
+        </w:r>
+      </w:hyperlink>
+      <w:r>
+        <w:t xml:space="preserve">,</w:t>
+      </w:r>
+      <w:r>
+        <w:t xml:space="preserve"> </w:t>
+      </w:r>
+      <w:hyperlink r:id="rId98">
+        <w:r>
+          <w:rPr>
+            <w:rStyle w:val="Hyperlink"/>
+          </w:rPr>
+          <w:t xml:space="preserve">CoralBoxplots_AnyCoral_DRYTORTUGASRegion.pdf</w:t>
+        </w:r>
+      </w:hyperlink>
+      <w:r>
+        <w:t xml:space="preserve">, CorDryTortugas.csv,</w:t>
+      </w:r>
+      <w:r>
+        <w:t xml:space="preserve"> </w:t>
+      </w:r>
+      <w:hyperlink r:id="rId99">
+        <w:r>
+          <w:rPr>
+            <w:rStyle w:val="Hyperlink"/>
+          </w:rPr>
+          <w:t xml:space="preserve">Corallme_AnyCoral_DRYTORTUGASRegion.csv</w:t>
+        </w:r>
+      </w:hyperlink>
+      <w:r>
+        <w:t xml:space="preserve">,</w:t>
+      </w:r>
+      <w:r>
+        <w:t xml:space="preserve"> </w:t>
+      </w:r>
+      <w:hyperlink r:id="rId100">
+        <w:r>
+          <w:rPr>
+            <w:rStyle w:val="Hyperlink"/>
+          </w:rPr>
+          <w:t xml:space="preserve">CorallmePlot_AnyCoral_DRYTORTUGASRegion.pdf</w:t>
+        </w:r>
+      </w:hyperlink>
+      <w:r>
+        <w:t xml:space="preserve">,</w:t>
+      </w:r>
+      <w:r>
+        <w:t xml:space="preserve"> </w:t>
+      </w:r>
+      <w:hyperlink r:id="rId101">
+        <w:r>
+          <w:rPr>
+            <w:rStyle w:val="Hyperlink"/>
+          </w:rPr>
+          <w:t xml:space="preserve">Coral_lmeResults_AnyCoral_DRYTORTUGASRegion.csv</w:t>
+        </w:r>
+      </w:hyperlink>
     </w:p>
     <w:p>
       <w:pPr>
@@ -4696,7 +5429,49 @@
         <w:pStyle w:val="Compact"/>
       </w:pPr>
       <w:r>
-        <w:t xml:space="preserve">File outputs: CoralSummaryStatisticsTable_Genus_DRYRegion.csv, CoralBoxplots_ByGenus_DRYRegion.pdf, Corallme_ByGenus_DRYRegion.csv, CorallmePlot_ByGenus_DRYRegion.pdf, Coral_lmeResults_ByGenus_DRYRegion.csv</w:t>
+        <w:t xml:space="preserve">File outputs:</w:t>
+      </w:r>
+      <w:r>
+        <w:t xml:space="preserve"> </w:t>
+      </w:r>
+      <w:hyperlink r:id="rId102">
+        <w:r>
+          <w:rPr>
+            <w:rStyle w:val="Hyperlink"/>
+          </w:rPr>
+          <w:t xml:space="preserve">CoralSummaryStatisticsTable_Genus_DRYRegion.csv</w:t>
+        </w:r>
+      </w:hyperlink>
+      <w:r>
+        <w:t xml:space="preserve">,</w:t>
+      </w:r>
+      <w:r>
+        <w:t xml:space="preserve"> </w:t>
+      </w:r>
+      <w:hyperlink r:id="rId103">
+        <w:r>
+          <w:rPr>
+            <w:rStyle w:val="Hyperlink"/>
+          </w:rPr>
+          <w:t xml:space="preserve">CoralBoxplots_ByGenus_DRYRegion.pdf</w:t>
+        </w:r>
+      </w:hyperlink>
+      <w:r>
+        <w:t xml:space="preserve">, Corallme_ByGenus_DRYRegion.csv,</w:t>
+      </w:r>
+      <w:r>
+        <w:t xml:space="preserve"> </w:t>
+      </w:r>
+      <w:hyperlink r:id="rId104">
+        <w:r>
+          <w:rPr>
+            <w:rStyle w:val="Hyperlink"/>
+          </w:rPr>
+          <w:t xml:space="preserve">CorallmePlot_ByGenus_DRYRegion.pdf</w:t>
+        </w:r>
+      </w:hyperlink>
+      <w:r>
+        <w:t xml:space="preserve">, Coral_lmeResults_ByGenus_DRYRegion.csv</w:t>
       </w:r>
     </w:p>
     <w:p>
@@ -4915,8 +5690,75 @@
         <w:pStyle w:val="Compact"/>
       </w:pPr>
       <w:r>
-        <w:t xml:space="preserve">File outputs: CoralSummaryStatisticsTable_Group1_DryTortugasRegion.csv, CoralBoxplots_ByGroup1_DRYRegion.pdf, Corallme_ByGroup1_DRYRegion.csv, CorallmePlot_ByGroup1_DRYRegion.pdf, Coral_lmeResults_ByGroup1_DryTortugasRegion.csv</w:t>
-      </w:r>
+        <w:t xml:space="preserve">File outputs:</w:t>
+      </w:r>
+      <w:r>
+        <w:t xml:space="preserve"> </w:t>
+      </w:r>
+      <w:hyperlink r:id="rId105">
+        <w:r>
+          <w:rPr>
+            <w:rStyle w:val="Hyperlink"/>
+          </w:rPr>
+          <w:t xml:space="preserve">CoralSummaryStatisticsTable_Group1_DryTortugasRegion.csv</w:t>
+        </w:r>
+      </w:hyperlink>
+      <w:r>
+        <w:t xml:space="preserve">,</w:t>
+      </w:r>
+      <w:r>
+        <w:t xml:space="preserve"> </w:t>
+      </w:r>
+      <w:hyperlink r:id="rId106">
+        <w:r>
+          <w:rPr>
+            <w:rStyle w:val="Hyperlink"/>
+          </w:rPr>
+          <w:t xml:space="preserve">CoralBoxplots_ByGroup1_DRYRegion.pdf</w:t>
+        </w:r>
+      </w:hyperlink>
+      <w:r>
+        <w:t xml:space="preserve">,</w:t>
+      </w:r>
+      <w:r>
+        <w:t xml:space="preserve"> </w:t>
+      </w:r>
+      <w:hyperlink r:id="rId107">
+        <w:r>
+          <w:rPr>
+            <w:rStyle w:val="Hyperlink"/>
+          </w:rPr>
+          <w:t xml:space="preserve">Corallme_ByGroup1_DRYRegion.csv</w:t>
+        </w:r>
+      </w:hyperlink>
+      <w:r>
+        <w:t xml:space="preserve">,</w:t>
+      </w:r>
+      <w:r>
+        <w:t xml:space="preserve"> </w:t>
+      </w:r>
+      <w:hyperlink r:id="rId108">
+        <w:r>
+          <w:rPr>
+            <w:rStyle w:val="Hyperlink"/>
+          </w:rPr>
+          <w:t xml:space="preserve">CorallmePlot_ByGroup1_DRYRegion.pdf</w:t>
+        </w:r>
+      </w:hyperlink>
+      <w:r>
+        <w:t xml:space="preserve">,</w:t>
+      </w:r>
+      <w:r>
+        <w:t xml:space="preserve"> </w:t>
+      </w:r>
+      <w:hyperlink r:id="rId109">
+        <w:r>
+          <w:rPr>
+            <w:rStyle w:val="Hyperlink"/>
+          </w:rPr>
+          <w:t xml:space="preserve">Coral_lmeResults_ByGroup1_DryTortugasRegion.csv</w:t>
+        </w:r>
+      </w:hyperlink>
     </w:p>
     <w:p>
       <w:pPr>
@@ -5134,8 +5976,103 @@
         <w:pStyle w:val="Compact"/>
       </w:pPr>
       <w:r>
-        <w:t xml:space="preserve">File outputs: CoralSummaryStatisticsTable_AnyCoral_FLKEYSRegion.csv, CoralSummaryStatisticsPlots_AnyCoral_FLKEYSRegion.pdf, CorFLKeys.csv, CoralBoxplots_AnyCoral_FLKEYSRegion.pdf, Corallme_AnyCoral_FLKEYSRegion.csv, CorallmePlot_AnyCoral_FLKEYSRegion.pdf, Coral_lmeResults_AnyCoral_FLKEYSRegion.csv</w:t>
-      </w:r>
+        <w:t xml:space="preserve">File outputs:</w:t>
+      </w:r>
+      <w:r>
+        <w:t xml:space="preserve"> </w:t>
+      </w:r>
+      <w:hyperlink r:id="rId110">
+        <w:r>
+          <w:rPr>
+            <w:rStyle w:val="Hyperlink"/>
+          </w:rPr>
+          <w:t xml:space="preserve">CoralSummaryStatisticsTable_AnyCoral_FLKEYSRegion.csv</w:t>
+        </w:r>
+      </w:hyperlink>
+      <w:r>
+        <w:t xml:space="preserve">,</w:t>
+      </w:r>
+      <w:r>
+        <w:t xml:space="preserve"> </w:t>
+      </w:r>
+      <w:hyperlink r:id="rId111">
+        <w:r>
+          <w:rPr>
+            <w:rStyle w:val="Hyperlink"/>
+          </w:rPr>
+          <w:t xml:space="preserve">CoralSummaryStatisticsPlots_AnyCoral_FLKEYSRegion.pdf</w:t>
+        </w:r>
+      </w:hyperlink>
+      <w:r>
+        <w:t xml:space="preserve">,</w:t>
+      </w:r>
+      <w:r>
+        <w:t xml:space="preserve"> </w:t>
+      </w:r>
+      <w:hyperlink r:id="rId112">
+        <w:r>
+          <w:rPr>
+            <w:rStyle w:val="Hyperlink"/>
+          </w:rPr>
+          <w:t xml:space="preserve">CorFLKeys.csv</w:t>
+        </w:r>
+      </w:hyperlink>
+      <w:r>
+        <w:t xml:space="preserve">,</w:t>
+      </w:r>
+      <w:r>
+        <w:t xml:space="preserve"> </w:t>
+      </w:r>
+      <w:hyperlink r:id="rId113">
+        <w:r>
+          <w:rPr>
+            <w:rStyle w:val="Hyperlink"/>
+          </w:rPr>
+          <w:t xml:space="preserve">CoralBoxplots_AnyCoral_FLKEYSRegion.pdf</w:t>
+        </w:r>
+      </w:hyperlink>
+      <w:r>
+        <w:t xml:space="preserve">,</w:t>
+      </w:r>
+      <w:r>
+        <w:t xml:space="preserve"> </w:t>
+      </w:r>
+      <w:hyperlink r:id="rId114">
+        <w:r>
+          <w:rPr>
+            <w:rStyle w:val="Hyperlink"/>
+          </w:rPr>
+          <w:t xml:space="preserve">Corallme_AnyCoral_FLKEYSRegion.csv</w:t>
+        </w:r>
+      </w:hyperlink>
+      <w:r>
+        <w:t xml:space="preserve">,</w:t>
+      </w:r>
+      <w:r>
+        <w:t xml:space="preserve"> </w:t>
+      </w:r>
+      <w:hyperlink r:id="rId115">
+        <w:r>
+          <w:rPr>
+            <w:rStyle w:val="Hyperlink"/>
+          </w:rPr>
+          <w:t xml:space="preserve">CorallmePlot_AnyCoral_FLKEYSRegion.pdf</w:t>
+        </w:r>
+      </w:hyperlink>
+      <w:r>
+        <w:t xml:space="preserve">,</w:t>
+      </w:r>
+      <w:r>
+        <w:t xml:space="preserve"> </w:t>
+      </w:r>
+      <w:hyperlink r:id="rId116">
+        <w:r>
+          <w:rPr>
+            <w:rStyle w:val="Hyperlink"/>
+          </w:rPr>
+          <w:t xml:space="preserve">Coral_lmeResults_AnyCoral_FLKEYSRegion.csv</w:t>
+        </w:r>
+      </w:hyperlink>
     </w:p>
     <w:p>
       <w:pPr>
@@ -5353,8 +6290,75 @@
         <w:pStyle w:val="Compact"/>
       </w:pPr>
       <w:r>
-        <w:t xml:space="preserve">File outputs: CoralSummaryStatisticsTable_Group1_KEYSRegion.csv, CoralBoxplots_ByGroup1_KEYSRegion.pdf, Corallme_ByGroup1_KEYSRegion.csv, CorallmePlot_ByGroup1_KEYSRegion.pdf, Coral_lmeResults_ByGroup1_KEYSRegion.csv</w:t>
-      </w:r>
+        <w:t xml:space="preserve">File outputs:</w:t>
+      </w:r>
+      <w:r>
+        <w:t xml:space="preserve"> </w:t>
+      </w:r>
+      <w:hyperlink r:id="rId117">
+        <w:r>
+          <w:rPr>
+            <w:rStyle w:val="Hyperlink"/>
+          </w:rPr>
+          <w:t xml:space="preserve">CoralSummaryStatisticsTable_Group1_KEYSRegion.csv</w:t>
+        </w:r>
+      </w:hyperlink>
+      <w:r>
+        <w:t xml:space="preserve">,</w:t>
+      </w:r>
+      <w:r>
+        <w:t xml:space="preserve"> </w:t>
+      </w:r>
+      <w:hyperlink r:id="rId118">
+        <w:r>
+          <w:rPr>
+            <w:rStyle w:val="Hyperlink"/>
+          </w:rPr>
+          <w:t xml:space="preserve">CoralBoxplots_ByGroup1_KEYSRegion.pdf</w:t>
+        </w:r>
+      </w:hyperlink>
+      <w:r>
+        <w:t xml:space="preserve">,</w:t>
+      </w:r>
+      <w:r>
+        <w:t xml:space="preserve"> </w:t>
+      </w:r>
+      <w:hyperlink r:id="rId119">
+        <w:r>
+          <w:rPr>
+            <w:rStyle w:val="Hyperlink"/>
+          </w:rPr>
+          <w:t xml:space="preserve">Corallme_ByGroup1_KEYSRegion.csv</w:t>
+        </w:r>
+      </w:hyperlink>
+      <w:r>
+        <w:t xml:space="preserve">,</w:t>
+      </w:r>
+      <w:r>
+        <w:t xml:space="preserve"> </w:t>
+      </w:r>
+      <w:hyperlink r:id="rId120">
+        <w:r>
+          <w:rPr>
+            <w:rStyle w:val="Hyperlink"/>
+          </w:rPr>
+          <w:t xml:space="preserve">CorallmePlot_ByGroup1_KEYSRegion.pdf</w:t>
+        </w:r>
+      </w:hyperlink>
+      <w:r>
+        <w:t xml:space="preserve">,</w:t>
+      </w:r>
+      <w:r>
+        <w:t xml:space="preserve"> </w:t>
+      </w:r>
+      <w:hyperlink r:id="rId121">
+        <w:r>
+          <w:rPr>
+            <w:rStyle w:val="Hyperlink"/>
+          </w:rPr>
+          <w:t xml:space="preserve">Coral_lmeResults_ByGroup1_KEYSRegion.csv</w:t>
+        </w:r>
+      </w:hyperlink>
     </w:p>
     <w:p>
       <w:pPr>
@@ -5572,8 +6576,75 @@
         <w:pStyle w:val="Compact"/>
       </w:pPr>
       <w:r>
-        <w:t xml:space="preserve">File outputs: CoralSummaryStatisticsTable_Genus_KEYSRegion.csv, CoralBoxplots_ByGenus_KEYSRegion.pdf, Corallme_ByGenus_KEYSRegion.csv, CorallmePlot_ByGenus_KEYSRegion.pdf, Coral_lmeResults_ByGenus_KEYSRegion.csv</w:t>
-      </w:r>
+        <w:t xml:space="preserve">File outputs:</w:t>
+      </w:r>
+      <w:r>
+        <w:t xml:space="preserve"> </w:t>
+      </w:r>
+      <w:hyperlink r:id="rId122">
+        <w:r>
+          <w:rPr>
+            <w:rStyle w:val="Hyperlink"/>
+          </w:rPr>
+          <w:t xml:space="preserve">CoralSummaryStatisticsTable_Genus_KEYSRegion.csv</w:t>
+        </w:r>
+      </w:hyperlink>
+      <w:r>
+        <w:t xml:space="preserve">,</w:t>
+      </w:r>
+      <w:r>
+        <w:t xml:space="preserve"> </w:t>
+      </w:r>
+      <w:hyperlink r:id="rId123">
+        <w:r>
+          <w:rPr>
+            <w:rStyle w:val="Hyperlink"/>
+          </w:rPr>
+          <w:t xml:space="preserve">CoralBoxplots_ByGenus_KEYSRegion.pdf</w:t>
+        </w:r>
+      </w:hyperlink>
+      <w:r>
+        <w:t xml:space="preserve">,</w:t>
+      </w:r>
+      <w:r>
+        <w:t xml:space="preserve"> </w:t>
+      </w:r>
+      <w:hyperlink r:id="rId124">
+        <w:r>
+          <w:rPr>
+            <w:rStyle w:val="Hyperlink"/>
+          </w:rPr>
+          <w:t xml:space="preserve">Corallme_ByGenus_KEYSRegion.csv</w:t>
+        </w:r>
+      </w:hyperlink>
+      <w:r>
+        <w:t xml:space="preserve">,</w:t>
+      </w:r>
+      <w:r>
+        <w:t xml:space="preserve"> </w:t>
+      </w:r>
+      <w:hyperlink r:id="rId125">
+        <w:r>
+          <w:rPr>
+            <w:rStyle w:val="Hyperlink"/>
+          </w:rPr>
+          <w:t xml:space="preserve">CorallmePlot_ByGenus_KEYSRegion.pdf</w:t>
+        </w:r>
+      </w:hyperlink>
+      <w:r>
+        <w:t xml:space="preserve">,</w:t>
+      </w:r>
+      <w:r>
+        <w:t xml:space="preserve"> </w:t>
+      </w:r>
+      <w:hyperlink r:id="rId126">
+        <w:r>
+          <w:rPr>
+            <w:rStyle w:val="Hyperlink"/>
+          </w:rPr>
+          <w:t xml:space="preserve">Coral_lmeResults_ByGenus_KEYSRegion.csv</w:t>
+        </w:r>
+      </w:hyperlink>
     </w:p>
     <w:p>
       <w:pPr>
@@ -5791,8 +6862,89 @@
         <w:pStyle w:val="Compact"/>
       </w:pPr>
       <w:r>
-        <w:t xml:space="preserve">File outputs: CoralSummaryStatisticsTable_AnyCoral_SERegion.csv, CoralSummaryStatisticsPlots_AnyCoral_SERegion.pdf, CorSE.csv, CoralBoxplots_AnyCoral_SERegion.pdf, Corallme_AnyCoral_SERegion.csv, CorallmePlot_AnyCoral_SERegion.pdf, Coral_lmeResults_AnyCoral_SERegion.csv</w:t>
-      </w:r>
+        <w:t xml:space="preserve">File outputs:</w:t>
+      </w:r>
+      <w:r>
+        <w:t xml:space="preserve"> </w:t>
+      </w:r>
+      <w:hyperlink r:id="rId127">
+        <w:r>
+          <w:rPr>
+            <w:rStyle w:val="Hyperlink"/>
+          </w:rPr>
+          <w:t xml:space="preserve">CoralSummaryStatisticsTable_AnyCoral_SERegion.csv</w:t>
+        </w:r>
+      </w:hyperlink>
+      <w:r>
+        <w:t xml:space="preserve">,</w:t>
+      </w:r>
+      <w:r>
+        <w:t xml:space="preserve"> </w:t>
+      </w:r>
+      <w:hyperlink r:id="rId128">
+        <w:r>
+          <w:rPr>
+            <w:rStyle w:val="Hyperlink"/>
+          </w:rPr>
+          <w:t xml:space="preserve">CoralSummaryStatisticsPlots_AnyCoral_SERegion.pdf</w:t>
+        </w:r>
+      </w:hyperlink>
+      <w:r>
+        <w:t xml:space="preserve">, CorSE.csv,</w:t>
+      </w:r>
+      <w:r>
+        <w:t xml:space="preserve"> </w:t>
+      </w:r>
+      <w:hyperlink r:id="rId129">
+        <w:r>
+          <w:rPr>
+            <w:rStyle w:val="Hyperlink"/>
+          </w:rPr>
+          <w:t xml:space="preserve">CoralBoxplots_AnyCoral_SERegion.pdf</w:t>
+        </w:r>
+      </w:hyperlink>
+      <w:r>
+        <w:t xml:space="preserve">,</w:t>
+      </w:r>
+      <w:r>
+        <w:t xml:space="preserve"> </w:t>
+      </w:r>
+      <w:hyperlink r:id="rId130">
+        <w:r>
+          <w:rPr>
+            <w:rStyle w:val="Hyperlink"/>
+          </w:rPr>
+          <w:t xml:space="preserve">Corallme_AnyCoral_SERegion.csv</w:t>
+        </w:r>
+      </w:hyperlink>
+      <w:r>
+        <w:t xml:space="preserve">,</w:t>
+      </w:r>
+      <w:r>
+        <w:t xml:space="preserve"> </w:t>
+      </w:r>
+      <w:hyperlink r:id="rId131">
+        <w:r>
+          <w:rPr>
+            <w:rStyle w:val="Hyperlink"/>
+          </w:rPr>
+          <w:t xml:space="preserve">CorallmePlot_AnyCoral_SERegion.pdf</w:t>
+        </w:r>
+      </w:hyperlink>
+      <w:r>
+        <w:t xml:space="preserve">,</w:t>
+      </w:r>
+      <w:r>
+        <w:t xml:space="preserve"> </w:t>
+      </w:r>
+      <w:hyperlink r:id="rId132">
+        <w:r>
+          <w:rPr>
+            <w:rStyle w:val="Hyperlink"/>
+          </w:rPr>
+          <w:t xml:space="preserve">Coral_lmeResults_AnyCoral_SERegion.csv</w:t>
+        </w:r>
+      </w:hyperlink>
     </w:p>
     <w:p>
       <w:pPr>
@@ -6022,7 +7174,63 @@
         <w:pStyle w:val="Compact"/>
       </w:pPr>
       <w:r>
-        <w:t xml:space="preserve">File outputs: CoralSummaryStatisticsTable_Genus_SERegion.csv, CoralBoxplots_ByGenus_SERegion.pdf, Corallme_ByGenus_SERegion.csv, CorallmePlot_ByGenus_SERegion.pdf, Coral_lmeResults_ByGenus_SERegion.csv</w:t>
+        <w:t xml:space="preserve">File outputs:</w:t>
+      </w:r>
+      <w:r>
+        <w:t xml:space="preserve"> </w:t>
+      </w:r>
+      <w:hyperlink r:id="rId133">
+        <w:r>
+          <w:rPr>
+            <w:rStyle w:val="Hyperlink"/>
+          </w:rPr>
+          <w:t xml:space="preserve">CoralSummaryStatisticsTable_Genus_SERegion.csv</w:t>
+        </w:r>
+      </w:hyperlink>
+      <w:r>
+        <w:t xml:space="preserve">,</w:t>
+      </w:r>
+      <w:r>
+        <w:t xml:space="preserve"> </w:t>
+      </w:r>
+      <w:hyperlink r:id="rId134">
+        <w:r>
+          <w:rPr>
+            <w:rStyle w:val="Hyperlink"/>
+          </w:rPr>
+          <w:t xml:space="preserve">CoralBoxplots_ByGenus_SERegion.pdf</w:t>
+        </w:r>
+      </w:hyperlink>
+      <w:r>
+        <w:t xml:space="preserve">,</w:t>
+      </w:r>
+      <w:r>
+        <w:t xml:space="preserve"> </w:t>
+      </w:r>
+      <w:hyperlink r:id="rId135">
+        <w:r>
+          <w:rPr>
+            <w:rStyle w:val="Hyperlink"/>
+          </w:rPr>
+          <w:t xml:space="preserve">Corallme_ByGenus_SERegion.csv</w:t>
+        </w:r>
+      </w:hyperlink>
+      <w:r>
+        <w:t xml:space="preserve">,</w:t>
+      </w:r>
+      <w:r>
+        <w:t xml:space="preserve"> </w:t>
+      </w:r>
+      <w:hyperlink r:id="rId136">
+        <w:r>
+          <w:rPr>
+            <w:rStyle w:val="Hyperlink"/>
+          </w:rPr>
+          <w:t xml:space="preserve">CorallmePlot_ByGenus_SERegion.pdf</w:t>
+        </w:r>
+      </w:hyperlink>
+      <w:r>
+        <w:t xml:space="preserve">, Coral_lmeResults_ByGenus_SERegion.csv</w:t>
       </w:r>
     </w:p>
     <w:p>
@@ -6253,8 +7461,75 @@
         <w:pStyle w:val="Compact"/>
       </w:pPr>
       <w:r>
-        <w:t xml:space="preserve">File outputs: CoralSummaryStatisticsTable_Group1_SERegion.csv, CoralBoxplots_ByGroup1_SERegion.pdf, Corallme_ByGroup1_SERegion.csv, CorallmePlot_ByGroup1_SERegion.pdf, Coral_lmeResults_ByGroup1_SERegion.csv</w:t>
-      </w:r>
+        <w:t xml:space="preserve">File outputs:</w:t>
+      </w:r>
+      <w:r>
+        <w:t xml:space="preserve"> </w:t>
+      </w:r>
+      <w:hyperlink r:id="rId137">
+        <w:r>
+          <w:rPr>
+            <w:rStyle w:val="Hyperlink"/>
+          </w:rPr>
+          <w:t xml:space="preserve">CoralSummaryStatisticsTable_Group1_SERegion.csv</w:t>
+        </w:r>
+      </w:hyperlink>
+      <w:r>
+        <w:t xml:space="preserve">,</w:t>
+      </w:r>
+      <w:r>
+        <w:t xml:space="preserve"> </w:t>
+      </w:r>
+      <w:hyperlink r:id="rId138">
+        <w:r>
+          <w:rPr>
+            <w:rStyle w:val="Hyperlink"/>
+          </w:rPr>
+          <w:t xml:space="preserve">CoralBoxplots_ByGroup1_SERegion.pdf</w:t>
+        </w:r>
+      </w:hyperlink>
+      <w:r>
+        <w:t xml:space="preserve">,</w:t>
+      </w:r>
+      <w:r>
+        <w:t xml:space="preserve"> </w:t>
+      </w:r>
+      <w:hyperlink r:id="rId139">
+        <w:r>
+          <w:rPr>
+            <w:rStyle w:val="Hyperlink"/>
+          </w:rPr>
+          <w:t xml:space="preserve">Corallme_ByGroup1_SERegion.csv</w:t>
+        </w:r>
+      </w:hyperlink>
+      <w:r>
+        <w:t xml:space="preserve">,</w:t>
+      </w:r>
+      <w:r>
+        <w:t xml:space="preserve"> </w:t>
+      </w:r>
+      <w:hyperlink r:id="rId140">
+        <w:r>
+          <w:rPr>
+            <w:rStyle w:val="Hyperlink"/>
+          </w:rPr>
+          <w:t xml:space="preserve">CorallmePlot_ByGroup1_SERegion.pdf</w:t>
+        </w:r>
+      </w:hyperlink>
+      <w:r>
+        <w:t xml:space="preserve">,</w:t>
+      </w:r>
+      <w:r>
+        <w:t xml:space="preserve"> </w:t>
+      </w:r>
+      <w:hyperlink r:id="rId141">
+        <w:r>
+          <w:rPr>
+            <w:rStyle w:val="Hyperlink"/>
+          </w:rPr>
+          <w:t xml:space="preserve">Coral_lmeResults_ByGroup1_SERegion.csv</w:t>
+        </w:r>
+      </w:hyperlink>
     </w:p>
     <w:p>
       <w:pPr>
@@ -6280,9 +7555,9 @@
         <w:t xml:space="preserve">Line 107: Year is dependent variable in the linear model, it should be the independent variable.</w:t>
       </w:r>
     </w:p>
-    <w:bookmarkEnd w:id="49"/>
-    <w:bookmarkEnd w:id="50"/>
-    <w:bookmarkStart w:id="55" w:name="coastal-wetlands"/>
+    <w:bookmarkEnd w:id="142"/>
+    <w:bookmarkEnd w:id="143"/>
+    <w:bookmarkStart w:id="148" w:name="coastal-wetlands"/>
     <w:p>
       <w:pPr>
         <w:pStyle w:val="Heading2"/>
@@ -6300,7 +7575,7 @@
         <w:t xml:space="preserve">Coastal wetlands</w:t>
       </w:r>
     </w:p>
-    <w:bookmarkStart w:id="53" w:name="scripts-2"/>
+    <w:bookmarkStart w:id="146" w:name="scripts-2"/>
     <w:p>
       <w:pPr>
         <w:pStyle w:val="Heading3"/>
@@ -6380,7 +7655,7 @@
               <w:pStyle w:val="Compact"/>
               <w:jc w:val="left"/>
             </w:pPr>
-            <w:hyperlink r:id="rId51">
+            <w:hyperlink r:id="rId144">
               <w:r>
                 <w:rPr>
                   <w:rStyle w:val="Hyperlink"/>
@@ -6420,7 +7695,7 @@
               <w:pStyle w:val="Compact"/>
               <w:jc w:val="left"/>
             </w:pPr>
-            <w:hyperlink r:id="rId52">
+            <w:hyperlink r:id="rId145">
               <w:r>
                 <w:rPr>
                   <w:rStyle w:val="Hyperlink"/>
@@ -6432,8 +7707,8 @@
         </w:tc>
       </w:tr>
     </w:tbl>
-    <w:bookmarkEnd w:id="53"/>
-    <w:bookmarkStart w:id="54" w:name="summaries-2"/>
+    <w:bookmarkEnd w:id="146"/>
+    <w:bookmarkStart w:id="147" w:name="summaries-2"/>
     <w:p>
       <w:pPr>
         <w:pStyle w:val="Heading3"/>
@@ -6466,9 +7741,9 @@
         <w:t xml:space="preserve">FINAL 2021.09.19_SEACAR_CoastalWetlands_SppRich_Region.R</w:t>
       </w:r>
     </w:p>
-    <w:bookmarkEnd w:id="54"/>
-    <w:bookmarkEnd w:id="55"/>
-    <w:bookmarkStart w:id="60" w:name="submered-aquatic-vegetation"/>
+    <w:bookmarkEnd w:id="147"/>
+    <w:bookmarkEnd w:id="148"/>
+    <w:bookmarkStart w:id="153" w:name="submered-aquatic-vegetation"/>
     <w:p>
       <w:pPr>
         <w:pStyle w:val="Heading2"/>
@@ -6486,7 +7761,7 @@
         <w:t xml:space="preserve">Submered aquatic vegetation</w:t>
       </w:r>
     </w:p>
-    <w:bookmarkStart w:id="58" w:name="scripts-3"/>
+    <w:bookmarkStart w:id="151" w:name="scripts-3"/>
     <w:p>
       <w:pPr>
         <w:pStyle w:val="Heading3"/>
@@ -6566,7 +7841,7 @@
               <w:pStyle w:val="Compact"/>
               <w:jc w:val="left"/>
             </w:pPr>
-            <w:hyperlink r:id="rId56">
+            <w:hyperlink r:id="rId149">
               <w:r>
                 <w:rPr>
                   <w:rStyle w:val="Hyperlink"/>
@@ -6606,7 +7881,7 @@
               <w:pStyle w:val="Compact"/>
               <w:jc w:val="left"/>
             </w:pPr>
-            <w:hyperlink r:id="rId57">
+            <w:hyperlink r:id="rId150">
               <w:r>
                 <w:rPr>
                   <w:rStyle w:val="Hyperlink"/>
@@ -6618,8 +7893,8 @@
         </w:tc>
       </w:tr>
     </w:tbl>
-    <w:bookmarkEnd w:id="58"/>
-    <w:bookmarkStart w:id="59" w:name="summaries-3"/>
+    <w:bookmarkEnd w:id="151"/>
+    <w:bookmarkStart w:id="152" w:name="summaries-3"/>
     <w:p>
       <w:pPr>
         <w:pStyle w:val="Heading3"/>
@@ -6652,10 +7927,10 @@
         <w:t xml:space="preserve">FINAL Percent Cover by Turbidity.R</w:t>
       </w:r>
     </w:p>
-    <w:bookmarkEnd w:id="59"/>
-    <w:bookmarkEnd w:id="60"/>
-    <w:bookmarkEnd w:id="61"/>
-    <w:bookmarkStart w:id="63" w:name="general-comments"/>
+    <w:bookmarkEnd w:id="152"/>
+    <w:bookmarkEnd w:id="153"/>
+    <w:bookmarkEnd w:id="154"/>
+    <w:bookmarkStart w:id="156" w:name="general-comments"/>
     <w:p>
       <w:pPr>
         <w:pStyle w:val="Heading1"/>
@@ -6951,7 +8226,7 @@
       <w:r>
         <w:t xml:space="preserve"> </w:t>
       </w:r>
-      <w:hyperlink r:id="rId62">
+      <w:hyperlink r:id="rId155">
         <w:r>
           <w:rPr>
             <w:rStyle w:val="Hyperlink"/>
@@ -7032,7 +8307,7 @@
         <w:t xml:space="preserve">As with other habitat types, the coral analyses could be greatly simplified by creating functions that accomplish routine tasks. Each analysis is similar - for each region, create a linear model of percent cover across years, with separate models for all taxa combined, by genus, or by species groups. Standardized outputs are also created, e.g., plots of model predictions, tables of model summaries, plots of observed data, etc. All of this can be turned into functions, including appropriate exceptions within each function to handle unique cases (e.g., filter genus data for those with at least ten years of data).</w:t>
       </w:r>
     </w:p>
-    <w:bookmarkEnd w:id="63"/>
+    <w:bookmarkEnd w:id="156"/>
     <w:sectPr/>
   </w:body>
 </w:document>

</xml_diff>

<commit_message>
coastal wetlands review done
</commit_message>
<xml_diff>
--- a/docs/review.docx
+++ b/docs/review.docx
@@ -64,7 +64,7 @@
         <w:t xml:space="preserve"> </w:t>
       </w:r>
       <w:r>
-        <w:t xml:space="preserve">10:51:04</w:t>
+        <w:t xml:space="preserve">13:04:15</w:t>
       </w:r>
     </w:p>
     <w:sdt>
@@ -169,7 +169,7 @@
       </w:r>
     </w:p>
     <w:bookmarkEnd w:id="23"/>
-    <w:bookmarkStart w:id="154" w:name="comments-by-habitat-type"/>
+    <w:bookmarkStart w:id="167" w:name="comments-by-habitat-type"/>
     <w:p>
       <w:pPr>
         <w:pStyle w:val="Heading1"/>
@@ -7557,7 +7557,7 @@
     </w:p>
     <w:bookmarkEnd w:id="142"/>
     <w:bookmarkEnd w:id="143"/>
-    <w:bookmarkStart w:id="148" w:name="coastal-wetlands"/>
+    <w:bookmarkStart w:id="161" w:name="coastal-wetlands"/>
     <w:p>
       <w:pPr>
         <w:pStyle w:val="Heading2"/>
@@ -7708,7 +7708,7 @@
       </w:tr>
     </w:tbl>
     <w:bookmarkEnd w:id="146"/>
-    <w:bookmarkStart w:id="147" w:name="summaries-2"/>
+    <w:bookmarkStart w:id="160" w:name="summaries-2"/>
     <w:p>
       <w:pPr>
         <w:pStyle w:val="Heading3"/>
@@ -7732,6 +7732,366 @@
     <w:p>
       <w:pPr>
         <w:numPr>
+          <w:ilvl w:val="1"/>
+          <w:numId w:val="1067"/>
+        </w:numPr>
+        <w:pStyle w:val="Compact"/>
+      </w:pPr>
+      <w:r>
+        <w:t xml:space="preserve">Objective: Import and format richness data, summarize group richness (Marsh, Marsh succulents, Mangroves and associate) by year, month for management areas including plots and linear models</w:t>
+      </w:r>
+    </w:p>
+    <w:p>
+      <w:pPr>
+        <w:numPr>
+          <w:ilvl w:val="1"/>
+          <w:numId w:val="1067"/>
+        </w:numPr>
+        <w:pStyle w:val="Compact"/>
+      </w:pPr>
+      <w:r>
+        <w:t xml:space="preserve">Packages: dplyr, ggplot2, hrbrthemes, tidyverse</w:t>
+      </w:r>
+    </w:p>
+    <w:p>
+      <w:pPr>
+        <w:numPr>
+          <w:ilvl w:val="1"/>
+          <w:numId w:val="1067"/>
+        </w:numPr>
+        <w:pStyle w:val="Compact"/>
+      </w:pPr>
+      <w:r>
+        <w:t xml:space="preserve">File inputs: All Parameters but Hecatres-2021-Jul-26.csv</w:t>
+      </w:r>
+    </w:p>
+    <w:p>
+      <w:pPr>
+        <w:numPr>
+          <w:ilvl w:val="1"/>
+          <w:numId w:val="1067"/>
+        </w:numPr>
+        <w:pStyle w:val="Compact"/>
+      </w:pPr>
+      <w:r>
+        <w:t xml:space="preserve">Steps by line number:</w:t>
+      </w:r>
+    </w:p>
+    <w:p>
+      <w:pPr>
+        <w:numPr>
+          <w:ilvl w:val="2"/>
+          <w:numId w:val="1068"/>
+        </w:numPr>
+        <w:pStyle w:val="Compact"/>
+      </w:pPr>
+      <w:r>
+        <w:t xml:space="preserve">Lines 1 - 23: load libraries and import wetland richness data for all regions</w:t>
+      </w:r>
+    </w:p>
+    <w:p>
+      <w:pPr>
+        <w:numPr>
+          <w:ilvl w:val="2"/>
+          <w:numId w:val="1068"/>
+        </w:numPr>
+        <w:pStyle w:val="Compact"/>
+      </w:pPr>
+      <w:r>
+        <w:t xml:space="preserve">Lines 24 - 119: format data for analysis including removal of</w:t>
+      </w:r>
+      <w:r>
+        <w:t xml:space="preserve"> </w:t>
+      </w:r>
+      <w:r>
+        <w:rPr>
+          <w:rStyle w:val="VerbatimChar"/>
+        </w:rPr>
+        <w:t xml:space="preserve">NA</w:t>
+      </w:r>
+      <w:r>
+        <w:t xml:space="preserve"> </w:t>
+      </w:r>
+      <w:r>
+        <w:t xml:space="preserve">data for genus, species, dates, removal of programs with insufficient data, removal of duplicates, formatting of genus, species, date columns, correct misspelled taxa, create unique species list by removing those doubly counted by different programs</w:t>
+      </w:r>
+    </w:p>
+    <w:p>
+      <w:pPr>
+        <w:numPr>
+          <w:ilvl w:val="2"/>
+          <w:numId w:val="1068"/>
+        </w:numPr>
+        <w:pStyle w:val="Compact"/>
+      </w:pPr>
+      <w:r>
+        <w:t xml:space="preserve">Lines 120 - 166: remove managed areas that don’t have at least five years of data, estimate group richness by management area, year, month</w:t>
+      </w:r>
+    </w:p>
+    <w:p>
+      <w:pPr>
+        <w:numPr>
+          <w:ilvl w:val="2"/>
+          <w:numId w:val="1068"/>
+        </w:numPr>
+        <w:pStyle w:val="Compact"/>
+      </w:pPr>
+      <w:r>
+        <w:t xml:space="preserve">Lines 167 - 187: create plots of group richness by management area, year, month</w:t>
+      </w:r>
+    </w:p>
+    <w:p>
+      <w:pPr>
+        <w:numPr>
+          <w:ilvl w:val="2"/>
+          <w:numId w:val="1068"/>
+        </w:numPr>
+        <w:pStyle w:val="Compact"/>
+      </w:pPr>
+      <w:r>
+        <w:t xml:space="preserve">Lines 188 - 207: create plots of group richness by management area, year</w:t>
+      </w:r>
+    </w:p>
+    <w:p>
+      <w:pPr>
+        <w:numPr>
+          <w:ilvl w:val="2"/>
+          <w:numId w:val="1068"/>
+        </w:numPr>
+        <w:pStyle w:val="Compact"/>
+      </w:pPr>
+      <w:r>
+        <w:t xml:space="preserve">Lines 208 - 224: select one managed area (GTMNERR), create and plot a linear model of group richness by month</w:t>
+      </w:r>
+    </w:p>
+    <w:p>
+      <w:pPr>
+        <w:numPr>
+          <w:ilvl w:val="2"/>
+          <w:numId w:val="1068"/>
+        </w:numPr>
+        <w:pStyle w:val="Compact"/>
+      </w:pPr>
+      <w:r>
+        <w:t xml:space="preserve">Lines 225 - 235: create plots of group richness by year, month and by year for selected managed area</w:t>
+      </w:r>
+    </w:p>
+    <w:p>
+      <w:pPr>
+        <w:numPr>
+          <w:ilvl w:val="2"/>
+          <w:numId w:val="1068"/>
+        </w:numPr>
+        <w:pStyle w:val="Compact"/>
+      </w:pPr>
+      <w:r>
+        <w:t xml:space="preserve">Lines 236 - 243: create a histogram of group richness for the selected managed area</w:t>
+      </w:r>
+    </w:p>
+    <w:p>
+      <w:pPr>
+        <w:numPr>
+          <w:ilvl w:val="2"/>
+          <w:numId w:val="1068"/>
+        </w:numPr>
+        <w:pStyle w:val="Compact"/>
+      </w:pPr>
+      <w:r>
+        <w:t xml:space="preserve">Lines 244 - 279: create a linear model of group richness by year for the selected managed area, plot the results</w:t>
+      </w:r>
+    </w:p>
+    <w:p>
+      <w:pPr>
+        <w:numPr>
+          <w:ilvl w:val="2"/>
+          <w:numId w:val="1068"/>
+        </w:numPr>
+        <w:pStyle w:val="Compact"/>
+      </w:pPr>
+      <w:r>
+        <w:t xml:space="preserve">Lines 280 - 298: select one managed area (Guana River Marsh), create and plot a linear model of group richness by month</w:t>
+      </w:r>
+    </w:p>
+    <w:p>
+      <w:pPr>
+        <w:numPr>
+          <w:ilvl w:val="2"/>
+          <w:numId w:val="1068"/>
+        </w:numPr>
+        <w:pStyle w:val="Compact"/>
+      </w:pPr>
+      <w:r>
+        <w:t xml:space="preserve">Lines 299 - 309: create plots of group richness by year, month and by year for selected managed area</w:t>
+      </w:r>
+    </w:p>
+    <w:p>
+      <w:pPr>
+        <w:numPr>
+          <w:ilvl w:val="2"/>
+          <w:numId w:val="1068"/>
+        </w:numPr>
+        <w:pStyle w:val="Compact"/>
+      </w:pPr>
+      <w:r>
+        <w:t xml:space="preserve">Lines 310 - 317: create a histogram of group richness for the selected managed area</w:t>
+      </w:r>
+    </w:p>
+    <w:p>
+      <w:pPr>
+        <w:numPr>
+          <w:ilvl w:val="2"/>
+          <w:numId w:val="1068"/>
+        </w:numPr>
+        <w:pStyle w:val="Compact"/>
+      </w:pPr>
+      <w:r>
+        <w:t xml:space="preserve">Lines 318 - 354: create a linear model of group richness by year for the selected managed area, plot the results</w:t>
+      </w:r>
+    </w:p>
+    <w:p>
+      <w:pPr>
+        <w:numPr>
+          <w:ilvl w:val="1"/>
+          <w:numId w:val="1067"/>
+        </w:numPr>
+        <w:pStyle w:val="Compact"/>
+      </w:pPr>
+      <w:r>
+        <w:t xml:space="preserve">File outputs:</w:t>
+      </w:r>
+      <w:r>
+        <w:t xml:space="preserve"> </w:t>
+      </w:r>
+      <w:hyperlink r:id="rId147">
+        <w:r>
+          <w:rPr>
+            <w:rStyle w:val="Hyperlink"/>
+          </w:rPr>
+          <w:t xml:space="preserve">Coastal Wetlands Group Richness by YearMonth, Managed Area.pdf</w:t>
+        </w:r>
+      </w:hyperlink>
+      <w:r>
+        <w:t xml:space="preserve">,</w:t>
+      </w:r>
+      <w:r>
+        <w:t xml:space="preserve"> </w:t>
+      </w:r>
+      <w:hyperlink r:id="rId148">
+        <w:r>
+          <w:rPr>
+            <w:rStyle w:val="Hyperlink"/>
+          </w:rPr>
+          <w:t xml:space="preserve">Coastal Wetlands Group Richness by Year, Managed Area.pdf.pdf</w:t>
+        </w:r>
+      </w:hyperlink>
+      <w:r>
+        <w:t xml:space="preserve">,</w:t>
+      </w:r>
+      <w:r>
+        <w:t xml:space="preserve"> </w:t>
+      </w:r>
+      <w:hyperlink r:id="rId149">
+        <w:r>
+          <w:rPr>
+            <w:rStyle w:val="Hyperlink"/>
+          </w:rPr>
+          <w:t xml:space="preserve">GTMNERR Coastal Wetlands Group Richness Data.pdf</w:t>
+        </w:r>
+      </w:hyperlink>
+      <w:r>
+        <w:t xml:space="preserve">,</w:t>
+      </w:r>
+      <w:r>
+        <w:t xml:space="preserve"> </w:t>
+      </w:r>
+      <w:hyperlink r:id="rId150">
+        <w:r>
+          <w:rPr>
+            <w:rStyle w:val="Hyperlink"/>
+          </w:rPr>
+          <w:t xml:space="preserve">GTMNERR Coastal Wetlands Group Richness by Year_Diagnostics.pdf</w:t>
+        </w:r>
+      </w:hyperlink>
+      <w:r>
+        <w:t xml:space="preserve">,</w:t>
+      </w:r>
+      <w:r>
+        <w:t xml:space="preserve"> </w:t>
+      </w:r>
+      <w:hyperlink r:id="rId151">
+        <w:r>
+          <w:rPr>
+            <w:rStyle w:val="Hyperlink"/>
+          </w:rPr>
+          <w:t xml:space="preserve">GuanaRiverMarsh Coastal Wetlands Group Richness Data.pdf</w:t>
+        </w:r>
+      </w:hyperlink>
+      <w:r>
+        <w:t xml:space="preserve">,</w:t>
+      </w:r>
+      <w:r>
+        <w:t xml:space="preserve"> </w:t>
+      </w:r>
+      <w:hyperlink r:id="rId152">
+        <w:r>
+          <w:rPr>
+            <w:rStyle w:val="Hyperlink"/>
+          </w:rPr>
+          <w:t xml:space="preserve">GuanaRiverMarsh Coastal Wetlands Group Richness by Year_Diagnostics.pdf</w:t>
+        </w:r>
+      </w:hyperlink>
+    </w:p>
+    <w:p>
+      <w:pPr>
+        <w:numPr>
+          <w:ilvl w:val="1"/>
+          <w:numId w:val="1067"/>
+        </w:numPr>
+        <w:pStyle w:val="Compact"/>
+      </w:pPr>
+      <w:r>
+        <w:t xml:space="preserve">Potential issues:</w:t>
+      </w:r>
+    </w:p>
+    <w:p>
+      <w:pPr>
+        <w:numPr>
+          <w:ilvl w:val="2"/>
+          <w:numId w:val="1069"/>
+        </w:numPr>
+        <w:pStyle w:val="Compact"/>
+      </w:pPr>
+      <w:r>
+        <w:t xml:space="preserve">The plots of richness by year in lines 188 - 207 use the same data to plot richness by month, year and is an incorrect measure of richness within a year. Unique groups in each year need to be separately calculated.</w:t>
+      </w:r>
+    </w:p>
+    <w:p>
+      <w:pPr>
+        <w:numPr>
+          <w:ilvl w:val="2"/>
+          <w:numId w:val="1069"/>
+        </w:numPr>
+        <w:pStyle w:val="Compact"/>
+      </w:pPr>
+      <w:r>
+        <w:t xml:space="preserve">Plots in lines 225 - 235, 299 - 309 are redundant with those in 167 - 207</w:t>
+      </w:r>
+    </w:p>
+    <w:p>
+      <w:pPr>
+        <w:numPr>
+          <w:ilvl w:val="2"/>
+          <w:numId w:val="1069"/>
+        </w:numPr>
+        <w:pStyle w:val="Compact"/>
+      </w:pPr>
+      <w:r>
+        <w:t xml:space="preserve">Lines 270 - 278, 344 - 352 are commented code to evaluate linear models with different distribution families, e.g., Poisson, etc. These are worth exploring.</w:t>
+      </w:r>
+    </w:p>
+    <w:p>
+      <w:pPr>
+        <w:numPr>
           <w:ilvl w:val="0"/>
           <w:numId w:val="1066"/>
         </w:numPr>
@@ -7741,9 +8101,383 @@
         <w:t xml:space="preserve">FINAL 2021.09.19_SEACAR_CoastalWetlands_SppRich_Region.R</w:t>
       </w:r>
     </w:p>
-    <w:bookmarkEnd w:id="147"/>
-    <w:bookmarkEnd w:id="148"/>
-    <w:bookmarkStart w:id="153" w:name="submered-aquatic-vegetation"/>
+    <w:p>
+      <w:pPr>
+        <w:numPr>
+          <w:ilvl w:val="1"/>
+          <w:numId w:val="1070"/>
+        </w:numPr>
+        <w:pStyle w:val="Compact"/>
+      </w:pPr>
+      <w:r>
+        <w:t xml:space="preserve">Objective: Import and format richness data, summarize species richness by year, month for management areas including plots and linear models</w:t>
+      </w:r>
+    </w:p>
+    <w:p>
+      <w:pPr>
+        <w:numPr>
+          <w:ilvl w:val="1"/>
+          <w:numId w:val="1070"/>
+        </w:numPr>
+        <w:pStyle w:val="Compact"/>
+      </w:pPr>
+      <w:r>
+        <w:t xml:space="preserve">Packages: dplyr, ggplot2, hrbrthemes, tidyverse</w:t>
+      </w:r>
+    </w:p>
+    <w:p>
+      <w:pPr>
+        <w:numPr>
+          <w:ilvl w:val="1"/>
+          <w:numId w:val="1070"/>
+        </w:numPr>
+        <w:pStyle w:val="Compact"/>
+      </w:pPr>
+      <w:r>
+        <w:t xml:space="preserve">File inputs: All Parameters but Hecatres-2021-Jul-26.csv</w:t>
+      </w:r>
+    </w:p>
+    <w:p>
+      <w:pPr>
+        <w:numPr>
+          <w:ilvl w:val="1"/>
+          <w:numId w:val="1070"/>
+        </w:numPr>
+        <w:pStyle w:val="Compact"/>
+      </w:pPr>
+      <w:r>
+        <w:t xml:space="preserve">Steps by line number:</w:t>
+      </w:r>
+    </w:p>
+    <w:p>
+      <w:pPr>
+        <w:numPr>
+          <w:ilvl w:val="2"/>
+          <w:numId w:val="1071"/>
+        </w:numPr>
+        <w:pStyle w:val="Compact"/>
+      </w:pPr>
+      <w:r>
+        <w:t xml:space="preserve">Lines 1 - 23: load libraries and import wetland richness data for all regions</w:t>
+      </w:r>
+    </w:p>
+    <w:p>
+      <w:pPr>
+        <w:numPr>
+          <w:ilvl w:val="2"/>
+          <w:numId w:val="1071"/>
+        </w:numPr>
+        <w:pStyle w:val="Compact"/>
+      </w:pPr>
+      <w:r>
+        <w:t xml:space="preserve">Lines 24 - 121: format data for analysis including removal of</w:t>
+      </w:r>
+      <w:r>
+        <w:t xml:space="preserve"> </w:t>
+      </w:r>
+      <w:r>
+        <w:rPr>
+          <w:rStyle w:val="VerbatimChar"/>
+        </w:rPr>
+        <w:t xml:space="preserve">NA</w:t>
+      </w:r>
+      <w:r>
+        <w:t xml:space="preserve"> </w:t>
+      </w:r>
+      <w:r>
+        <w:t xml:space="preserve">data for genus, species, dates, removal of programs with insufficient data, removal of duplicates, formatting of genus, species, date columns, correct misspelled taxa, create unique species list by removing those doubly counted by different programs</w:t>
+      </w:r>
+    </w:p>
+    <w:p>
+      <w:pPr>
+        <w:numPr>
+          <w:ilvl w:val="2"/>
+          <w:numId w:val="1071"/>
+        </w:numPr>
+        <w:pStyle w:val="Compact"/>
+      </w:pPr>
+      <w:r>
+        <w:t xml:space="preserve">Lines 122 - 168: remove managed areas that don’t have at least five years of data, estimate species richness by management area, year, month</w:t>
+      </w:r>
+    </w:p>
+    <w:p>
+      <w:pPr>
+        <w:numPr>
+          <w:ilvl w:val="2"/>
+          <w:numId w:val="1071"/>
+        </w:numPr>
+        <w:pStyle w:val="Compact"/>
+      </w:pPr>
+      <w:r>
+        <w:t xml:space="preserve">Lines 169 - 189: create plots of species richness by management area, year, month</w:t>
+      </w:r>
+    </w:p>
+    <w:p>
+      <w:pPr>
+        <w:numPr>
+          <w:ilvl w:val="2"/>
+          <w:numId w:val="1071"/>
+        </w:numPr>
+        <w:pStyle w:val="Compact"/>
+      </w:pPr>
+      <w:r>
+        <w:t xml:space="preserve">Lines 190 - 209: create plots of species richness by management area, year</w:t>
+      </w:r>
+    </w:p>
+    <w:p>
+      <w:pPr>
+        <w:numPr>
+          <w:ilvl w:val="2"/>
+          <w:numId w:val="1071"/>
+        </w:numPr>
+        <w:pStyle w:val="Compact"/>
+      </w:pPr>
+      <w:r>
+        <w:t xml:space="preserve">Lines 210 - 226: select one managed area (GTMNERR), create and plot a linear model of species richness by month</w:t>
+      </w:r>
+    </w:p>
+    <w:p>
+      <w:pPr>
+        <w:numPr>
+          <w:ilvl w:val="2"/>
+          <w:numId w:val="1071"/>
+        </w:numPr>
+        <w:pStyle w:val="Compact"/>
+      </w:pPr>
+      <w:r>
+        <w:t xml:space="preserve">Lines 227 - 237: create plots of species richness by year, month and by year for selected managed area</w:t>
+      </w:r>
+    </w:p>
+    <w:p>
+      <w:pPr>
+        <w:numPr>
+          <w:ilvl w:val="2"/>
+          <w:numId w:val="1071"/>
+        </w:numPr>
+        <w:pStyle w:val="Compact"/>
+      </w:pPr>
+      <w:r>
+        <w:t xml:space="preserve">Lines 238 - 245: create a histogram of species richness for the selected managed area</w:t>
+      </w:r>
+    </w:p>
+    <w:p>
+      <w:pPr>
+        <w:numPr>
+          <w:ilvl w:val="2"/>
+          <w:numId w:val="1071"/>
+        </w:numPr>
+        <w:pStyle w:val="Compact"/>
+      </w:pPr>
+      <w:r>
+        <w:t xml:space="preserve">Lines 246 - 281: create a linear model of species richness by year for the selected managed area, plot the results</w:t>
+      </w:r>
+    </w:p>
+    <w:p>
+      <w:pPr>
+        <w:numPr>
+          <w:ilvl w:val="2"/>
+          <w:numId w:val="1071"/>
+        </w:numPr>
+        <w:pStyle w:val="Compact"/>
+      </w:pPr>
+      <w:r>
+        <w:t xml:space="preserve">Lines 282 - 300: select one managed area (Guana River Marsh), create and plot a linear model of species richness by month</w:t>
+      </w:r>
+    </w:p>
+    <w:p>
+      <w:pPr>
+        <w:numPr>
+          <w:ilvl w:val="2"/>
+          <w:numId w:val="1071"/>
+        </w:numPr>
+        <w:pStyle w:val="Compact"/>
+      </w:pPr>
+      <w:r>
+        <w:t xml:space="preserve">Lines 301 - 311: create plots of species richness by year, month and by year for selected managed area</w:t>
+      </w:r>
+    </w:p>
+    <w:p>
+      <w:pPr>
+        <w:numPr>
+          <w:ilvl w:val="2"/>
+          <w:numId w:val="1071"/>
+        </w:numPr>
+        <w:pStyle w:val="Compact"/>
+      </w:pPr>
+      <w:r>
+        <w:t xml:space="preserve">Lines 312 - 319: create a histogram of species richness for the selected managed area</w:t>
+      </w:r>
+    </w:p>
+    <w:p>
+      <w:pPr>
+        <w:numPr>
+          <w:ilvl w:val="2"/>
+          <w:numId w:val="1071"/>
+        </w:numPr>
+        <w:pStyle w:val="Compact"/>
+      </w:pPr>
+      <w:r>
+        <w:t xml:space="preserve">Lines 320 - 356: create a linear model of species richness by year for the selected managed area, plot the results</w:t>
+      </w:r>
+    </w:p>
+    <w:p>
+      <w:pPr>
+        <w:numPr>
+          <w:ilvl w:val="1"/>
+          <w:numId w:val="1070"/>
+        </w:numPr>
+        <w:pStyle w:val="Compact"/>
+      </w:pPr>
+      <w:r>
+        <w:t xml:space="preserve">File outputs:</w:t>
+      </w:r>
+      <w:r>
+        <w:t xml:space="preserve"> </w:t>
+      </w:r>
+      <w:hyperlink r:id="rId153">
+        <w:r>
+          <w:rPr>
+            <w:rStyle w:val="Hyperlink"/>
+          </w:rPr>
+          <w:t xml:space="preserve">wetlandsspprichReg.csv</w:t>
+        </w:r>
+      </w:hyperlink>
+      <w:r>
+        <w:t xml:space="preserve">,</w:t>
+      </w:r>
+      <w:r>
+        <w:t xml:space="preserve"> </w:t>
+      </w:r>
+      <w:hyperlink r:id="rId154">
+        <w:r>
+          <w:rPr>
+            <w:rStyle w:val="Hyperlink"/>
+          </w:rPr>
+          <w:t xml:space="preserve">Coastal Wetlands Species Richness by YearMonth, Managed Area.pdf</w:t>
+        </w:r>
+      </w:hyperlink>
+      <w:r>
+        <w:t xml:space="preserve">,</w:t>
+      </w:r>
+      <w:r>
+        <w:t xml:space="preserve"> </w:t>
+      </w:r>
+      <w:hyperlink r:id="rId155">
+        <w:r>
+          <w:rPr>
+            <w:rStyle w:val="Hyperlink"/>
+          </w:rPr>
+          <w:t xml:space="preserve">Coastal Wetlands Species Richness by Year, Managed Area.pdf.pdf</w:t>
+        </w:r>
+      </w:hyperlink>
+      <w:r>
+        <w:t xml:space="preserve">,</w:t>
+      </w:r>
+      <w:r>
+        <w:t xml:space="preserve"> </w:t>
+      </w:r>
+      <w:hyperlink r:id="rId156">
+        <w:r>
+          <w:rPr>
+            <w:rStyle w:val="Hyperlink"/>
+          </w:rPr>
+          <w:t xml:space="preserve">GTMNERR Coastal Wetlands Species Richness Data.pdf</w:t>
+        </w:r>
+      </w:hyperlink>
+      <w:r>
+        <w:t xml:space="preserve">,</w:t>
+      </w:r>
+      <w:r>
+        <w:t xml:space="preserve"> </w:t>
+      </w:r>
+      <w:hyperlink r:id="rId157">
+        <w:r>
+          <w:rPr>
+            <w:rStyle w:val="Hyperlink"/>
+          </w:rPr>
+          <w:t xml:space="preserve">GTMNERR Coastal Wetlands Species Richness by Year_Diagnostics.pdf</w:t>
+        </w:r>
+      </w:hyperlink>
+      <w:r>
+        <w:t xml:space="preserve">,</w:t>
+      </w:r>
+      <w:r>
+        <w:t xml:space="preserve"> </w:t>
+      </w:r>
+      <w:hyperlink r:id="rId158">
+        <w:r>
+          <w:rPr>
+            <w:rStyle w:val="Hyperlink"/>
+          </w:rPr>
+          <w:t xml:space="preserve">GuanaRiverMarsh Coastal Wetlands Species Richness Data.pdf</w:t>
+        </w:r>
+      </w:hyperlink>
+      <w:r>
+        <w:t xml:space="preserve">,</w:t>
+      </w:r>
+      <w:r>
+        <w:t xml:space="preserve"> </w:t>
+      </w:r>
+      <w:hyperlink r:id="rId159">
+        <w:r>
+          <w:rPr>
+            <w:rStyle w:val="Hyperlink"/>
+          </w:rPr>
+          <w:t xml:space="preserve">GuanaRiverMarsh Coastal Wetlands Species Richness by Year_Diagnostics.pdf</w:t>
+        </w:r>
+      </w:hyperlink>
+    </w:p>
+    <w:p>
+      <w:pPr>
+        <w:numPr>
+          <w:ilvl w:val="1"/>
+          <w:numId w:val="1070"/>
+        </w:numPr>
+        <w:pStyle w:val="Compact"/>
+      </w:pPr>
+      <w:r>
+        <w:t xml:space="preserve">Potential issues:</w:t>
+      </w:r>
+    </w:p>
+    <w:p>
+      <w:pPr>
+        <w:numPr>
+          <w:ilvl w:val="2"/>
+          <w:numId w:val="1072"/>
+        </w:numPr>
+        <w:pStyle w:val="Compact"/>
+      </w:pPr>
+      <w:r>
+        <w:t xml:space="preserve">The plots of richness by year in lines 190 - 209 use the same data to plot richness by month, year and is an incorrect measure of richness within a year. Unique species in each year need to be separately calculated.</w:t>
+      </w:r>
+    </w:p>
+    <w:p>
+      <w:pPr>
+        <w:numPr>
+          <w:ilvl w:val="2"/>
+          <w:numId w:val="1072"/>
+        </w:numPr>
+        <w:pStyle w:val="Compact"/>
+      </w:pPr>
+      <w:r>
+        <w:t xml:space="preserve">Plots in lines 227 - 237, 301 - 311 are redundant with those in 169 - 209</w:t>
+      </w:r>
+    </w:p>
+    <w:p>
+      <w:pPr>
+        <w:numPr>
+          <w:ilvl w:val="2"/>
+          <w:numId w:val="1072"/>
+        </w:numPr>
+        <w:pStyle w:val="Compact"/>
+      </w:pPr>
+      <w:r>
+        <w:t xml:space="preserve">Lines 272 - 280, 346 -354 are commented code to evaluate linear models with different distribution families, e.g., Poisson, etc. These are worth exploring.</w:t>
+      </w:r>
+    </w:p>
+    <w:bookmarkEnd w:id="160"/>
+    <w:bookmarkEnd w:id="161"/>
+    <w:bookmarkStart w:id="166" w:name="submered-aquatic-vegetation"/>
     <w:p>
       <w:pPr>
         <w:pStyle w:val="Heading2"/>
@@ -7761,7 +8495,7 @@
         <w:t xml:space="preserve">Submered aquatic vegetation</w:t>
       </w:r>
     </w:p>
-    <w:bookmarkStart w:id="151" w:name="scripts-3"/>
+    <w:bookmarkStart w:id="164" w:name="scripts-3"/>
     <w:p>
       <w:pPr>
         <w:pStyle w:val="Heading3"/>
@@ -7841,7 +8575,7 @@
               <w:pStyle w:val="Compact"/>
               <w:jc w:val="left"/>
             </w:pPr>
-            <w:hyperlink r:id="rId149">
+            <w:hyperlink r:id="rId162">
               <w:r>
                 <w:rPr>
                   <w:rStyle w:val="Hyperlink"/>
@@ -7881,7 +8615,7 @@
               <w:pStyle w:val="Compact"/>
               <w:jc w:val="left"/>
             </w:pPr>
-            <w:hyperlink r:id="rId150">
+            <w:hyperlink r:id="rId163">
               <w:r>
                 <w:rPr>
                   <w:rStyle w:val="Hyperlink"/>
@@ -7893,8 +8627,8 @@
         </w:tc>
       </w:tr>
     </w:tbl>
-    <w:bookmarkEnd w:id="151"/>
-    <w:bookmarkStart w:id="152" w:name="summaries-3"/>
+    <w:bookmarkEnd w:id="164"/>
+    <w:bookmarkStart w:id="165" w:name="summaries-3"/>
     <w:p>
       <w:pPr>
         <w:pStyle w:val="Heading3"/>
@@ -7907,7 +8641,7 @@
       <w:pPr>
         <w:numPr>
           <w:ilvl w:val="0"/>
-          <w:numId w:val="1067"/>
+          <w:numId w:val="1073"/>
         </w:numPr>
         <w:pStyle w:val="Compact"/>
       </w:pPr>
@@ -7919,7 +8653,7 @@
       <w:pPr>
         <w:numPr>
           <w:ilvl w:val="0"/>
-          <w:numId w:val="1067"/>
+          <w:numId w:val="1073"/>
         </w:numPr>
         <w:pStyle w:val="Compact"/>
       </w:pPr>
@@ -7927,10 +8661,10 @@
         <w:t xml:space="preserve">FINAL Percent Cover by Turbidity.R</w:t>
       </w:r>
     </w:p>
-    <w:bookmarkEnd w:id="152"/>
-    <w:bookmarkEnd w:id="153"/>
-    <w:bookmarkEnd w:id="154"/>
-    <w:bookmarkStart w:id="156" w:name="general-comments"/>
+    <w:bookmarkEnd w:id="165"/>
+    <w:bookmarkEnd w:id="166"/>
+    <w:bookmarkEnd w:id="167"/>
+    <w:bookmarkStart w:id="169" w:name="general-comments"/>
     <w:p>
       <w:pPr>
         <w:pStyle w:val="Heading1"/>
@@ -7952,7 +8686,7 @@
       <w:pPr>
         <w:numPr>
           <w:ilvl w:val="0"/>
-          <w:numId w:val="1068"/>
+          <w:numId w:val="1074"/>
         </w:numPr>
         <w:pStyle w:val="Compact"/>
       </w:pPr>
@@ -7994,7 +8728,7 @@
       <w:pPr>
         <w:numPr>
           <w:ilvl w:val="0"/>
-          <w:numId w:val="1068"/>
+          <w:numId w:val="1074"/>
         </w:numPr>
         <w:pStyle w:val="Compact"/>
       </w:pPr>
@@ -8009,7 +8743,7 @@
       <w:pPr>
         <w:numPr>
           <w:ilvl w:val="0"/>
-          <w:numId w:val="1068"/>
+          <w:numId w:val="1074"/>
         </w:numPr>
         <w:pStyle w:val="Compact"/>
       </w:pPr>
@@ -8039,7 +8773,7 @@
       <w:pPr>
         <w:numPr>
           <w:ilvl w:val="0"/>
-          <w:numId w:val="1068"/>
+          <w:numId w:val="1074"/>
         </w:numPr>
         <w:pStyle w:val="Compact"/>
       </w:pPr>
@@ -8066,7 +8800,7 @@
       <w:pPr>
         <w:numPr>
           <w:ilvl w:val="0"/>
-          <w:numId w:val="1068"/>
+          <w:numId w:val="1074"/>
         </w:numPr>
         <w:pStyle w:val="Compact"/>
       </w:pPr>
@@ -8092,7 +8826,7 @@
       <w:pPr>
         <w:numPr>
           <w:ilvl w:val="0"/>
-          <w:numId w:val="1068"/>
+          <w:numId w:val="1074"/>
         </w:numPr>
         <w:pStyle w:val="Compact"/>
       </w:pPr>
@@ -8142,7 +8876,7 @@
       <w:pPr>
         <w:numPr>
           <w:ilvl w:val="0"/>
-          <w:numId w:val="1068"/>
+          <w:numId w:val="1074"/>
         </w:numPr>
         <w:pStyle w:val="Compact"/>
       </w:pPr>
@@ -8154,7 +8888,7 @@
       <w:pPr>
         <w:numPr>
           <w:ilvl w:val="0"/>
-          <w:numId w:val="1068"/>
+          <w:numId w:val="1074"/>
         </w:numPr>
         <w:pStyle w:val="Compact"/>
       </w:pPr>
@@ -8166,7 +8900,7 @@
       <w:pPr>
         <w:numPr>
           <w:ilvl w:val="0"/>
-          <w:numId w:val="1068"/>
+          <w:numId w:val="1074"/>
         </w:numPr>
         <w:pStyle w:val="Compact"/>
       </w:pPr>
@@ -8192,7 +8926,7 @@
       <w:pPr>
         <w:numPr>
           <w:ilvl w:val="0"/>
-          <w:numId w:val="1068"/>
+          <w:numId w:val="1074"/>
         </w:numPr>
         <w:pStyle w:val="Compact"/>
       </w:pPr>
@@ -8204,7 +8938,7 @@
       <w:pPr>
         <w:numPr>
           <w:ilvl w:val="0"/>
-          <w:numId w:val="1068"/>
+          <w:numId w:val="1074"/>
         </w:numPr>
         <w:pStyle w:val="Compact"/>
       </w:pPr>
@@ -8216,7 +8950,7 @@
       <w:pPr>
         <w:numPr>
           <w:ilvl w:val="0"/>
-          <w:numId w:val="1068"/>
+          <w:numId w:val="1074"/>
         </w:numPr>
         <w:pStyle w:val="Compact"/>
       </w:pPr>
@@ -8226,7 +8960,7 @@
       <w:r>
         <w:t xml:space="preserve"> </w:t>
       </w:r>
-      <w:hyperlink r:id="rId155">
+      <w:hyperlink r:id="rId168">
         <w:r>
           <w:rPr>
             <w:rStyle w:val="Hyperlink"/>
@@ -8245,7 +8979,7 @@
       <w:pPr>
         <w:numPr>
           <w:ilvl w:val="0"/>
-          <w:numId w:val="1068"/>
+          <w:numId w:val="1074"/>
         </w:numPr>
         <w:pStyle w:val="Compact"/>
       </w:pPr>
@@ -8257,7 +8991,7 @@
       <w:pPr>
         <w:numPr>
           <w:ilvl w:val="0"/>
-          <w:numId w:val="1068"/>
+          <w:numId w:val="1074"/>
         </w:numPr>
         <w:pStyle w:val="Compact"/>
       </w:pPr>
@@ -8299,7 +9033,7 @@
       <w:pPr>
         <w:numPr>
           <w:ilvl w:val="0"/>
-          <w:numId w:val="1068"/>
+          <w:numId w:val="1074"/>
         </w:numPr>
         <w:pStyle w:val="Compact"/>
       </w:pPr>
@@ -8307,7 +9041,31 @@
         <w:t xml:space="preserve">As with other habitat types, the coral analyses could be greatly simplified by creating functions that accomplish routine tasks. Each analysis is similar - for each region, create a linear model of percent cover across years, with separate models for all taxa combined, by genus, or by species groups. Standardized outputs are also created, e.g., plots of model predictions, tables of model summaries, plots of observed data, etc. All of this can be turned into functions, including appropriate exceptions within each function to handle unique cases (e.g., filter genus data for those with at least ten years of data).</w:t>
       </w:r>
     </w:p>
-    <w:bookmarkEnd w:id="156"/>
+    <w:p>
+      <w:pPr>
+        <w:numPr>
+          <w:ilvl w:val="0"/>
+          <w:numId w:val="1074"/>
+        </w:numPr>
+        <w:pStyle w:val="Compact"/>
+      </w:pPr>
+      <w:r>
+        <w:t xml:space="preserve">Coastal wetlands scripts only evaluate richness. There were no analyses evaluating percent cover, which were indicated as an outcome in supplementary documents.</w:t>
+      </w:r>
+    </w:p>
+    <w:p>
+      <w:pPr>
+        <w:numPr>
+          <w:ilvl w:val="0"/>
+          <w:numId w:val="1074"/>
+        </w:numPr>
+        <w:pStyle w:val="Compact"/>
+      </w:pPr>
+      <w:r>
+        <w:t xml:space="preserve">Coastal wetlands analyses filter managed areas that do not have at least five years of data. Other analyses use ten years as a criteria. Is there a justification for choosing a minimum number of years?</w:t>
+      </w:r>
+    </w:p>
+    <w:bookmarkEnd w:id="169"/>
     <w:sectPr/>
   </w:body>
 </w:document>
@@ -8858,6 +9616,24 @@
     </w:lvlOverride>
   </w:num>
   <w:num w:numId="1067">
+    <w:abstractNumId w:val="991"/>
+  </w:num>
+  <w:num w:numId="1068">
+    <w:abstractNumId w:val="991"/>
+  </w:num>
+  <w:num w:numId="1069">
+    <w:abstractNumId w:val="991"/>
+  </w:num>
+  <w:num w:numId="1070">
+    <w:abstractNumId w:val="991"/>
+  </w:num>
+  <w:num w:numId="1071">
+    <w:abstractNumId w:val="991"/>
+  </w:num>
+  <w:num w:numId="1072">
+    <w:abstractNumId w:val="991"/>
+  </w:num>
+  <w:num w:numId="1073">
     <w:abstractNumId w:val="99411"/>
     <w:lvlOverride w:ilvl="0">
       <w:startOverride w:val="1"/>
@@ -8887,7 +9663,7 @@
       <w:startOverride w:val="1"/>
     </w:lvlOverride>
   </w:num>
-  <w:num w:numId="1068">
+  <w:num w:numId="1074">
     <w:abstractNumId w:val="991"/>
   </w:num>
 </w:numbering>

</xml_diff>

<commit_message>
starting sav review, added sav script from other repo, modified input scrape function
</commit_message>
<xml_diff>
--- a/docs/review.docx
+++ b/docs/review.docx
@@ -58,13 +58,13 @@
         <w:pStyle w:val="Date"/>
       </w:pPr>
       <w:r>
-        <w:t xml:space="preserve">2021-10-22</w:t>
-      </w:r>
-      <w:r>
-        <w:t xml:space="preserve"> </w:t>
-      </w:r>
-      <w:r>
-        <w:t xml:space="preserve">13:04:15</w:t>
+        <w:t xml:space="preserve">2021-10-29</w:t>
+      </w:r>
+      <w:r>
+        <w:t xml:space="preserve"> </w:t>
+      </w:r>
+      <w:r>
+        <w:t xml:space="preserve">08:31:28</w:t>
       </w:r>
     </w:p>
     <w:sdt>
@@ -169,7 +169,7 @@
       </w:r>
     </w:p>
     <w:bookmarkEnd w:id="23"/>
-    <w:bookmarkStart w:id="167" w:name="comments-by-habitat-type"/>
+    <w:bookmarkStart w:id="166" w:name="comments-by-habitat-type"/>
     <w:p>
       <w:pPr>
         <w:pStyle w:val="Heading1"/>
@@ -8477,7 +8477,7 @@
     </w:p>
     <w:bookmarkEnd w:id="160"/>
     <w:bookmarkEnd w:id="161"/>
-    <w:bookmarkStart w:id="166" w:name="submered-aquatic-vegetation"/>
+    <w:bookmarkStart w:id="165" w:name="submered-aquatic-vegetation"/>
     <w:p>
       <w:pPr>
         <w:pStyle w:val="Heading2"/>
@@ -8495,7 +8495,7 @@
         <w:t xml:space="preserve">Submered aquatic vegetation</w:t>
       </w:r>
     </w:p>
-    <w:bookmarkStart w:id="164" w:name="scripts-3"/>
+    <w:bookmarkStart w:id="163" w:name="scripts-3"/>
     <w:p>
       <w:pPr>
         <w:pStyle w:val="Heading3"/>
@@ -8565,7 +8565,7 @@
               <w:jc w:val="left"/>
             </w:pPr>
             <w:r>
-              <w:t xml:space="preserve">FINAL Percent Cover by Secchi.R</w:t>
+              <w:t xml:space="preserve">SEACAR_SAV_BB_script.R</w:t>
             </w:r>
           </w:p>
         </w:tc>
@@ -8583,52 +8583,18 @@
                 <w:t xml:space="preserve">link</w:t>
               </w:r>
             </w:hyperlink>
-          </w:p>
-        </w:tc>
-      </w:tr>
-      <w:tr>
-        <w:tc>
-          <w:p>
-            <w:pPr>
-              <w:pStyle w:val="Compact"/>
-              <w:jc w:val="left"/>
-            </w:pPr>
             <w:r>
-              <w:t xml:space="preserve">2</w:t>
+              <w:t xml:space="preserve"> </w:t>
             </w:r>
-          </w:p>
-        </w:tc>
-        <w:tc>
-          <w:p>
-            <w:pPr>
-              <w:pStyle w:val="Compact"/>
-              <w:jc w:val="left"/>
-            </w:pPr>
             <w:r>
-              <w:t xml:space="preserve">FINAL Percent Cover by Turbidity.R</w:t>
+              <w:t xml:space="preserve">- private repo</w:t>
             </w:r>
-          </w:p>
-        </w:tc>
-        <w:tc>
-          <w:p>
-            <w:pPr>
-              <w:pStyle w:val="Compact"/>
-              <w:jc w:val="left"/>
-            </w:pPr>
-            <w:hyperlink r:id="rId163">
-              <w:r>
-                <w:rPr>
-                  <w:rStyle w:val="Hyperlink"/>
-                </w:rPr>
-                <w:t xml:space="preserve">link</w:t>
-              </w:r>
-            </w:hyperlink>
           </w:p>
         </w:tc>
       </w:tr>
     </w:tbl>
-    <w:bookmarkEnd w:id="164"/>
-    <w:bookmarkStart w:id="165" w:name="summaries-3"/>
+    <w:bookmarkEnd w:id="163"/>
+    <w:bookmarkStart w:id="164" w:name="summaries-3"/>
     <w:p>
       <w:pPr>
         <w:pStyle w:val="Heading3"/>
@@ -8646,25 +8612,97 @@
         <w:pStyle w:val="Compact"/>
       </w:pPr>
       <w:r>
-        <w:t xml:space="preserve">FINAL Percent Cover by Secchi.R</w:t>
-      </w:r>
-    </w:p>
-    <w:p>
-      <w:pPr>
-        <w:numPr>
-          <w:ilvl w:val="0"/>
-          <w:numId w:val="1073"/>
-        </w:numPr>
-        <w:pStyle w:val="Compact"/>
-      </w:pPr>
-      <w:r>
-        <w:t xml:space="preserve">FINAL Percent Cover by Turbidity.R</w:t>
-      </w:r>
-    </w:p>
+        <w:t xml:space="preserve">SECAR_SAV_BB_script.R</w:t>
+      </w:r>
+    </w:p>
+    <w:p>
+      <w:pPr>
+        <w:numPr>
+          <w:ilvl w:val="1"/>
+          <w:numId w:val="1074"/>
+        </w:numPr>
+        <w:pStyle w:val="Compact"/>
+      </w:pPr>
+      <w:r>
+        <w:t xml:space="preserve">Objective:</w:t>
+      </w:r>
+    </w:p>
+    <w:p>
+      <w:pPr>
+        <w:numPr>
+          <w:ilvl w:val="1"/>
+          <w:numId w:val="1074"/>
+        </w:numPr>
+        <w:pStyle w:val="Compact"/>
+      </w:pPr>
+      <w:r>
+        <w:t xml:space="preserve">Packages: bayesplot, brms, broom.mixed, data.table, grid, gridExtra, gtable, nlme, scales, sf, tictoc, tidybayes, tidyverse</w:t>
+      </w:r>
+    </w:p>
+    <w:p>
+      <w:pPr>
+        <w:numPr>
+          <w:ilvl w:val="1"/>
+          <w:numId w:val="1074"/>
+        </w:numPr>
+        <w:pStyle w:val="Compact"/>
+      </w:pPr>
+      <w:r>
+        <w:t xml:space="preserve">File inputs: Combined_SAV_column_All-2021-Sep-20.csv, seacar_dbo_SampleLocation_Point.shp, seacar_dbo_SampleLocation_Line.shp, ORCP_Managed_Areas.shp, Counties_-_Detailed_Shoreline.shp, MApolygons_corners.csv</w:t>
+      </w:r>
+    </w:p>
+    <w:p>
+      <w:pPr>
+        <w:numPr>
+          <w:ilvl w:val="1"/>
+          <w:numId w:val="1074"/>
+        </w:numPr>
+        <w:pStyle w:val="Compact"/>
+      </w:pPr>
+      <w:r>
+        <w:t xml:space="preserve">Steps by line number:</w:t>
+      </w:r>
+    </w:p>
+    <w:p>
+      <w:pPr>
+        <w:numPr>
+          <w:ilvl w:val="2"/>
+          <w:numId w:val="1075"/>
+        </w:numPr>
+        <w:pStyle w:val="Compact"/>
+      </w:pPr>
+      <w:r>
+        <w:t xml:space="preserve">Line</w:t>
+      </w:r>
+    </w:p>
+    <w:p>
+      <w:pPr>
+        <w:numPr>
+          <w:ilvl w:val="1"/>
+          <w:numId w:val="1074"/>
+        </w:numPr>
+        <w:pStyle w:val="Compact"/>
+      </w:pPr>
+      <w:r>
+        <w:t xml:space="preserve">File outputs: Multiple binary RDS files.</w:t>
+      </w:r>
+    </w:p>
+    <w:p>
+      <w:pPr>
+        <w:numPr>
+          <w:ilvl w:val="1"/>
+          <w:numId w:val="1074"/>
+        </w:numPr>
+        <w:pStyle w:val="Compact"/>
+      </w:pPr>
+      <w:r>
+        <w:t xml:space="preserve">Potential issues:</w:t>
+      </w:r>
+    </w:p>
+    <w:bookmarkEnd w:id="164"/>
     <w:bookmarkEnd w:id="165"/>
     <w:bookmarkEnd w:id="166"/>
-    <w:bookmarkEnd w:id="167"/>
-    <w:bookmarkStart w:id="169" w:name="general-comments"/>
+    <w:bookmarkStart w:id="168" w:name="general-comments"/>
     <w:p>
       <w:pPr>
         <w:pStyle w:val="Heading1"/>
@@ -8686,7 +8724,7 @@
       <w:pPr>
         <w:numPr>
           <w:ilvl w:val="0"/>
-          <w:numId w:val="1074"/>
+          <w:numId w:val="1076"/>
         </w:numPr>
         <w:pStyle w:val="Compact"/>
       </w:pPr>
@@ -8728,7 +8766,7 @@
       <w:pPr>
         <w:numPr>
           <w:ilvl w:val="0"/>
-          <w:numId w:val="1074"/>
+          <w:numId w:val="1076"/>
         </w:numPr>
         <w:pStyle w:val="Compact"/>
       </w:pPr>
@@ -8743,7 +8781,7 @@
       <w:pPr>
         <w:numPr>
           <w:ilvl w:val="0"/>
-          <w:numId w:val="1074"/>
+          <w:numId w:val="1076"/>
         </w:numPr>
         <w:pStyle w:val="Compact"/>
       </w:pPr>
@@ -8773,7 +8811,7 @@
       <w:pPr>
         <w:numPr>
           <w:ilvl w:val="0"/>
-          <w:numId w:val="1074"/>
+          <w:numId w:val="1076"/>
         </w:numPr>
         <w:pStyle w:val="Compact"/>
       </w:pPr>
@@ -8800,7 +8838,7 @@
       <w:pPr>
         <w:numPr>
           <w:ilvl w:val="0"/>
-          <w:numId w:val="1074"/>
+          <w:numId w:val="1076"/>
         </w:numPr>
         <w:pStyle w:val="Compact"/>
       </w:pPr>
@@ -8826,7 +8864,7 @@
       <w:pPr>
         <w:numPr>
           <w:ilvl w:val="0"/>
-          <w:numId w:val="1074"/>
+          <w:numId w:val="1076"/>
         </w:numPr>
         <w:pStyle w:val="Compact"/>
       </w:pPr>
@@ -8876,7 +8914,7 @@
       <w:pPr>
         <w:numPr>
           <w:ilvl w:val="0"/>
-          <w:numId w:val="1074"/>
+          <w:numId w:val="1076"/>
         </w:numPr>
         <w:pStyle w:val="Compact"/>
       </w:pPr>
@@ -8888,7 +8926,7 @@
       <w:pPr>
         <w:numPr>
           <w:ilvl w:val="0"/>
-          <w:numId w:val="1074"/>
+          <w:numId w:val="1076"/>
         </w:numPr>
         <w:pStyle w:val="Compact"/>
       </w:pPr>
@@ -8900,7 +8938,7 @@
       <w:pPr>
         <w:numPr>
           <w:ilvl w:val="0"/>
-          <w:numId w:val="1074"/>
+          <w:numId w:val="1076"/>
         </w:numPr>
         <w:pStyle w:val="Compact"/>
       </w:pPr>
@@ -8926,7 +8964,7 @@
       <w:pPr>
         <w:numPr>
           <w:ilvl w:val="0"/>
-          <w:numId w:val="1074"/>
+          <w:numId w:val="1076"/>
         </w:numPr>
         <w:pStyle w:val="Compact"/>
       </w:pPr>
@@ -8938,7 +8976,7 @@
       <w:pPr>
         <w:numPr>
           <w:ilvl w:val="0"/>
-          <w:numId w:val="1074"/>
+          <w:numId w:val="1076"/>
         </w:numPr>
         <w:pStyle w:val="Compact"/>
       </w:pPr>
@@ -8950,7 +8988,7 @@
       <w:pPr>
         <w:numPr>
           <w:ilvl w:val="0"/>
-          <w:numId w:val="1074"/>
+          <w:numId w:val="1076"/>
         </w:numPr>
         <w:pStyle w:val="Compact"/>
       </w:pPr>
@@ -8960,7 +8998,7 @@
       <w:r>
         <w:t xml:space="preserve"> </w:t>
       </w:r>
-      <w:hyperlink r:id="rId168">
+      <w:hyperlink r:id="rId167">
         <w:r>
           <w:rPr>
             <w:rStyle w:val="Hyperlink"/>
@@ -8979,7 +9017,7 @@
       <w:pPr>
         <w:numPr>
           <w:ilvl w:val="0"/>
-          <w:numId w:val="1074"/>
+          <w:numId w:val="1076"/>
         </w:numPr>
         <w:pStyle w:val="Compact"/>
       </w:pPr>
@@ -8991,7 +9029,7 @@
       <w:pPr>
         <w:numPr>
           <w:ilvl w:val="0"/>
-          <w:numId w:val="1074"/>
+          <w:numId w:val="1076"/>
         </w:numPr>
         <w:pStyle w:val="Compact"/>
       </w:pPr>
@@ -9033,7 +9071,7 @@
       <w:pPr>
         <w:numPr>
           <w:ilvl w:val="0"/>
-          <w:numId w:val="1074"/>
+          <w:numId w:val="1076"/>
         </w:numPr>
         <w:pStyle w:val="Compact"/>
       </w:pPr>
@@ -9045,7 +9083,7 @@
       <w:pPr>
         <w:numPr>
           <w:ilvl w:val="0"/>
-          <w:numId w:val="1074"/>
+          <w:numId w:val="1076"/>
         </w:numPr>
         <w:pStyle w:val="Compact"/>
       </w:pPr>
@@ -9057,7 +9095,7 @@
       <w:pPr>
         <w:numPr>
           <w:ilvl w:val="0"/>
-          <w:numId w:val="1074"/>
+          <w:numId w:val="1076"/>
         </w:numPr>
         <w:pStyle w:val="Compact"/>
       </w:pPr>
@@ -9065,7 +9103,7 @@
         <w:t xml:space="preserve">Coastal wetlands analyses filter managed areas that do not have at least five years of data. Other analyses use ten years as a criteria. Is there a justification for choosing a minimum number of years?</w:t>
       </w:r>
     </w:p>
-    <w:bookmarkEnd w:id="169"/>
+    <w:bookmarkEnd w:id="168"/>
     <w:sectPr/>
   </w:body>
 </w:document>
@@ -9664,6 +9702,12 @@
     </w:lvlOverride>
   </w:num>
   <w:num w:numId="1074">
+    <w:abstractNumId w:val="991"/>
+  </w:num>
+  <w:num w:numId="1075">
+    <w:abstractNumId w:val="991"/>
+  </w:num>
+  <w:num w:numId="1076">
     <w:abstractNumId w:val="991"/>
   </w:num>
 </w:numbering>

</xml_diff>

<commit_message>
minor edit to nutrients review
</commit_message>
<xml_diff>
--- a/docs/review.docx
+++ b/docs/review.docx
@@ -58,13 +58,13 @@
         <w:pStyle w:val="Date"/>
       </w:pPr>
       <w:r>
-        <w:t xml:space="preserve">2021-11-07</w:t>
-      </w:r>
-      <w:r>
-        <w:t xml:space="preserve"> </w:t>
-      </w:r>
-      <w:r>
-        <w:t xml:space="preserve">10:08:33</w:t>
+        <w:t xml:space="preserve">2021-11-08</w:t>
+      </w:r>
+      <w:r>
+        <w:t xml:space="preserve"> </w:t>
+      </w:r>
+      <w:r>
+        <w:t xml:space="preserve">15:19:02</w:t>
       </w:r>
     </w:p>
     <w:sdt>
@@ -2324,7 +2324,7 @@
         <w:pStyle w:val="Compact"/>
       </w:pPr>
       <w:r>
-        <w:t xml:space="preserve">Line 115: Date conversion is incorrect, creates all</w:t>
+        <w:t xml:space="preserve">Line 115: Date conversion is incorrect, uses</w:t>
       </w:r>
       <w:r>
         <w:t xml:space="preserve"> </w:t>
@@ -2333,13 +2333,22 @@
         <w:rPr>
           <w:rStyle w:val="VerbatimChar"/>
         </w:rPr>
-        <w:t xml:space="preserve">NA</w:t>
-      </w:r>
-      <w:r>
-        <w:t xml:space="preserve"> </w:t>
-      </w:r>
-      <w:r>
-        <w:t xml:space="preserve">preventing downstream analysis</w:t>
+        <w:t xml:space="preserve">format="%m/%d/%y"</w:t>
+      </w:r>
+      <w:r>
+        <w:t xml:space="preserve">, which should be `format=</w:t>
+      </w:r>
+      <w:r>
+        <w:t xml:space="preserve">“</w:t>
+      </w:r>
+      <w:r>
+        <w:t xml:space="preserve">%m/%d/%Y</w:t>
+      </w:r>
+      <w:r>
+        <w:t xml:space="preserve">”</w:t>
+      </w:r>
+      <w:r>
+        <w:t xml:space="preserve">. The former assigns incorrect year.</w:t>
       </w:r>
     </w:p>
     <w:p>

</xml_diff>